<commit_message>
More on Elements of Character, Physical characteristics, Size scaling.
</commit_message>
<xml_diff>
--- a/1 SRD - System Reference Document/C-AA Elements of Character.docx
+++ b/1 SRD - System Reference Document/C-AA Elements of Character.docx
@@ -349,7 +349,7 @@
           <w:color w:val="FF0000"/>
           <w:lang w:val="en"/>
         </w:rPr>
-        <w:t>&lt;STUB&gt;</w:t>
+        <w:t>&lt;TODO&gt;</w:t>
       </w:r>
     </w:p>
     <w:p>
@@ -363,21 +363,481 @@
         <w:rPr>
           <w:lang w:val="en"/>
         </w:rPr>
-        <w:t xml:space="preserve">4. </w:t>
+        <w:t>4. Miscellan</w:t>
+      </w:r>
+      <w:r>
+        <w:rPr>
+          <w:lang w:val="en"/>
+        </w:rPr>
+        <w:t>e</w:t>
+      </w:r>
+      <w:r>
+        <w:rPr>
+          <w:lang w:val="en"/>
+        </w:rPr>
+        <w:t>ous</w:t>
+      </w:r>
+      <w:r>
+        <w:rPr>
+          <w:lang w:val="en"/>
+        </w:rPr>
+        <w:t xml:space="preserve"> Stats</w:t>
+      </w:r>
+      <w:r>
+        <w:rPr>
+          <w:lang w:val="en"/>
+        </w:rPr>
+        <w:t>:</w:t>
+      </w:r>
+    </w:p>
+    <w:p>
+      <w:pPr>
+        <w:jc w:val="both"/>
+        <w:rPr>
+          <w:color w:val="FF0000"/>
+          <w:lang w:val="en"/>
+        </w:rPr>
+      </w:pPr>
+      <w:r>
+        <w:rPr>
+          <w:color w:val="FF0000"/>
+          <w:lang w:val="en"/>
+        </w:rPr>
+        <w:t>&lt;TODO&gt;</w:t>
+      </w:r>
+    </w:p>
+    <w:p>
+      <w:pPr>
+        <w:pStyle w:val="Subtitle"/>
+        <w:rPr>
+          <w:lang w:val="en"/>
+        </w:rPr>
+      </w:pPr>
+      <w:r>
+        <w:rPr>
+          <w:lang w:val="en"/>
+        </w:rPr>
+        <w:br w:type="column"/>
+      </w:r>
+      <w:r>
+        <w:rPr>
+          <w:lang w:val="en"/>
+        </w:rPr>
+        <w:t xml:space="preserve">5. </w:t>
+      </w:r>
+      <w:r>
+        <w:rPr>
+          <w:lang w:val="en"/>
+        </w:rPr>
+        <w:t>Skills &amp; Specializations</w:t>
+      </w:r>
+      <w:r>
+        <w:rPr>
+          <w:lang w:val="en"/>
+        </w:rPr>
+        <w:t>:</w:t>
+      </w:r>
+    </w:p>
+    <w:p>
+      <w:pPr>
+        <w:jc w:val="both"/>
+        <w:rPr>
+          <w:lang w:val="en"/>
+        </w:rPr>
+      </w:pPr>
+      <w:r>
+        <w:rPr>
+          <w:lang w:val="en"/>
+        </w:rPr>
+        <w:t xml:space="preserve">Skills represent characters’ areas of expertise. These are various abilities which they </w:t>
+      </w:r>
+      <w:proofErr w:type="gramStart"/>
+      <w:r>
+        <w:rPr>
+          <w:lang w:val="en"/>
+        </w:rPr>
+        <w:t>weren’t</w:t>
+      </w:r>
+      <w:proofErr w:type="gramEnd"/>
+      <w:r>
+        <w:rPr>
+          <w:lang w:val="en"/>
+        </w:rPr>
+        <w:t xml:space="preserve"> born with, but which they learned and practiced over the course of their lifetimes.</w:t>
+      </w:r>
+    </w:p>
+    <w:p>
+      <w:pPr>
+        <w:jc w:val="both"/>
+        <w:rPr>
+          <w:lang w:val="en"/>
+        </w:rPr>
+      </w:pPr>
+      <w:r>
+        <w:rPr>
+          <w:lang w:val="en"/>
+        </w:rPr>
+        <w:t>Specializations function similarly to Skills, but whereas Skills are quite broad, Specializations are strictly focused. They are for characters who want to excel at a specific niche.</w:t>
+      </w:r>
+    </w:p>
+    <w:p>
+      <w:pPr>
+        <w:pStyle w:val="Subtitle"/>
+        <w:rPr>
+          <w:lang w:val="en"/>
+        </w:rPr>
+      </w:pPr>
+      <w:r>
+        <w:rPr>
+          <w:lang w:val="en"/>
+        </w:rPr>
+        <w:t xml:space="preserve">6. </w:t>
+      </w:r>
+      <w:r>
+        <w:rPr>
+          <w:lang w:val="en"/>
+        </w:rPr>
+        <w:t>Perks:</w:t>
+      </w:r>
+    </w:p>
+    <w:p>
+      <w:pPr>
+        <w:jc w:val="both"/>
+        <w:rPr>
+          <w:lang w:val="en"/>
+        </w:rPr>
+      </w:pPr>
+      <w:r>
+        <w:rPr>
+          <w:lang w:val="en"/>
+        </w:rPr>
+        <w:t>Perks are character</w:t>
+      </w:r>
+      <w:r>
+        <w:rPr>
+          <w:lang w:val="en"/>
+        </w:rPr>
+        <w:t>s</w:t>
+      </w:r>
+      <w:r>
+        <w:rPr>
+          <w:lang w:val="en"/>
+        </w:rPr>
+        <w:t xml:space="preserve">’ ‘special’ abilities. </w:t>
+      </w:r>
+      <w:r>
+        <w:rPr>
+          <w:lang w:val="en"/>
+        </w:rPr>
+        <w:t xml:space="preserve">Sometimes, they </w:t>
+      </w:r>
+      <w:r>
+        <w:rPr>
+          <w:lang w:val="en"/>
+        </w:rPr>
+        <w:t>are tricks that not many others know and not many others can emulate</w:t>
+      </w:r>
+      <w:r>
+        <w:rPr>
+          <w:lang w:val="en"/>
+        </w:rPr>
+        <w:t>. Other times, they are just things one character is simply much better at than others.</w:t>
+      </w:r>
+    </w:p>
+    <w:p>
+      <w:pPr>
+        <w:jc w:val="both"/>
+        <w:rPr>
+          <w:lang w:val="en"/>
+        </w:rPr>
+      </w:pPr>
+      <w:r>
+        <w:rPr>
+          <w:lang w:val="en"/>
+        </w:rPr>
+        <w:t xml:space="preserve">In game terms, </w:t>
+      </w:r>
+      <w:proofErr w:type="gramStart"/>
+      <w:r>
+        <w:rPr>
+          <w:lang w:val="en"/>
+        </w:rPr>
+        <w:t>there’s</w:t>
+      </w:r>
+      <w:proofErr w:type="gramEnd"/>
+      <w:r>
+        <w:rPr>
+          <w:lang w:val="en"/>
+        </w:rPr>
+        <w:t xml:space="preserve"> a wade array of Perks to choose from, with each belonging to a distinct character archetype, and they are a large factor in differentiating one character from the rest.</w:t>
+      </w:r>
+    </w:p>
+    <w:p>
+      <w:pPr>
+        <w:pStyle w:val="Subtitle"/>
+        <w:rPr>
+          <w:lang w:val="en"/>
+        </w:rPr>
+      </w:pPr>
+      <w:r>
+        <w:rPr>
+          <w:lang w:val="en"/>
+        </w:rPr>
+        <w:t xml:space="preserve">7. </w:t>
+      </w:r>
+      <w:r>
+        <w:rPr>
+          <w:lang w:val="en"/>
+        </w:rPr>
+        <w:t>Traits</w:t>
+      </w:r>
+      <w:r>
+        <w:rPr>
+          <w:lang w:val="en"/>
+        </w:rPr>
+        <w:t>:</w:t>
+      </w:r>
+    </w:p>
+    <w:p>
+      <w:pPr>
+        <w:jc w:val="both"/>
+        <w:rPr>
+          <w:lang w:val="en"/>
+        </w:rPr>
+      </w:pPr>
+      <w:r>
+        <w:rPr>
+          <w:lang w:val="en"/>
+        </w:rPr>
+        <w:t xml:space="preserve">Traits are like </w:t>
+      </w:r>
+      <w:proofErr w:type="gramStart"/>
+      <w:r>
+        <w:rPr>
+          <w:lang w:val="en"/>
+        </w:rPr>
+        <w:t>Perks, but</w:t>
+      </w:r>
+      <w:proofErr w:type="gramEnd"/>
+      <w:r>
+        <w:rPr>
+          <w:lang w:val="en"/>
+        </w:rPr>
+        <w:t xml:space="preserve">  exaggerated. Traits are not something you just learn or train towards. Traits are qualities with which you </w:t>
+      </w:r>
+      <w:proofErr w:type="gramStart"/>
+      <w:r>
+        <w:rPr>
+          <w:lang w:val="en"/>
+        </w:rPr>
+        <w:t>have to</w:t>
+      </w:r>
+      <w:proofErr w:type="gramEnd"/>
+      <w:r>
+        <w:rPr>
+          <w:lang w:val="en"/>
+        </w:rPr>
+        <w:t xml:space="preserve"> be born, or which are bestowed upon one only in extraordinary circumstances.</w:t>
+      </w:r>
+    </w:p>
+    <w:p>
+      <w:pPr>
+        <w:jc w:val="both"/>
+        <w:rPr>
+          <w:lang w:val="en"/>
+        </w:rPr>
+      </w:pPr>
+      <w:r>
+        <w:rPr>
+          <w:lang w:val="en"/>
+        </w:rPr>
+        <w:t>They range from “this character is exceptionally greedy/lucky/tough” to “this character is a zombie” or “this character can cast magic spells”.</w:t>
+      </w:r>
+    </w:p>
+    <w:p>
+      <w:pPr>
+        <w:jc w:val="both"/>
+        <w:rPr>
+          <w:lang w:val="en"/>
+        </w:rPr>
+      </w:pPr>
+      <w:r>
+        <w:rPr>
+          <w:lang w:val="en"/>
+        </w:rPr>
+        <w:t xml:space="preserve">Traits </w:t>
+      </w:r>
+      <w:proofErr w:type="gramStart"/>
+      <w:r>
+        <w:rPr>
+          <w:lang w:val="en"/>
+        </w:rPr>
+        <w:t>aren’t</w:t>
+      </w:r>
+      <w:proofErr w:type="gramEnd"/>
+      <w:r>
+        <w:rPr>
+          <w:lang w:val="en"/>
+        </w:rPr>
+        <w:t xml:space="preserve"> always 100% positive – sometimes they present a character with some tradeoffs, and sometimes they are strictly negative.</w:t>
+      </w:r>
+    </w:p>
+    <w:p>
+      <w:pPr>
+        <w:jc w:val="both"/>
+        <w:rPr>
+          <w:lang w:val="en"/>
+        </w:rPr>
+      </w:pPr>
+      <w:r>
+        <w:rPr>
+          <w:lang w:val="en"/>
+        </w:rPr>
+        <w:t xml:space="preserve">While Perks work purely on the mechanical level, Traits also imply a </w:t>
       </w:r>
       <w:proofErr w:type="spellStart"/>
       <w:r>
         <w:rPr>
           <w:lang w:val="en"/>
         </w:rPr>
-        <w:t>Miscellanous</w:t>
+        <w:t>behaviour</w:t>
       </w:r>
       <w:proofErr w:type="spellEnd"/>
       <w:r>
         <w:rPr>
           <w:lang w:val="en"/>
         </w:rPr>
-        <w:t xml:space="preserve"> Stats</w:t>
+        <w:t>; They shape a character in terms of who they are and what they are like.</w:t>
+      </w:r>
+    </w:p>
+    <w:p>
+      <w:pPr>
+        <w:pStyle w:val="Subtitle"/>
+        <w:rPr>
+          <w:lang w:val="en"/>
+        </w:rPr>
+      </w:pPr>
+      <w:r>
+        <w:rPr>
+          <w:lang w:val="en"/>
+        </w:rPr>
+        <w:t xml:space="preserve">8. </w:t>
+      </w:r>
+      <w:r>
+        <w:rPr>
+          <w:lang w:val="en"/>
+        </w:rPr>
+        <w:t>Beliefs</w:t>
+      </w:r>
+      <w:r>
+        <w:rPr>
+          <w:lang w:val="en"/>
+        </w:rPr>
+        <w:t xml:space="preserve"> &amp; Instincts:</w:t>
+      </w:r>
+    </w:p>
+    <w:p>
+      <w:pPr>
+        <w:jc w:val="both"/>
+        <w:rPr>
+          <w:lang w:val="en"/>
+        </w:rPr>
+      </w:pPr>
+      <w:r>
+        <w:rPr>
+          <w:lang w:val="en"/>
+        </w:rPr>
+        <w:t xml:space="preserve">These also share something with Traits, but they are basically the opposite of Perks; While Perks are all about mechanics, Beliefs and Instincts are all about personality and </w:t>
+      </w:r>
+      <w:proofErr w:type="spellStart"/>
+      <w:r>
+        <w:rPr>
+          <w:lang w:val="en"/>
+        </w:rPr>
+        <w:t>behaviour</w:t>
+      </w:r>
+      <w:proofErr w:type="spellEnd"/>
+      <w:r>
+        <w:rPr>
+          <w:lang w:val="en"/>
+        </w:rPr>
+        <w:t>. They tell us what a character lives and fights for, and how they react to the world around them.</w:t>
+      </w:r>
+    </w:p>
+    <w:p>
+      <w:pPr>
+        <w:pStyle w:val="Subtitle"/>
+        <w:rPr>
+          <w:lang w:val="en"/>
+        </w:rPr>
+      </w:pPr>
+      <w:r>
+        <w:rPr>
+          <w:lang w:val="en"/>
+        </w:rPr>
+        <w:t>9. The Hardship Track</w:t>
+      </w:r>
+    </w:p>
+    <w:p>
+      <w:pPr>
+        <w:rPr>
+          <w:color w:val="FF0000"/>
+          <w:lang w:val="en"/>
+        </w:rPr>
+      </w:pPr>
+      <w:r>
+        <w:rPr>
+          <w:color w:val="FF0000"/>
+          <w:lang w:val="en"/>
+        </w:rPr>
+        <w:t>&lt;</w:t>
+      </w:r>
+      <w:r>
+        <w:rPr>
+          <w:color w:val="FF0000"/>
+          <w:lang w:val="en"/>
+        </w:rPr>
+        <w:t>TODO</w:t>
+      </w:r>
+      <w:r>
+        <w:rPr>
+          <w:color w:val="FF0000"/>
+          <w:lang w:val="en"/>
+        </w:rPr>
+        <w:t>&gt;</w:t>
+      </w:r>
+    </w:p>
+    <w:p>
+      <w:pPr>
+        <w:pStyle w:val="Subtitle"/>
+        <w:rPr>
+          <w:lang w:val="en"/>
+        </w:rPr>
+      </w:pPr>
+      <w:r>
+        <w:rPr>
+          <w:lang w:val="en"/>
+        </w:rPr>
+        <w:br w:type="column"/>
+      </w:r>
+      <w:r>
+        <w:rPr>
+          <w:lang w:val="en"/>
+        </w:rPr>
+        <w:lastRenderedPageBreak/>
+        <w:t>10</w:t>
+      </w:r>
+      <w:r>
+        <w:rPr>
+          <w:lang w:val="en"/>
+        </w:rPr>
+        <w:t xml:space="preserve">. </w:t>
+      </w:r>
+      <w:r>
+        <w:rPr>
+          <w:lang w:val="en"/>
+        </w:rPr>
+        <w:t>Karma Points</w:t>
       </w:r>
       <w:r>
         <w:rPr>
@@ -388,6 +848,86 @@
     </w:p>
     <w:p>
       <w:pPr>
+        <w:jc w:val="both"/>
+        <w:rPr>
+          <w:lang w:val="en"/>
+        </w:rPr>
+      </w:pPr>
+      <w:r>
+        <w:rPr>
+          <w:lang w:val="en"/>
+        </w:rPr>
+        <w:t xml:space="preserve">Now, Karma Points are a bit different than the rest of the list we covered so far. They are largely a meta-game construct, and </w:t>
+      </w:r>
+      <w:proofErr w:type="gramStart"/>
+      <w:r>
+        <w:rPr>
+          <w:lang w:val="en"/>
+        </w:rPr>
+        <w:t>don’t</w:t>
+      </w:r>
+      <w:proofErr w:type="gramEnd"/>
+      <w:r>
+        <w:rPr>
+          <w:lang w:val="en"/>
+        </w:rPr>
+        <w:t xml:space="preserve"> have a tangible representation in the game world.</w:t>
+      </w:r>
+    </w:p>
+    <w:p>
+      <w:pPr>
+        <w:jc w:val="both"/>
+        <w:rPr>
+          <w:lang w:val="en"/>
+        </w:rPr>
+      </w:pPr>
+      <w:r>
+        <w:rPr>
+          <w:lang w:val="en"/>
+        </w:rPr>
+        <w:t>Karma Points are awarded when players play true to their characters’ Beliefs, Instincts and Traits and when they lead the story and the game in a more interesting direction.</w:t>
+      </w:r>
+    </w:p>
+    <w:p>
+      <w:pPr>
+        <w:pStyle w:val="Subtitle"/>
+        <w:rPr>
+          <w:lang w:val="en"/>
+        </w:rPr>
+      </w:pPr>
+      <w:r>
+        <w:rPr>
+          <w:lang w:val="en"/>
+        </w:rPr>
+        <w:t>1</w:t>
+      </w:r>
+      <w:r>
+        <w:rPr>
+          <w:lang w:val="en"/>
+        </w:rPr>
+        <w:t>1</w:t>
+      </w:r>
+      <w:r>
+        <w:rPr>
+          <w:lang w:val="en"/>
+        </w:rPr>
+        <w:t xml:space="preserve">. </w:t>
+      </w:r>
+      <w:r>
+        <w:rPr>
+          <w:lang w:val="en"/>
+        </w:rPr>
+        <w:t>Background &amp; Personal Details</w:t>
+      </w:r>
+      <w:r>
+        <w:rPr>
+          <w:lang w:val="en"/>
+        </w:rPr>
+        <w:t>:</w:t>
+      </w:r>
+    </w:p>
+    <w:p>
+      <w:pPr>
         <w:rPr>
           <w:color w:val="FF0000"/>
           <w:lang w:val="en"/>
@@ -398,90 +938,39 @@
           <w:color w:val="FF0000"/>
           <w:lang w:val="en"/>
         </w:rPr>
-        <w:tab/>
-        <w:t xml:space="preserve">Wound slots, </w:t>
-      </w:r>
+        <w:t>&lt;</w:t>
+      </w:r>
+      <w:proofErr w:type="gramStart"/>
       <w:r>
         <w:rPr>
           <w:color w:val="FF0000"/>
           <w:lang w:val="en"/>
         </w:rPr>
-        <w:t>Vitality</w:t>
-      </w:r>
+        <w:t>It’s</w:t>
+      </w:r>
+      <w:proofErr w:type="gramEnd"/>
       <w:r>
         <w:rPr>
           <w:color w:val="FF0000"/>
           <w:lang w:val="en"/>
         </w:rPr>
-        <w:t>, Action Pool Size, Focus, Constitution, Movement speed</w:t>
-      </w:r>
+        <w:t xml:space="preserve"> backstory and stuff, </w:t>
+      </w:r>
+      <w:proofErr w:type="spellStart"/>
       <w:r>
         <w:rPr>
           <w:color w:val="FF0000"/>
-          <w:lang w:val="sr-Latn-RS"/>
-        </w:rPr>
-        <w:t xml:space="preserve"> </w:t>
-      </w:r>
+          <w:lang w:val="en"/>
+        </w:rPr>
+        <w:t>yo</w:t>
+      </w:r>
+      <w:proofErr w:type="spellEnd"/>
       <w:r>
         <w:rPr>
           <w:color w:val="FF0000"/>
-          <w:lang w:val="en-US"/>
-        </w:rPr>
-        <w:t>[Qo/</w:t>
-      </w:r>
-      <w:proofErr w:type="spellStart"/>
-      <w:r>
-        <w:rPr>
-          <w:color w:val="FF0000"/>
-          <w:lang w:val="en-US"/>
-        </w:rPr>
-        <w:t>rnd</w:t>
-      </w:r>
-      <w:proofErr w:type="spellEnd"/>
-      <w:r>
-        <w:rPr>
-          <w:color w:val="FF0000"/>
-          <w:lang w:val="en-US"/>
-        </w:rPr>
-        <w:t>]</w:t>
-      </w:r>
-      <w:r>
-        <w:rPr>
-          <w:color w:val="FF0000"/>
-          <w:lang w:val="en"/>
-        </w:rPr>
-        <w:t xml:space="preserve">, Initiative, Range Increment [Qo], </w:t>
-      </w:r>
-      <w:proofErr w:type="spellStart"/>
-      <w:r>
-        <w:rPr>
-          <w:color w:val="FF0000"/>
-          <w:lang w:val="en"/>
-        </w:rPr>
-        <w:t>Init.</w:t>
-      </w:r>
-      <w:proofErr w:type="spellEnd"/>
-      <w:r>
-        <w:rPr>
-          <w:color w:val="FF0000"/>
-          <w:lang w:val="en"/>
-        </w:rPr>
-        <w:t>, Passive Defence Exponent</w:t>
-      </w:r>
-    </w:p>
-    <w:p>
-      <w:pPr>
-        <w:rPr>
-          <w:color w:val="FF0000"/>
-          <w:lang w:val="en"/>
-        </w:rPr>
-      </w:pPr>
-      <w:r>
-        <w:rPr>
-          <w:color w:val="FF0000"/>
-          <w:lang w:val="en"/>
-        </w:rPr>
-        <w:t xml:space="preserve"> ... STUB</w:t>
+          <w:lang w:val="en"/>
+        </w:rPr>
+        <w:t>!&gt;</w:t>
       </w:r>
     </w:p>
     <w:p>
@@ -495,507 +984,19 @@
         <w:rPr>
           <w:lang w:val="en"/>
         </w:rPr>
-        <w:t xml:space="preserve">5. </w:t>
-      </w:r>
-      <w:r>
-        <w:rPr>
-          <w:lang w:val="en"/>
-        </w:rPr>
-        <w:t>Skills &amp; Specializations</w:t>
-      </w:r>
-      <w:r>
-        <w:rPr>
-          <w:lang w:val="en"/>
-        </w:rPr>
-        <w:t>:</w:t>
-      </w:r>
-    </w:p>
-    <w:p>
-      <w:pPr>
-        <w:jc w:val="both"/>
-        <w:rPr>
-          <w:lang w:val="en"/>
-        </w:rPr>
-      </w:pPr>
-      <w:r>
-        <w:rPr>
-          <w:lang w:val="en"/>
-        </w:rPr>
-        <w:t xml:space="preserve">Skills represent characters’ areas of expertise. These are various abilities which they </w:t>
-      </w:r>
-      <w:proofErr w:type="gramStart"/>
-      <w:r>
-        <w:rPr>
-          <w:lang w:val="en"/>
-        </w:rPr>
-        <w:t>weren’t</w:t>
-      </w:r>
-      <w:proofErr w:type="gramEnd"/>
-      <w:r>
-        <w:rPr>
-          <w:lang w:val="en"/>
-        </w:rPr>
-        <w:t xml:space="preserve"> born with, but which they learned and practiced over the course of their lifetimes.</w:t>
-      </w:r>
-    </w:p>
-    <w:p>
-      <w:pPr>
-        <w:jc w:val="both"/>
-        <w:rPr>
-          <w:lang w:val="en"/>
-        </w:rPr>
-      </w:pPr>
-      <w:r>
-        <w:rPr>
-          <w:lang w:val="en"/>
-        </w:rPr>
-        <w:t>Specializations function similarly to Skills, but whereas Skills are quite broad, Specializations are strictly focused. They are for characters who want to excel at a specific niche.</w:t>
-      </w:r>
-    </w:p>
-    <w:p>
-      <w:pPr>
-        <w:pStyle w:val="Subtitle"/>
-        <w:rPr>
-          <w:lang w:val="en"/>
-        </w:rPr>
-      </w:pPr>
-      <w:r>
-        <w:rPr>
-          <w:lang w:val="en"/>
-        </w:rPr>
-        <w:t xml:space="preserve">6. </w:t>
-      </w:r>
-      <w:r>
-        <w:rPr>
-          <w:lang w:val="en"/>
-        </w:rPr>
-        <w:t>Perks:</w:t>
-      </w:r>
-    </w:p>
-    <w:p>
-      <w:pPr>
-        <w:jc w:val="both"/>
-        <w:rPr>
-          <w:lang w:val="en"/>
-        </w:rPr>
-      </w:pPr>
-      <w:r>
-        <w:rPr>
-          <w:lang w:val="en"/>
-        </w:rPr>
-        <w:t>Perks are character</w:t>
-      </w:r>
-      <w:r>
-        <w:rPr>
-          <w:lang w:val="en"/>
-        </w:rPr>
-        <w:t>s</w:t>
-      </w:r>
-      <w:r>
-        <w:rPr>
-          <w:lang w:val="en"/>
-        </w:rPr>
-        <w:t xml:space="preserve">’ ‘special’ abilities. </w:t>
-      </w:r>
-      <w:r>
-        <w:rPr>
-          <w:lang w:val="en"/>
-        </w:rPr>
-        <w:t xml:space="preserve">Sometimes, they </w:t>
-      </w:r>
-      <w:r>
-        <w:rPr>
-          <w:lang w:val="en"/>
-        </w:rPr>
-        <w:t>are tricks that not many others know and not many others can emulate</w:t>
-      </w:r>
-      <w:r>
-        <w:rPr>
-          <w:lang w:val="en"/>
-        </w:rPr>
-        <w:t>. Other times, they are just things one character is simply much better at than others.</w:t>
-      </w:r>
-    </w:p>
-    <w:p>
-      <w:pPr>
-        <w:jc w:val="both"/>
-        <w:rPr>
-          <w:lang w:val="en"/>
-        </w:rPr>
-      </w:pPr>
-      <w:r>
-        <w:rPr>
-          <w:lang w:val="en"/>
-        </w:rPr>
-        <w:t xml:space="preserve">In game terms, </w:t>
-      </w:r>
-      <w:proofErr w:type="gramStart"/>
-      <w:r>
-        <w:rPr>
-          <w:lang w:val="en"/>
-        </w:rPr>
-        <w:t>there’s</w:t>
-      </w:r>
-      <w:proofErr w:type="gramEnd"/>
-      <w:r>
-        <w:rPr>
-          <w:lang w:val="en"/>
-        </w:rPr>
-        <w:t xml:space="preserve"> a wade array of Perks to choose from, with each belonging to a distinct character archetype, and they are a large factor in differentiating one character from the rest.</w:t>
-      </w:r>
-    </w:p>
-    <w:p>
-      <w:pPr>
-        <w:pStyle w:val="Subtitle"/>
-        <w:rPr>
-          <w:lang w:val="en"/>
-        </w:rPr>
-      </w:pPr>
-      <w:r>
-        <w:rPr>
-          <w:lang w:val="en"/>
-        </w:rPr>
-        <w:t xml:space="preserve">7. </w:t>
-      </w:r>
-      <w:r>
-        <w:rPr>
-          <w:lang w:val="en"/>
-        </w:rPr>
-        <w:t>Traits</w:t>
-      </w:r>
-      <w:r>
-        <w:rPr>
-          <w:lang w:val="en"/>
-        </w:rPr>
-        <w:t>:</w:t>
-      </w:r>
-    </w:p>
-    <w:p>
-      <w:pPr>
-        <w:jc w:val="both"/>
-        <w:rPr>
-          <w:lang w:val="en"/>
-        </w:rPr>
-      </w:pPr>
-      <w:r>
-        <w:rPr>
-          <w:lang w:val="en"/>
-        </w:rPr>
-        <w:t xml:space="preserve">Traits are like </w:t>
-      </w:r>
-      <w:proofErr w:type="gramStart"/>
-      <w:r>
-        <w:rPr>
-          <w:lang w:val="en"/>
-        </w:rPr>
-        <w:t>Perks, but</w:t>
-      </w:r>
-      <w:proofErr w:type="gramEnd"/>
-      <w:r>
-        <w:rPr>
-          <w:lang w:val="en"/>
-        </w:rPr>
-        <w:t xml:space="preserve">  exaggerated. Traits are not something you just learn or train towards. Traits are qualities with which you </w:t>
-      </w:r>
-      <w:proofErr w:type="gramStart"/>
-      <w:r>
-        <w:rPr>
-          <w:lang w:val="en"/>
-        </w:rPr>
-        <w:t>have to</w:t>
-      </w:r>
-      <w:proofErr w:type="gramEnd"/>
-      <w:r>
-        <w:rPr>
-          <w:lang w:val="en"/>
-        </w:rPr>
-        <w:t xml:space="preserve"> be born, or which are bestowed upon one only in extraordinary circumstances.</w:t>
-      </w:r>
-    </w:p>
-    <w:p>
-      <w:pPr>
-        <w:jc w:val="both"/>
-        <w:rPr>
-          <w:lang w:val="en"/>
-        </w:rPr>
-      </w:pPr>
-      <w:r>
-        <w:rPr>
-          <w:lang w:val="en"/>
-        </w:rPr>
-        <w:t>They range from “this character is exceptionally greedy/lucky/tough” to “this character is a zombie” or “this character can cast magic spells”.</w:t>
-      </w:r>
-    </w:p>
-    <w:p>
-      <w:pPr>
-        <w:jc w:val="both"/>
-        <w:rPr>
-          <w:lang w:val="en"/>
-        </w:rPr>
-      </w:pPr>
-      <w:r>
-        <w:rPr>
-          <w:lang w:val="en"/>
-        </w:rPr>
-        <w:t xml:space="preserve">Traits </w:t>
-      </w:r>
-      <w:proofErr w:type="gramStart"/>
-      <w:r>
-        <w:rPr>
-          <w:lang w:val="en"/>
-        </w:rPr>
-        <w:t>aren’t</w:t>
-      </w:r>
-      <w:proofErr w:type="gramEnd"/>
-      <w:r>
-        <w:rPr>
-          <w:lang w:val="en"/>
-        </w:rPr>
-        <w:t xml:space="preserve"> always 100% positive – sometimes they present a character with some tradeoffs, and sometimes they are strictly negative.</w:t>
-      </w:r>
-    </w:p>
-    <w:p>
-      <w:pPr>
-        <w:jc w:val="both"/>
-        <w:rPr>
-          <w:lang w:val="en"/>
-        </w:rPr>
-      </w:pPr>
-      <w:r>
-        <w:rPr>
-          <w:lang w:val="en"/>
-        </w:rPr>
-        <w:t xml:space="preserve">While Perks work purely on the mechanical level, Traits also imply a </w:t>
-      </w:r>
-      <w:proofErr w:type="spellStart"/>
-      <w:r>
-        <w:rPr>
-          <w:lang w:val="en"/>
-        </w:rPr>
-        <w:t>behaviour</w:t>
-      </w:r>
-      <w:proofErr w:type="spellEnd"/>
-      <w:r>
-        <w:rPr>
-          <w:lang w:val="en"/>
-        </w:rPr>
-        <w:t>; They shape a character in terms of who they are and what they are like.</w:t>
-      </w:r>
-    </w:p>
-    <w:p>
-      <w:pPr>
-        <w:pStyle w:val="Subtitle"/>
-        <w:rPr>
-          <w:lang w:val="en"/>
-        </w:rPr>
-      </w:pPr>
-      <w:r>
-        <w:rPr>
-          <w:lang w:val="en"/>
-        </w:rPr>
-        <w:t xml:space="preserve">8. </w:t>
-      </w:r>
-      <w:r>
-        <w:rPr>
-          <w:lang w:val="en"/>
-        </w:rPr>
-        <w:t>Beliefs</w:t>
-      </w:r>
-      <w:r>
-        <w:rPr>
-          <w:lang w:val="en"/>
-        </w:rPr>
-        <w:t xml:space="preserve"> &amp; Instincts:</w:t>
-      </w:r>
-    </w:p>
-    <w:p>
-      <w:pPr>
-        <w:jc w:val="both"/>
-        <w:rPr>
-          <w:lang w:val="en"/>
-        </w:rPr>
-      </w:pPr>
-      <w:r>
-        <w:rPr>
-          <w:lang w:val="en"/>
-        </w:rPr>
-        <w:t xml:space="preserve">These also share something with Traits, but they are basically the opposite of Perks; While Perks are all about mechanics, Beliefs and Instincts are all about personality and </w:t>
-      </w:r>
-      <w:proofErr w:type="spellStart"/>
-      <w:r>
-        <w:rPr>
-          <w:lang w:val="en"/>
-        </w:rPr>
-        <w:t>behaviour</w:t>
-      </w:r>
-      <w:proofErr w:type="spellEnd"/>
-      <w:r>
-        <w:rPr>
-          <w:lang w:val="en"/>
-        </w:rPr>
-        <w:t>. They tell us what a character lives and fights for, and how they react to the world around them.</w:t>
-      </w:r>
-    </w:p>
-    <w:p>
-      <w:pPr>
-        <w:pStyle w:val="Subtitle"/>
-        <w:rPr>
-          <w:lang w:val="en"/>
-        </w:rPr>
-      </w:pPr>
-      <w:r>
-        <w:rPr>
-          <w:lang w:val="en"/>
-        </w:rPr>
-        <w:br w:type="column"/>
-      </w:r>
-      <w:r>
-        <w:rPr>
-          <w:lang w:val="en"/>
-        </w:rPr>
-        <w:lastRenderedPageBreak/>
-        <w:t xml:space="preserve">9. </w:t>
-      </w:r>
-      <w:r>
-        <w:rPr>
-          <w:lang w:val="en"/>
-        </w:rPr>
-        <w:t>Karma Points</w:t>
-      </w:r>
-      <w:r>
-        <w:rPr>
-          <w:lang w:val="en"/>
-        </w:rPr>
-        <w:t>:</w:t>
-      </w:r>
-    </w:p>
-    <w:p>
-      <w:pPr>
-        <w:jc w:val="both"/>
-        <w:rPr>
-          <w:lang w:val="en"/>
-        </w:rPr>
-      </w:pPr>
-      <w:r>
-        <w:rPr>
-          <w:lang w:val="en"/>
-        </w:rPr>
-        <w:t xml:space="preserve">Now, Karma Points are a bit different than the rest of the list we covered so far. They are largely a meta-game construct, and </w:t>
-      </w:r>
-      <w:proofErr w:type="gramStart"/>
-      <w:r>
-        <w:rPr>
-          <w:lang w:val="en"/>
-        </w:rPr>
-        <w:t>don’t</w:t>
-      </w:r>
-      <w:proofErr w:type="gramEnd"/>
-      <w:r>
-        <w:rPr>
-          <w:lang w:val="en"/>
-        </w:rPr>
-        <w:t xml:space="preserve"> have a tangible representation in the game world.</w:t>
-      </w:r>
-    </w:p>
-    <w:p>
-      <w:pPr>
-        <w:jc w:val="both"/>
-        <w:rPr>
-          <w:lang w:val="en"/>
-        </w:rPr>
-      </w:pPr>
-      <w:r>
-        <w:rPr>
-          <w:lang w:val="en"/>
-        </w:rPr>
-        <w:t>Karma Points are awarded when players play true to their characters’ Beliefs, Instincts and Traits and when they lead the story and the game in a more interesting direction.</w:t>
-      </w:r>
-    </w:p>
-    <w:p>
-      <w:pPr>
-        <w:pStyle w:val="Subtitle"/>
-        <w:rPr>
-          <w:lang w:val="en"/>
-        </w:rPr>
-      </w:pPr>
-      <w:r>
-        <w:rPr>
-          <w:lang w:val="en"/>
-        </w:rPr>
-        <w:t xml:space="preserve">10. </w:t>
-      </w:r>
-      <w:r>
-        <w:rPr>
-          <w:lang w:val="en"/>
-        </w:rPr>
-        <w:t>Background &amp; Personal Details</w:t>
-      </w:r>
-      <w:r>
-        <w:rPr>
-          <w:lang w:val="en"/>
-        </w:rPr>
-        <w:t>:</w:t>
-      </w:r>
-    </w:p>
-    <w:p>
-      <w:pPr>
-        <w:rPr>
-          <w:color w:val="FF0000"/>
-          <w:lang w:val="en"/>
-        </w:rPr>
-      </w:pPr>
-      <w:r>
-        <w:rPr>
-          <w:color w:val="FF0000"/>
-          <w:lang w:val="en"/>
-        </w:rPr>
-        <w:t>&lt;</w:t>
-      </w:r>
-      <w:proofErr w:type="gramStart"/>
-      <w:r>
-        <w:rPr>
-          <w:color w:val="FF0000"/>
-          <w:lang w:val="en"/>
-        </w:rPr>
-        <w:t>It’s</w:t>
-      </w:r>
-      <w:proofErr w:type="gramEnd"/>
-      <w:r>
-        <w:rPr>
-          <w:color w:val="FF0000"/>
-          <w:lang w:val="en"/>
-        </w:rPr>
-        <w:t xml:space="preserve"> backstory and stuff, </w:t>
-      </w:r>
-      <w:proofErr w:type="spellStart"/>
-      <w:r>
-        <w:rPr>
-          <w:color w:val="FF0000"/>
-          <w:lang w:val="en"/>
-        </w:rPr>
-        <w:t>yo</w:t>
-      </w:r>
-      <w:proofErr w:type="spellEnd"/>
-      <w:r>
-        <w:rPr>
-          <w:color w:val="FF0000"/>
-          <w:lang w:val="en"/>
-        </w:rPr>
-        <w:t>!&gt;</w:t>
-      </w:r>
-    </w:p>
-    <w:p>
-      <w:pPr>
-        <w:pStyle w:val="Subtitle"/>
-        <w:rPr>
-          <w:lang w:val="en"/>
-        </w:rPr>
-      </w:pPr>
-      <w:r>
-        <w:rPr>
-          <w:lang w:val="en"/>
-        </w:rPr>
-        <w:t xml:space="preserve">11. </w:t>
+        <w:t>1</w:t>
+      </w:r>
+      <w:r>
+        <w:rPr>
+          <w:lang w:val="en"/>
+        </w:rPr>
+        <w:t>2</w:t>
+      </w:r>
+      <w:r>
+        <w:rPr>
+          <w:lang w:val="en"/>
+        </w:rPr>
+        <w:t xml:space="preserve">. </w:t>
       </w:r>
       <w:r>
         <w:rPr>
@@ -1882,7 +1883,6 @@
     <w:p>
       <w:pPr>
         <w:spacing w:before="120"/>
-        <w:ind w:left="426"/>
         <w:jc w:val="both"/>
         <w:rPr>
           <w:color w:val="FF0000"/>
@@ -2184,7 +2184,7 @@
         <w:t xml:space="preserve"> </w:t>
       </w:r>
       <w:r>
-        <w:t>Cognition</w:t>
+        <w:t>Insight</w:t>
       </w:r>
       <w:r>
         <w:t xml:space="preserve">, Lore, </w:t>
@@ -2503,13 +2503,35 @@
       </w:r>
     </w:p>
     <w:p>
+      <w:pPr>
+        <w:ind w:firstLine="720"/>
+        <w:jc w:val="both"/>
+      </w:pPr>
+      <w:r>
+        <w:t xml:space="preserve">A creature’s physical characteristics describe how large it is, how quickly and in what </w:t>
+      </w:r>
+      <w:r>
+        <w:t>way</w:t>
+      </w:r>
+      <w:r>
+        <w:t xml:space="preserve"> it can move, and similar. </w:t>
+      </w:r>
+      <w:r>
+        <w:t xml:space="preserve">These stats and rules are there primarily to facilitate physical confrontation – most commonly just plain </w:t>
+      </w:r>
       <w:proofErr w:type="spellStart"/>
       <w:r>
-        <w:t>Asdf</w:t>
+        <w:t>ol</w:t>
       </w:r>
       <w:proofErr w:type="spellEnd"/>
       <w:r>
-        <w:t>…</w:t>
+        <w:t>’ combat</w:t>
+      </w:r>
+      <w:r>
+        <w:t>,</w:t>
+      </w:r>
+      <w:r>
+        <w:t xml:space="preserve"> with a few extras on the side.</w:t>
       </w:r>
     </w:p>
     <w:p>
@@ -2517,29 +2539,2298 @@
         <w:pStyle w:val="Title"/>
       </w:pPr>
       <w:r>
-        <w:t>Subtitle:</w:t>
-      </w:r>
-    </w:p>
-    <w:p>
-      <w:pPr>
-        <w:rPr>
+        <w:t>Creature Size</w:t>
+      </w:r>
+      <w:r>
+        <w:t>:</w:t>
+      </w:r>
+    </w:p>
+    <w:p>
+      <w:pPr>
+        <w:jc w:val="both"/>
+      </w:pPr>
+      <w:r>
+        <w:rPr>
+          <w:noProof/>
           <w:color w:val="FF0000"/>
         </w:rPr>
-      </w:pPr>
+        <mc:AlternateContent>
+          <mc:Choice Requires="wps">
+            <w:drawing>
+              <wp:anchor distT="45720" distB="45720" distL="114300" distR="114300" simplePos="0" relativeHeight="251658752" behindDoc="0" locked="0" layoutInCell="1" allowOverlap="1" wp14:anchorId="5A97EE79" wp14:editId="016CC81D">
+                <wp:simplePos x="0" y="0"/>
+                <wp:positionH relativeFrom="column">
+                  <wp:posOffset>-4776</wp:posOffset>
+                </wp:positionH>
+                <wp:positionV relativeFrom="page">
+                  <wp:posOffset>3013406</wp:posOffset>
+                </wp:positionV>
+                <wp:extent cx="6130290" cy="6117590"/>
+                <wp:effectExtent l="0" t="0" r="22860" b="16510"/>
+                <wp:wrapSquare wrapText="bothSides"/>
+                <wp:docPr id="217" name="Text Box 2"/>
+                <wp:cNvGraphicFramePr>
+                  <a:graphicFrameLocks xmlns:a="http://schemas.openxmlformats.org/drawingml/2006/main"/>
+                </wp:cNvGraphicFramePr>
+                <a:graphic xmlns:a="http://schemas.openxmlformats.org/drawingml/2006/main">
+                  <a:graphicData uri="http://schemas.microsoft.com/office/word/2010/wordprocessingShape">
+                    <wps:wsp>
+                      <wps:cNvSpPr txBox="1">
+                        <a:spLocks noChangeArrowheads="1"/>
+                      </wps:cNvSpPr>
+                      <wps:spPr bwMode="auto">
+                        <a:xfrm>
+                          <a:off x="0" y="0"/>
+                          <a:ext cx="6130290" cy="6117590"/>
+                        </a:xfrm>
+                        <a:prstGeom prst="rect">
+                          <a:avLst/>
+                        </a:prstGeom>
+                        <a:solidFill>
+                          <a:srgbClr val="FFFFFF"/>
+                        </a:solidFill>
+                        <a:ln w="9525">
+                          <a:solidFill>
+                            <a:srgbClr val="000000"/>
+                          </a:solidFill>
+                          <a:miter lim="800000"/>
+                          <a:headEnd/>
+                          <a:tailEnd/>
+                        </a:ln>
+                      </wps:spPr>
+                      <wps:txbx>
+                        <w:txbxContent>
+                          <w:p>
+                            <w:pPr>
+                              <w:pStyle w:val="Subtitle"/>
+                              <w:spacing w:after="80"/>
+                            </w:pPr>
+                            <w:r>
+                              <w:t>Creature Size Categories:</w:t>
+                            </w:r>
+                          </w:p>
+                          <w:tbl>
+                            <w:tblPr>
+                              <w:tblStyle w:val="TableGrid"/>
+                              <w:tblW w:w="0" w:type="auto"/>
+                              <w:tblInd w:w="108" w:type="dxa"/>
+                              <w:tblLook w:val="04A0" w:firstRow="1" w:lastRow="0" w:firstColumn="1" w:lastColumn="0" w:noHBand="0" w:noVBand="1"/>
+                            </w:tblPr>
+                            <w:tblGrid>
+                              <w:gridCol w:w="1727"/>
+                              <w:gridCol w:w="3235"/>
+                              <w:gridCol w:w="2268"/>
+                              <w:gridCol w:w="2126"/>
+                            </w:tblGrid>
+                            <w:tr>
+                              <w:tc>
+                                <w:tcPr>
+                                  <w:tcW w:w="1727" w:type="dxa"/>
+                                </w:tcPr>
+                                <w:p>
+                                  <w:pPr>
+                                    <w:rPr>
+                                      <w:b/>
+                                      <w:bCs/>
+                                    </w:rPr>
+                                  </w:pPr>
+                                  <w:r>
+                                    <w:rPr>
+                                      <w:b/>
+                                      <w:bCs/>
+                                    </w:rPr>
+                                    <w:t>Size Category</w:t>
+                                  </w:r>
+                                </w:p>
+                              </w:tc>
+                              <w:tc>
+                                <w:tcPr>
+                                  <w:tcW w:w="3235" w:type="dxa"/>
+                                </w:tcPr>
+                                <w:p>
+                                  <w:pPr>
+                                    <w:rPr>
+                                      <w:b/>
+                                      <w:bCs/>
+                                    </w:rPr>
+                                  </w:pPr>
+                                  <w:r>
+                                    <w:rPr>
+                                      <w:b/>
+                                      <w:bCs/>
+                                    </w:rPr>
+                                    <w:t>Approx. Maximum Dimension</w:t>
+                                  </w:r>
+                                  <w:r>
+                                    <w:rPr>
+                                      <w:b/>
+                                      <w:bCs/>
+                                    </w:rPr>
+                                    <w:t>*</w:t>
+                                  </w:r>
+                                </w:p>
+                              </w:tc>
+                              <w:tc>
+                                <w:tcPr>
+                                  <w:tcW w:w="2268" w:type="dxa"/>
+                                </w:tcPr>
+                                <w:p>
+                                  <w:pPr>
+                                    <w:rPr>
+                                      <w:b/>
+                                      <w:bCs/>
+                                    </w:rPr>
+                                  </w:pPr>
+                                  <w:r>
+                                    <w:rPr>
+                                      <w:b/>
+                                      <w:bCs/>
+                                    </w:rPr>
+                                    <w:t>Approx</w:t>
+                                  </w:r>
+                                  <w:r>
+                                    <w:rPr>
+                                      <w:b/>
+                                      <w:bCs/>
+                                    </w:rPr>
+                                    <w:t>imate</w:t>
+                                  </w:r>
+                                  <w:r>
+                                    <w:rPr>
+                                      <w:b/>
+                                      <w:bCs/>
+                                    </w:rPr>
+                                    <w:t xml:space="preserve"> Weight</w:t>
+                                  </w:r>
+                                  <w:r>
+                                    <w:rPr>
+                                      <w:b/>
+                                      <w:bCs/>
+                                    </w:rPr>
+                                    <w:t>*</w:t>
+                                  </w:r>
+                                </w:p>
+                              </w:tc>
+                              <w:tc>
+                                <w:tcPr>
+                                  <w:tcW w:w="2126" w:type="dxa"/>
+                                </w:tcPr>
+                                <w:p>
+                                  <w:pPr>
+                                    <w:rPr>
+                                      <w:b/>
+                                      <w:bCs/>
+                                    </w:rPr>
+                                  </w:pPr>
+                                  <w:r>
+                                    <w:rPr>
+                                      <w:b/>
+                                      <w:bCs/>
+                                    </w:rPr>
+                                    <w:t>Example</w:t>
+                                  </w:r>
+                                </w:p>
+                              </w:tc>
+                            </w:tr>
+                            <w:tr>
+                              <w:tc>
+                                <w:tcPr>
+                                  <w:tcW w:w="1727" w:type="dxa"/>
+                                </w:tcPr>
+                                <w:p>
+                                  <w:r>
+                                    <w:t>1</w:t>
+                                  </w:r>
+                                  <w:r>
+                                    <w:t xml:space="preserve"> (Miniscule)</w:t>
+                                  </w:r>
+                                </w:p>
+                              </w:tc>
+                              <w:tc>
+                                <w:tcPr>
+                                  <w:tcW w:w="3235" w:type="dxa"/>
+                                  <w:vAlign w:val="center"/>
+                                </w:tcPr>
+                                <w:p>
+                                  <w:pPr>
+                                    <w:jc w:val="center"/>
+                                  </w:pPr>
+                                  <w:r>
+                                    <w:t>10cm – 25cm</w:t>
+                                  </w:r>
+                                </w:p>
+                              </w:tc>
+                              <w:tc>
+                                <w:tcPr>
+                                  <w:tcW w:w="2268" w:type="dxa"/>
+                                </w:tcPr>
+                                <w:p>
+                                  <w:r>
+                                    <w:t>50g – 250g</w:t>
+                                  </w:r>
+                                </w:p>
+                              </w:tc>
+                              <w:tc>
+                                <w:tcPr>
+                                  <w:tcW w:w="2126" w:type="dxa"/>
+                                </w:tcPr>
+                                <w:p>
+                                  <w:r>
+                                    <w:t>Rat</w:t>
+                                  </w:r>
+                                </w:p>
+                              </w:tc>
+                            </w:tr>
+                            <w:tr>
+                              <w:tc>
+                                <w:tcPr>
+                                  <w:tcW w:w="1727" w:type="dxa"/>
+                                </w:tcPr>
+                                <w:p>
+                                  <w:r>
+                                    <w:t>2 (Diminutive)</w:t>
+                                  </w:r>
+                                </w:p>
+                              </w:tc>
+                              <w:tc>
+                                <w:tcPr>
+                                  <w:tcW w:w="3235" w:type="dxa"/>
+                                  <w:vAlign w:val="center"/>
+                                </w:tcPr>
+                                <w:p>
+                                  <w:pPr>
+                                    <w:jc w:val="center"/>
+                                  </w:pPr>
+                                  <w:r>
+                                    <w:t>25cm – 40cm</w:t>
+                                  </w:r>
+                                </w:p>
+                              </w:tc>
+                              <w:tc>
+                                <w:tcPr>
+                                  <w:tcW w:w="2268" w:type="dxa"/>
+                                </w:tcPr>
+                                <w:p>
+                                  <w:r>
+                                    <w:t>250g – 5kg</w:t>
+                                  </w:r>
+                                </w:p>
+                              </w:tc>
+                              <w:tc>
+                                <w:tcPr>
+                                  <w:tcW w:w="2126" w:type="dxa"/>
+                                </w:tcPr>
+                                <w:p>
+                                  <w:r>
+                                    <w:t>Cat</w:t>
+                                  </w:r>
+                                </w:p>
+                              </w:tc>
+                            </w:tr>
+                            <w:tr>
+                              <w:tc>
+                                <w:tcPr>
+                                  <w:tcW w:w="1727" w:type="dxa"/>
+                                  <w:vAlign w:val="center"/>
+                                </w:tcPr>
+                                <w:p>
+                                  <w:r>
+                                    <w:t>3 (Tiny)</w:t>
+                                  </w:r>
+                                </w:p>
+                              </w:tc>
+                              <w:tc>
+                                <w:tcPr>
+                                  <w:tcW w:w="3235" w:type="dxa"/>
+                                  <w:vAlign w:val="center"/>
+                                </w:tcPr>
+                                <w:p>
+                                  <w:pPr>
+                                    <w:ind w:left="45"/>
+                                    <w:jc w:val="center"/>
+                                  </w:pPr>
+                                  <w:r>
+                                    <w:t>40cm - 65cm</w:t>
+                                  </w:r>
+                                </w:p>
+                              </w:tc>
+                              <w:tc>
+                                <w:tcPr>
+                                  <w:tcW w:w="2268" w:type="dxa"/>
+                                </w:tcPr>
+                                <w:p>
+                                  <w:r>
+                                    <w:t>5kg – 10kg</w:t>
+                                  </w:r>
+                                </w:p>
+                              </w:tc>
+                              <w:tc>
+                                <w:tcPr>
+                                  <w:tcW w:w="2126" w:type="dxa"/>
+                                </w:tcPr>
+                                <w:p>
+                                  <w:r>
+                                    <w:t xml:space="preserve">Red </w:t>
+                                  </w:r>
+                                  <w:r>
+                                    <w:t>f</w:t>
+                                  </w:r>
+                                  <w:r>
+                                    <w:t>ox</w:t>
+                                  </w:r>
+                                </w:p>
+                              </w:tc>
+                            </w:tr>
+                            <w:tr>
+                              <w:tc>
+                                <w:tcPr>
+                                  <w:tcW w:w="1727" w:type="dxa"/>
+                                </w:tcPr>
+                                <w:p>
+                                  <w:r>
+                                    <w:t>4 (Very Small)</w:t>
+                                  </w:r>
+                                </w:p>
+                              </w:tc>
+                              <w:tc>
+                                <w:tcPr>
+                                  <w:tcW w:w="3235" w:type="dxa"/>
+                                  <w:vAlign w:val="center"/>
+                                </w:tcPr>
+                                <w:p>
+                                  <w:pPr>
+                                    <w:jc w:val="center"/>
+                                  </w:pPr>
+                                  <w:r>
+                                    <w:t>65cm – 100cm</w:t>
+                                  </w:r>
+                                </w:p>
+                              </w:tc>
+                              <w:tc>
+                                <w:tcPr>
+                                  <w:tcW w:w="2268" w:type="dxa"/>
+                                </w:tcPr>
+                                <w:p>
+                                  <w:r>
+                                    <w:t>10kg – 20kg</w:t>
+                                  </w:r>
+                                </w:p>
+                              </w:tc>
+                              <w:tc>
+                                <w:tcPr>
+                                  <w:tcW w:w="2126" w:type="dxa"/>
+                                </w:tcPr>
+                                <w:p>
+                                  <w:r>
+                                    <w:t>Medium-sized dog</w:t>
+                                  </w:r>
+                                </w:p>
+                              </w:tc>
+                            </w:tr>
+                            <w:tr>
+                              <w:tc>
+                                <w:tcPr>
+                                  <w:tcW w:w="1727" w:type="dxa"/>
+                                </w:tcPr>
+                                <w:p>
+                                  <w:r>
+                                    <w:t>5 (Small)</w:t>
+                                  </w:r>
+                                </w:p>
+                              </w:tc>
+                              <w:tc>
+                                <w:tcPr>
+                                  <w:tcW w:w="3235" w:type="dxa"/>
+                                  <w:vAlign w:val="center"/>
+                                </w:tcPr>
+                                <w:p>
+                                  <w:pPr>
+                                    <w:jc w:val="center"/>
+                                  </w:pPr>
+                                  <w:r>
+                                    <w:t>100cm – 150cm</w:t>
+                                  </w:r>
+                                </w:p>
+                              </w:tc>
+                              <w:tc>
+                                <w:tcPr>
+                                  <w:tcW w:w="2268" w:type="dxa"/>
+                                </w:tcPr>
+                                <w:p>
+                                  <w:r>
+                                    <w:t>20kg – 50kg</w:t>
+                                  </w:r>
+                                </w:p>
+                              </w:tc>
+                              <w:tc>
+                                <w:tcPr>
+                                  <w:tcW w:w="2126" w:type="dxa"/>
+                                </w:tcPr>
+                                <w:p>
+                                  <w:r>
+                                    <w:t>Human child</w:t>
+                                  </w:r>
+                                </w:p>
+                              </w:tc>
+                            </w:tr>
+                            <w:tr>
+                              <w:tc>
+                                <w:tcPr>
+                                  <w:tcW w:w="1727" w:type="dxa"/>
+                                </w:tcPr>
+                                <w:p>
+                                  <w:r>
+                                    <w:t>6 (Medium)</w:t>
+                                  </w:r>
+                                </w:p>
+                              </w:tc>
+                              <w:tc>
+                                <w:tcPr>
+                                  <w:tcW w:w="3235" w:type="dxa"/>
+                                  <w:vAlign w:val="center"/>
+                                </w:tcPr>
+                                <w:p>
+                                  <w:pPr>
+                                    <w:jc w:val="center"/>
+                                  </w:pPr>
+                                  <w:r>
+                                    <w:t>1.5m – 2.2m</w:t>
+                                  </w:r>
+                                </w:p>
+                              </w:tc>
+                              <w:tc>
+                                <w:tcPr>
+                                  <w:tcW w:w="2268" w:type="dxa"/>
+                                </w:tcPr>
+                                <w:p>
+                                  <w:r>
+                                    <w:t>50kg – 200kg</w:t>
+                                  </w:r>
+                                </w:p>
+                              </w:tc>
+                              <w:tc>
+                                <w:tcPr>
+                                  <w:tcW w:w="2126" w:type="dxa"/>
+                                </w:tcPr>
+                                <w:p>
+                                  <w:r>
+                                    <w:t>Adult human</w:t>
+                                  </w:r>
+                                </w:p>
+                              </w:tc>
+                            </w:tr>
+                            <w:tr>
+                              <w:tc>
+                                <w:tcPr>
+                                  <w:tcW w:w="1727" w:type="dxa"/>
+                                </w:tcPr>
+                                <w:p>
+                                  <w:r>
+                                    <w:t>7 (Large)</w:t>
+                                  </w:r>
+                                </w:p>
+                              </w:tc>
+                              <w:tc>
+                                <w:tcPr>
+                                  <w:tcW w:w="3235" w:type="dxa"/>
+                                  <w:vAlign w:val="center"/>
+                                </w:tcPr>
+                                <w:p>
+                                  <w:pPr>
+                                    <w:jc w:val="center"/>
+                                  </w:pPr>
+                                  <w:r>
+                                    <w:t>2.2m – 3.3m</w:t>
+                                  </w:r>
+                                </w:p>
+                              </w:tc>
+                              <w:tc>
+                                <w:tcPr>
+                                  <w:tcW w:w="2268" w:type="dxa"/>
+                                </w:tcPr>
+                                <w:p>
+                                  <w:r>
+                                    <w:t>200kg – 500kg</w:t>
+                                  </w:r>
+                                </w:p>
+                              </w:tc>
+                              <w:tc>
+                                <w:tcPr>
+                                  <w:tcW w:w="2126" w:type="dxa"/>
+                                </w:tcPr>
+                                <w:p>
+                                  <w:r>
+                                    <w:t>Bear</w:t>
+                                  </w:r>
+                                </w:p>
+                              </w:tc>
+                            </w:tr>
+                            <w:tr>
+                              <w:tc>
+                                <w:tcPr>
+                                  <w:tcW w:w="1727" w:type="dxa"/>
+                                </w:tcPr>
+                                <w:p>
+                                  <w:r>
+                                    <w:t>8 (Huge)</w:t>
+                                  </w:r>
+                                </w:p>
+                              </w:tc>
+                              <w:tc>
+                                <w:tcPr>
+                                  <w:tcW w:w="3235" w:type="dxa"/>
+                                  <w:vAlign w:val="center"/>
+                                </w:tcPr>
+                                <w:p>
+                                  <w:pPr>
+                                    <w:jc w:val="center"/>
+                                  </w:pPr>
+                                  <w:r>
+                                    <w:t>3.3m – 5m</w:t>
+                                  </w:r>
+                                </w:p>
+                              </w:tc>
+                              <w:tc>
+                                <w:tcPr>
+                                  <w:tcW w:w="2268" w:type="dxa"/>
+                                </w:tcPr>
+                                <w:p>
+                                  <w:r>
+                                    <w:t>500kg</w:t>
+                                  </w:r>
+                                  <w:r>
+                                    <w:t xml:space="preserve"> – </w:t>
+                                  </w:r>
+                                  <w:r>
+                                    <w:t>5</w:t>
+                                  </w:r>
+                                  <w:r>
+                                    <w:t>t</w:t>
+                                  </w:r>
+                                </w:p>
+                              </w:tc>
+                              <w:tc>
+                                <w:tcPr>
+                                  <w:tcW w:w="2126" w:type="dxa"/>
+                                </w:tcPr>
+                                <w:p>
+                                  <w:r>
+                                    <w:t>Rhinoceros</w:t>
+                                  </w:r>
+                                </w:p>
+                              </w:tc>
+                            </w:tr>
+                            <w:tr>
+                              <w:tc>
+                                <w:tcPr>
+                                  <w:tcW w:w="1727" w:type="dxa"/>
+                                </w:tcPr>
+                                <w:p>
+                                  <w:r>
+                                    <w:t>9 (Gargantuan)</w:t>
+                                  </w:r>
+                                </w:p>
+                              </w:tc>
+                              <w:tc>
+                                <w:tcPr>
+                                  <w:tcW w:w="3235" w:type="dxa"/>
+                                  <w:vAlign w:val="center"/>
+                                </w:tcPr>
+                                <w:p>
+                                  <w:pPr>
+                                    <w:jc w:val="center"/>
+                                  </w:pPr>
+                                  <w:r>
+                                    <w:t>5m – 7.5m</w:t>
+                                  </w:r>
+                                </w:p>
+                              </w:tc>
+                              <w:tc>
+                                <w:tcPr>
+                                  <w:tcW w:w="2268" w:type="dxa"/>
+                                </w:tcPr>
+                                <w:p>
+                                  <w:r>
+                                    <w:t>5</w:t>
+                                  </w:r>
+                                  <w:r>
+                                    <w:t xml:space="preserve">t – </w:t>
+                                  </w:r>
+                                  <w:r>
+                                    <w:t>25</w:t>
+                                  </w:r>
+                                  <w:r>
+                                    <w:t>t</w:t>
+                                  </w:r>
+                                </w:p>
+                              </w:tc>
+                              <w:tc>
+                                <w:tcPr>
+                                  <w:tcW w:w="2126" w:type="dxa"/>
+                                </w:tcPr>
+                                <w:p>
+                                  <w:r>
+                                    <w:t>Elephant</w:t>
+                                  </w:r>
+                                </w:p>
+                              </w:tc>
+                            </w:tr>
+                            <w:tr>
+                              <w:tc>
+                                <w:tcPr>
+                                  <w:tcW w:w="1727" w:type="dxa"/>
+                                </w:tcPr>
+                                <w:p>
+                                  <w:r>
+                                    <w:t>10 (Colossal)</w:t>
+                                  </w:r>
+                                </w:p>
+                              </w:tc>
+                              <w:tc>
+                                <w:tcPr>
+                                  <w:tcW w:w="3235" w:type="dxa"/>
+                                  <w:vAlign w:val="center"/>
+                                </w:tcPr>
+                                <w:p>
+                                  <w:pPr>
+                                    <w:jc w:val="center"/>
+                                  </w:pPr>
+                                  <w:r>
+                                    <w:t>7.5m – 12.5m</w:t>
+                                  </w:r>
+                                </w:p>
+                              </w:tc>
+                              <w:tc>
+                                <w:tcPr>
+                                  <w:tcW w:w="2268" w:type="dxa"/>
+                                </w:tcPr>
+                                <w:p>
+                                  <w:r>
+                                    <w:t>25</w:t>
+                                  </w:r>
+                                  <w:r>
+                                    <w:t xml:space="preserve">t – </w:t>
+                                  </w:r>
+                                  <w:r>
+                                    <w:t>50</w:t>
+                                  </w:r>
+                                  <w:r>
+                                    <w:t>t</w:t>
+                                  </w:r>
+                                  <w:r>
+                                    <w:t xml:space="preserve"> </w:t>
+                                  </w:r>
+                                </w:p>
+                              </w:tc>
+                              <w:tc>
+                                <w:tcPr>
+                                  <w:tcW w:w="2126" w:type="dxa"/>
+                                </w:tcPr>
+                                <w:p>
+                                  <w:r>
+                                    <w:t>Brachiosaurus</w:t>
+                                  </w:r>
+                                </w:p>
+                              </w:tc>
+                            </w:tr>
+                            <w:tr>
+                              <w:tc>
+                                <w:tcPr>
+                                  <w:tcW w:w="1727" w:type="dxa"/>
+                                </w:tcPr>
+                                <w:p>
+                                  <w:r>
+                                    <w:t>11 (Titanic)</w:t>
+                                  </w:r>
+                                </w:p>
+                              </w:tc>
+                              <w:tc>
+                                <w:tcPr>
+                                  <w:tcW w:w="3235" w:type="dxa"/>
+                                  <w:vAlign w:val="center"/>
+                                </w:tcPr>
+                                <w:p>
+                                  <w:pPr>
+                                    <w:jc w:val="center"/>
+                                  </w:pPr>
+                                  <w:r>
+                                    <w:t>12.5m – 25m</w:t>
+                                  </w:r>
+                                </w:p>
+                              </w:tc>
+                              <w:tc>
+                                <w:tcPr>
+                                  <w:tcW w:w="2268" w:type="dxa"/>
+                                </w:tcPr>
+                                <w:p>
+                                  <w:r>
+                                    <w:t>5</w:t>
+                                  </w:r>
+                                  <w:r>
+                                    <w:t>0t –</w:t>
+                                  </w:r>
+                                  <w:r>
+                                    <w:t xml:space="preserve"> 1</w:t>
+                                  </w:r>
+                                  <w:r>
+                                    <w:t>00t</w:t>
+                                  </w:r>
+                                </w:p>
+                              </w:tc>
+                              <w:tc>
+                                <w:tcPr>
+                                  <w:tcW w:w="2126" w:type="dxa"/>
+                                </w:tcPr>
+                                <w:p>
+                                  <w:r>
+                                    <w:t>Argentinosaurus</w:t>
+                                  </w:r>
+                                </w:p>
+                              </w:tc>
+                            </w:tr>
+                          </w:tbl>
+                          <w:p>
+                            <w:pPr>
+                              <w:spacing w:before="200"/>
+                              <w:jc w:val="both"/>
+                            </w:pPr>
+                            <w:r>
+                              <w:rPr>
+                                <w:b/>
+                                <w:bCs/>
+                              </w:rPr>
+                              <w:t xml:space="preserve">*Note: </w:t>
+                            </w:r>
+                            <w:r>
+                              <w:t>These</w:t>
+                            </w:r>
+                            <w:r>
+                              <w:t xml:space="preserve"> dimensions and weights are just there to give you a general idea of what kind of creature each size category represents.</w:t>
+                            </w:r>
+                            <w:r>
+                              <w:t xml:space="preserve"> Creature dimensions may vary according to the overall shape of the creature.</w:t>
+                            </w:r>
+                            <w:r>
+                              <w:t xml:space="preserve"> The</w:t>
+                            </w:r>
+                            <w:r>
+                              <w:t xml:space="preserve"> values for weight</w:t>
+                            </w:r>
+                            <w:r>
+                              <w:t xml:space="preserve"> were also written with “normal”, flesh-and-blood creatures in mind and could </w:t>
+                            </w:r>
+                            <w:proofErr w:type="gramStart"/>
+                            <w:r>
+                              <w:t>actually vary</w:t>
+                            </w:r>
+                            <w:proofErr w:type="gramEnd"/>
+                            <w:r>
+                              <w:t xml:space="preserve"> wildly with robotic, incorporeal, magical and other creatures </w:t>
+                            </w:r>
+                            <w:r>
+                              <w:t>made possible</w:t>
+                            </w:r>
+                            <w:r>
+                              <w:t xml:space="preserve"> by fantasy and science fiction </w:t>
+                            </w:r>
+                            <w:r>
+                              <w:t>settings</w:t>
+                            </w:r>
+                            <w:r>
+                              <w:t>.</w:t>
+                            </w:r>
+                          </w:p>
+                          <w:p>
+                            <w:pPr>
+                              <w:pStyle w:val="Heading3"/>
+                            </w:pPr>
+                            <w:r>
+                              <w:t>The Baseline:</w:t>
+                            </w:r>
+                          </w:p>
+                          <w:p>
+                            <w:pPr>
+                              <w:jc w:val="both"/>
+                            </w:pPr>
+                            <w:r>
+                              <w:t>The game assumes that most PCs will be Medium, and that some will occasionally be Small or Large. Therefore, everything is based on and relative to the Medium size, and the rules will give the most reliable results when staying at Medium or within a few categories</w:t>
+                            </w:r>
+                            <w:r>
+                              <w:t xml:space="preserve"> from it</w:t>
+                            </w:r>
+                            <w:r>
+                              <w:t>.</w:t>
+                            </w:r>
+                          </w:p>
+                          <w:p>
+                            <w:pPr>
+                              <w:pStyle w:val="Heading3"/>
+                            </w:pPr>
+                            <w:r>
+                              <w:t xml:space="preserve">Going </w:t>
+                            </w:r>
+                            <w:r>
+                              <w:t>S</w:t>
+                            </w:r>
+                            <w:r>
+                              <w:t>maller:</w:t>
+                            </w:r>
+                          </w:p>
+                          <w:p>
+                            <w:pPr>
+                              <w:jc w:val="both"/>
+                            </w:pPr>
+                            <w:r>
+                              <w:t>While</w:t>
+                            </w:r>
+                            <w:r>
+                              <w:t xml:space="preserve"> there obviously exist creature smaller than Miniscule, such as insects, or even microorganisms, there </w:t>
+                            </w:r>
+                            <w:proofErr w:type="gramStart"/>
+                            <w:r>
+                              <w:t>isn’t</w:t>
+                            </w:r>
+                            <w:proofErr w:type="gramEnd"/>
+                            <w:r>
+                              <w:t xml:space="preserve"> a separate size category for them because the game rules would simply break down if these followed the same rule patterns as larger creatures. Also, as the main purpose of size categories is to support the rules for combat, it would be hardly needed, if ever (you wouldn’t fight cockroaches the same way you’d fight </w:t>
+                            </w:r>
+                            <w:r>
+                              <w:t>bandits and goblins!</w:t>
+                            </w:r>
+                            <w:r>
+                              <w:t xml:space="preserve">). All interactions with </w:t>
+                            </w:r>
+                            <w:r>
+                              <w:t xml:space="preserve">such small creatures can be reasonably resolved using the usual Skill Test rules (page </w:t>
+                            </w:r>
+                            <w:r>
+                              <w:rPr>
+                                <w:color w:val="FF0000"/>
+                              </w:rPr>
+                              <w:t>ZZ</w:t>
+                            </w:r>
+                            <w:r>
+                              <w:t>).</w:t>
+                            </w:r>
+                          </w:p>
+                          <w:p>
+                            <w:pPr>
+                              <w:pStyle w:val="Heading3"/>
+                            </w:pPr>
+                            <w:r>
+                              <w:t xml:space="preserve">Going </w:t>
+                            </w:r>
+                            <w:r>
+                              <w:t>B</w:t>
+                            </w:r>
+                            <w:r>
+                              <w:t>igger:</w:t>
+                            </w:r>
+                          </w:p>
+                          <w:p>
+                            <w:pPr>
+                              <w:jc w:val="both"/>
+                            </w:pPr>
+                            <w:proofErr w:type="gramStart"/>
+                            <w:r>
+                              <w:t>You’re</w:t>
+                            </w:r>
+                            <w:proofErr w:type="gramEnd"/>
+                            <w:r>
+                              <w:t xml:space="preserve"> already unlikely to come across any Colossal or Titanic creatures, and anything more than that would be more akin to living terrain features. Same as above, use the Skill Test rules to interact with them, if you need to. (Remember that you are to them what a common house spider is to you; using the regular combat rules to fight them </w:t>
+                            </w:r>
+                            <w:proofErr w:type="gramStart"/>
+                            <w:r>
+                              <w:t>wouldn’t</w:t>
+                            </w:r>
+                            <w:proofErr w:type="gramEnd"/>
+                            <w:r>
+                              <w:t xml:space="preserve"> be sensible.)</w:t>
+                            </w:r>
+                          </w:p>
+                        </w:txbxContent>
+                      </wps:txbx>
+                      <wps:bodyPr rot="0" vert="horz" wrap="square" lIns="91440" tIns="45720" rIns="91440" bIns="45720" anchor="t" anchorCtr="0">
+                        <a:noAutofit/>
+                      </wps:bodyPr>
+                    </wps:wsp>
+                  </a:graphicData>
+                </a:graphic>
+                <wp14:sizeRelH relativeFrom="margin">
+                  <wp14:pctWidth>0</wp14:pctWidth>
+                </wp14:sizeRelH>
+                <wp14:sizeRelV relativeFrom="margin">
+                  <wp14:pctHeight>0</wp14:pctHeight>
+                </wp14:sizeRelV>
+              </wp:anchor>
+            </w:drawing>
+          </mc:Choice>
+          <mc:Fallback>
+            <w:pict>
+              <v:shapetype w14:anchorId="5A97EE79" id="_x0000_t202" coordsize="21600,21600" o:spt="202" path="m,l,21600r21600,l21600,xe">
+                <v:stroke joinstyle="miter"/>
+                <v:path gradientshapeok="t" o:connecttype="rect"/>
+              </v:shapetype>
+              <v:shape id="Text Box 2" o:spid="_x0000_s1026" type="#_x0000_t202" style="position:absolute;left:0;text-align:left;margin-left:-.4pt;margin-top:237.3pt;width:482.7pt;height:481.7pt;z-index:251658752;visibility:visible;mso-wrap-style:square;mso-width-percent:0;mso-height-percent:0;mso-wrap-distance-left:9pt;mso-wrap-distance-top:3.6pt;mso-wrap-distance-right:9pt;mso-wrap-distance-bottom:3.6pt;mso-position-horizontal:absolute;mso-position-horizontal-relative:text;mso-position-vertical:absolute;mso-position-vertical-relative:page;mso-width-percent:0;mso-height-percent:0;mso-width-relative:margin;mso-height-relative:margin;v-text-anchor:top" o:gfxdata="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">
+                <v:textbox>
+                  <w:txbxContent>
+                    <w:p>
+                      <w:pPr>
+                        <w:pStyle w:val="Subtitle"/>
+                        <w:spacing w:after="80"/>
+                      </w:pPr>
+                      <w:r>
+                        <w:t>Creature Size Categories:</w:t>
+                      </w:r>
+                    </w:p>
+                    <w:tbl>
+                      <w:tblPr>
+                        <w:tblStyle w:val="TableGrid"/>
+                        <w:tblW w:w="0" w:type="auto"/>
+                        <w:tblInd w:w="108" w:type="dxa"/>
+                        <w:tblLook w:val="04A0" w:firstRow="1" w:lastRow="0" w:firstColumn="1" w:lastColumn="0" w:noHBand="0" w:noVBand="1"/>
+                      </w:tblPr>
+                      <w:tblGrid>
+                        <w:gridCol w:w="1727"/>
+                        <w:gridCol w:w="3235"/>
+                        <w:gridCol w:w="2268"/>
+                        <w:gridCol w:w="2126"/>
+                      </w:tblGrid>
+                      <w:tr>
+                        <w:tc>
+                          <w:tcPr>
+                            <w:tcW w:w="1727" w:type="dxa"/>
+                          </w:tcPr>
+                          <w:p>
+                            <w:pPr>
+                              <w:rPr>
+                                <w:b/>
+                                <w:bCs/>
+                              </w:rPr>
+                            </w:pPr>
+                            <w:r>
+                              <w:rPr>
+                                <w:b/>
+                                <w:bCs/>
+                              </w:rPr>
+                              <w:t>Size Category</w:t>
+                            </w:r>
+                          </w:p>
+                        </w:tc>
+                        <w:tc>
+                          <w:tcPr>
+                            <w:tcW w:w="3235" w:type="dxa"/>
+                          </w:tcPr>
+                          <w:p>
+                            <w:pPr>
+                              <w:rPr>
+                                <w:b/>
+                                <w:bCs/>
+                              </w:rPr>
+                            </w:pPr>
+                            <w:r>
+                              <w:rPr>
+                                <w:b/>
+                                <w:bCs/>
+                              </w:rPr>
+                              <w:t>Approx. Maximum Dimension</w:t>
+                            </w:r>
+                            <w:r>
+                              <w:rPr>
+                                <w:b/>
+                                <w:bCs/>
+                              </w:rPr>
+                              <w:t>*</w:t>
+                            </w:r>
+                          </w:p>
+                        </w:tc>
+                        <w:tc>
+                          <w:tcPr>
+                            <w:tcW w:w="2268" w:type="dxa"/>
+                          </w:tcPr>
+                          <w:p>
+                            <w:pPr>
+                              <w:rPr>
+                                <w:b/>
+                                <w:bCs/>
+                              </w:rPr>
+                            </w:pPr>
+                            <w:r>
+                              <w:rPr>
+                                <w:b/>
+                                <w:bCs/>
+                              </w:rPr>
+                              <w:t>Approx</w:t>
+                            </w:r>
+                            <w:r>
+                              <w:rPr>
+                                <w:b/>
+                                <w:bCs/>
+                              </w:rPr>
+                              <w:t>imate</w:t>
+                            </w:r>
+                            <w:r>
+                              <w:rPr>
+                                <w:b/>
+                                <w:bCs/>
+                              </w:rPr>
+                              <w:t xml:space="preserve"> Weight</w:t>
+                            </w:r>
+                            <w:r>
+                              <w:rPr>
+                                <w:b/>
+                                <w:bCs/>
+                              </w:rPr>
+                              <w:t>*</w:t>
+                            </w:r>
+                          </w:p>
+                        </w:tc>
+                        <w:tc>
+                          <w:tcPr>
+                            <w:tcW w:w="2126" w:type="dxa"/>
+                          </w:tcPr>
+                          <w:p>
+                            <w:pPr>
+                              <w:rPr>
+                                <w:b/>
+                                <w:bCs/>
+                              </w:rPr>
+                            </w:pPr>
+                            <w:r>
+                              <w:rPr>
+                                <w:b/>
+                                <w:bCs/>
+                              </w:rPr>
+                              <w:t>Example</w:t>
+                            </w:r>
+                          </w:p>
+                        </w:tc>
+                      </w:tr>
+                      <w:tr>
+                        <w:tc>
+                          <w:tcPr>
+                            <w:tcW w:w="1727" w:type="dxa"/>
+                          </w:tcPr>
+                          <w:p>
+                            <w:r>
+                              <w:t>1</w:t>
+                            </w:r>
+                            <w:r>
+                              <w:t xml:space="preserve"> (Miniscule)</w:t>
+                            </w:r>
+                          </w:p>
+                        </w:tc>
+                        <w:tc>
+                          <w:tcPr>
+                            <w:tcW w:w="3235" w:type="dxa"/>
+                            <w:vAlign w:val="center"/>
+                          </w:tcPr>
+                          <w:p>
+                            <w:pPr>
+                              <w:jc w:val="center"/>
+                            </w:pPr>
+                            <w:r>
+                              <w:t>10cm – 25cm</w:t>
+                            </w:r>
+                          </w:p>
+                        </w:tc>
+                        <w:tc>
+                          <w:tcPr>
+                            <w:tcW w:w="2268" w:type="dxa"/>
+                          </w:tcPr>
+                          <w:p>
+                            <w:r>
+                              <w:t>50g – 250g</w:t>
+                            </w:r>
+                          </w:p>
+                        </w:tc>
+                        <w:tc>
+                          <w:tcPr>
+                            <w:tcW w:w="2126" w:type="dxa"/>
+                          </w:tcPr>
+                          <w:p>
+                            <w:r>
+                              <w:t>Rat</w:t>
+                            </w:r>
+                          </w:p>
+                        </w:tc>
+                      </w:tr>
+                      <w:tr>
+                        <w:tc>
+                          <w:tcPr>
+                            <w:tcW w:w="1727" w:type="dxa"/>
+                          </w:tcPr>
+                          <w:p>
+                            <w:r>
+                              <w:t>2 (Diminutive)</w:t>
+                            </w:r>
+                          </w:p>
+                        </w:tc>
+                        <w:tc>
+                          <w:tcPr>
+                            <w:tcW w:w="3235" w:type="dxa"/>
+                            <w:vAlign w:val="center"/>
+                          </w:tcPr>
+                          <w:p>
+                            <w:pPr>
+                              <w:jc w:val="center"/>
+                            </w:pPr>
+                            <w:r>
+                              <w:t>25cm – 40cm</w:t>
+                            </w:r>
+                          </w:p>
+                        </w:tc>
+                        <w:tc>
+                          <w:tcPr>
+                            <w:tcW w:w="2268" w:type="dxa"/>
+                          </w:tcPr>
+                          <w:p>
+                            <w:r>
+                              <w:t>250g – 5kg</w:t>
+                            </w:r>
+                          </w:p>
+                        </w:tc>
+                        <w:tc>
+                          <w:tcPr>
+                            <w:tcW w:w="2126" w:type="dxa"/>
+                          </w:tcPr>
+                          <w:p>
+                            <w:r>
+                              <w:t>Cat</w:t>
+                            </w:r>
+                          </w:p>
+                        </w:tc>
+                      </w:tr>
+                      <w:tr>
+                        <w:tc>
+                          <w:tcPr>
+                            <w:tcW w:w="1727" w:type="dxa"/>
+                            <w:vAlign w:val="center"/>
+                          </w:tcPr>
+                          <w:p>
+                            <w:r>
+                              <w:t>3 (Tiny)</w:t>
+                            </w:r>
+                          </w:p>
+                        </w:tc>
+                        <w:tc>
+                          <w:tcPr>
+                            <w:tcW w:w="3235" w:type="dxa"/>
+                            <w:vAlign w:val="center"/>
+                          </w:tcPr>
+                          <w:p>
+                            <w:pPr>
+                              <w:ind w:left="45"/>
+                              <w:jc w:val="center"/>
+                            </w:pPr>
+                            <w:r>
+                              <w:t>40cm - 65cm</w:t>
+                            </w:r>
+                          </w:p>
+                        </w:tc>
+                        <w:tc>
+                          <w:tcPr>
+                            <w:tcW w:w="2268" w:type="dxa"/>
+                          </w:tcPr>
+                          <w:p>
+                            <w:r>
+                              <w:t>5kg – 10kg</w:t>
+                            </w:r>
+                          </w:p>
+                        </w:tc>
+                        <w:tc>
+                          <w:tcPr>
+                            <w:tcW w:w="2126" w:type="dxa"/>
+                          </w:tcPr>
+                          <w:p>
+                            <w:r>
+                              <w:t xml:space="preserve">Red </w:t>
+                            </w:r>
+                            <w:r>
+                              <w:t>f</w:t>
+                            </w:r>
+                            <w:r>
+                              <w:t>ox</w:t>
+                            </w:r>
+                          </w:p>
+                        </w:tc>
+                      </w:tr>
+                      <w:tr>
+                        <w:tc>
+                          <w:tcPr>
+                            <w:tcW w:w="1727" w:type="dxa"/>
+                          </w:tcPr>
+                          <w:p>
+                            <w:r>
+                              <w:t>4 (Very Small)</w:t>
+                            </w:r>
+                          </w:p>
+                        </w:tc>
+                        <w:tc>
+                          <w:tcPr>
+                            <w:tcW w:w="3235" w:type="dxa"/>
+                            <w:vAlign w:val="center"/>
+                          </w:tcPr>
+                          <w:p>
+                            <w:pPr>
+                              <w:jc w:val="center"/>
+                            </w:pPr>
+                            <w:r>
+                              <w:t>65cm – 100cm</w:t>
+                            </w:r>
+                          </w:p>
+                        </w:tc>
+                        <w:tc>
+                          <w:tcPr>
+                            <w:tcW w:w="2268" w:type="dxa"/>
+                          </w:tcPr>
+                          <w:p>
+                            <w:r>
+                              <w:t>10kg – 20kg</w:t>
+                            </w:r>
+                          </w:p>
+                        </w:tc>
+                        <w:tc>
+                          <w:tcPr>
+                            <w:tcW w:w="2126" w:type="dxa"/>
+                          </w:tcPr>
+                          <w:p>
+                            <w:r>
+                              <w:t>Medium-sized dog</w:t>
+                            </w:r>
+                          </w:p>
+                        </w:tc>
+                      </w:tr>
+                      <w:tr>
+                        <w:tc>
+                          <w:tcPr>
+                            <w:tcW w:w="1727" w:type="dxa"/>
+                          </w:tcPr>
+                          <w:p>
+                            <w:r>
+                              <w:t>5 (Small)</w:t>
+                            </w:r>
+                          </w:p>
+                        </w:tc>
+                        <w:tc>
+                          <w:tcPr>
+                            <w:tcW w:w="3235" w:type="dxa"/>
+                            <w:vAlign w:val="center"/>
+                          </w:tcPr>
+                          <w:p>
+                            <w:pPr>
+                              <w:jc w:val="center"/>
+                            </w:pPr>
+                            <w:r>
+                              <w:t>100cm – 150cm</w:t>
+                            </w:r>
+                          </w:p>
+                        </w:tc>
+                        <w:tc>
+                          <w:tcPr>
+                            <w:tcW w:w="2268" w:type="dxa"/>
+                          </w:tcPr>
+                          <w:p>
+                            <w:r>
+                              <w:t>20kg – 50kg</w:t>
+                            </w:r>
+                          </w:p>
+                        </w:tc>
+                        <w:tc>
+                          <w:tcPr>
+                            <w:tcW w:w="2126" w:type="dxa"/>
+                          </w:tcPr>
+                          <w:p>
+                            <w:r>
+                              <w:t>Human child</w:t>
+                            </w:r>
+                          </w:p>
+                        </w:tc>
+                      </w:tr>
+                      <w:tr>
+                        <w:tc>
+                          <w:tcPr>
+                            <w:tcW w:w="1727" w:type="dxa"/>
+                          </w:tcPr>
+                          <w:p>
+                            <w:r>
+                              <w:t>6 (Medium)</w:t>
+                            </w:r>
+                          </w:p>
+                        </w:tc>
+                        <w:tc>
+                          <w:tcPr>
+                            <w:tcW w:w="3235" w:type="dxa"/>
+                            <w:vAlign w:val="center"/>
+                          </w:tcPr>
+                          <w:p>
+                            <w:pPr>
+                              <w:jc w:val="center"/>
+                            </w:pPr>
+                            <w:r>
+                              <w:t>1.5m – 2.2m</w:t>
+                            </w:r>
+                          </w:p>
+                        </w:tc>
+                        <w:tc>
+                          <w:tcPr>
+                            <w:tcW w:w="2268" w:type="dxa"/>
+                          </w:tcPr>
+                          <w:p>
+                            <w:r>
+                              <w:t>50kg – 200kg</w:t>
+                            </w:r>
+                          </w:p>
+                        </w:tc>
+                        <w:tc>
+                          <w:tcPr>
+                            <w:tcW w:w="2126" w:type="dxa"/>
+                          </w:tcPr>
+                          <w:p>
+                            <w:r>
+                              <w:t>Adult human</w:t>
+                            </w:r>
+                          </w:p>
+                        </w:tc>
+                      </w:tr>
+                      <w:tr>
+                        <w:tc>
+                          <w:tcPr>
+                            <w:tcW w:w="1727" w:type="dxa"/>
+                          </w:tcPr>
+                          <w:p>
+                            <w:r>
+                              <w:t>7 (Large)</w:t>
+                            </w:r>
+                          </w:p>
+                        </w:tc>
+                        <w:tc>
+                          <w:tcPr>
+                            <w:tcW w:w="3235" w:type="dxa"/>
+                            <w:vAlign w:val="center"/>
+                          </w:tcPr>
+                          <w:p>
+                            <w:pPr>
+                              <w:jc w:val="center"/>
+                            </w:pPr>
+                            <w:r>
+                              <w:t>2.2m – 3.3m</w:t>
+                            </w:r>
+                          </w:p>
+                        </w:tc>
+                        <w:tc>
+                          <w:tcPr>
+                            <w:tcW w:w="2268" w:type="dxa"/>
+                          </w:tcPr>
+                          <w:p>
+                            <w:r>
+                              <w:t>200kg – 500kg</w:t>
+                            </w:r>
+                          </w:p>
+                        </w:tc>
+                        <w:tc>
+                          <w:tcPr>
+                            <w:tcW w:w="2126" w:type="dxa"/>
+                          </w:tcPr>
+                          <w:p>
+                            <w:r>
+                              <w:t>Bear</w:t>
+                            </w:r>
+                          </w:p>
+                        </w:tc>
+                      </w:tr>
+                      <w:tr>
+                        <w:tc>
+                          <w:tcPr>
+                            <w:tcW w:w="1727" w:type="dxa"/>
+                          </w:tcPr>
+                          <w:p>
+                            <w:r>
+                              <w:t>8 (Huge)</w:t>
+                            </w:r>
+                          </w:p>
+                        </w:tc>
+                        <w:tc>
+                          <w:tcPr>
+                            <w:tcW w:w="3235" w:type="dxa"/>
+                            <w:vAlign w:val="center"/>
+                          </w:tcPr>
+                          <w:p>
+                            <w:pPr>
+                              <w:jc w:val="center"/>
+                            </w:pPr>
+                            <w:r>
+                              <w:t>3.3m – 5m</w:t>
+                            </w:r>
+                          </w:p>
+                        </w:tc>
+                        <w:tc>
+                          <w:tcPr>
+                            <w:tcW w:w="2268" w:type="dxa"/>
+                          </w:tcPr>
+                          <w:p>
+                            <w:r>
+                              <w:t>500kg</w:t>
+                            </w:r>
+                            <w:r>
+                              <w:t xml:space="preserve"> – </w:t>
+                            </w:r>
+                            <w:r>
+                              <w:t>5</w:t>
+                            </w:r>
+                            <w:r>
+                              <w:t>t</w:t>
+                            </w:r>
+                          </w:p>
+                        </w:tc>
+                        <w:tc>
+                          <w:tcPr>
+                            <w:tcW w:w="2126" w:type="dxa"/>
+                          </w:tcPr>
+                          <w:p>
+                            <w:r>
+                              <w:t>Rhinoceros</w:t>
+                            </w:r>
+                          </w:p>
+                        </w:tc>
+                      </w:tr>
+                      <w:tr>
+                        <w:tc>
+                          <w:tcPr>
+                            <w:tcW w:w="1727" w:type="dxa"/>
+                          </w:tcPr>
+                          <w:p>
+                            <w:r>
+                              <w:t>9 (Gargantuan)</w:t>
+                            </w:r>
+                          </w:p>
+                        </w:tc>
+                        <w:tc>
+                          <w:tcPr>
+                            <w:tcW w:w="3235" w:type="dxa"/>
+                            <w:vAlign w:val="center"/>
+                          </w:tcPr>
+                          <w:p>
+                            <w:pPr>
+                              <w:jc w:val="center"/>
+                            </w:pPr>
+                            <w:r>
+                              <w:t>5m – 7.5m</w:t>
+                            </w:r>
+                          </w:p>
+                        </w:tc>
+                        <w:tc>
+                          <w:tcPr>
+                            <w:tcW w:w="2268" w:type="dxa"/>
+                          </w:tcPr>
+                          <w:p>
+                            <w:r>
+                              <w:t>5</w:t>
+                            </w:r>
+                            <w:r>
+                              <w:t xml:space="preserve">t – </w:t>
+                            </w:r>
+                            <w:r>
+                              <w:t>25</w:t>
+                            </w:r>
+                            <w:r>
+                              <w:t>t</w:t>
+                            </w:r>
+                          </w:p>
+                        </w:tc>
+                        <w:tc>
+                          <w:tcPr>
+                            <w:tcW w:w="2126" w:type="dxa"/>
+                          </w:tcPr>
+                          <w:p>
+                            <w:r>
+                              <w:t>Elephant</w:t>
+                            </w:r>
+                          </w:p>
+                        </w:tc>
+                      </w:tr>
+                      <w:tr>
+                        <w:tc>
+                          <w:tcPr>
+                            <w:tcW w:w="1727" w:type="dxa"/>
+                          </w:tcPr>
+                          <w:p>
+                            <w:r>
+                              <w:t>10 (Colossal)</w:t>
+                            </w:r>
+                          </w:p>
+                        </w:tc>
+                        <w:tc>
+                          <w:tcPr>
+                            <w:tcW w:w="3235" w:type="dxa"/>
+                            <w:vAlign w:val="center"/>
+                          </w:tcPr>
+                          <w:p>
+                            <w:pPr>
+                              <w:jc w:val="center"/>
+                            </w:pPr>
+                            <w:r>
+                              <w:t>7.5m – 12.5m</w:t>
+                            </w:r>
+                          </w:p>
+                        </w:tc>
+                        <w:tc>
+                          <w:tcPr>
+                            <w:tcW w:w="2268" w:type="dxa"/>
+                          </w:tcPr>
+                          <w:p>
+                            <w:r>
+                              <w:t>25</w:t>
+                            </w:r>
+                            <w:r>
+                              <w:t xml:space="preserve">t – </w:t>
+                            </w:r>
+                            <w:r>
+                              <w:t>50</w:t>
+                            </w:r>
+                            <w:r>
+                              <w:t>t</w:t>
+                            </w:r>
+                            <w:r>
+                              <w:t xml:space="preserve"> </w:t>
+                            </w:r>
+                          </w:p>
+                        </w:tc>
+                        <w:tc>
+                          <w:tcPr>
+                            <w:tcW w:w="2126" w:type="dxa"/>
+                          </w:tcPr>
+                          <w:p>
+                            <w:r>
+                              <w:t>Brachiosaurus</w:t>
+                            </w:r>
+                          </w:p>
+                        </w:tc>
+                      </w:tr>
+                      <w:tr>
+                        <w:tc>
+                          <w:tcPr>
+                            <w:tcW w:w="1727" w:type="dxa"/>
+                          </w:tcPr>
+                          <w:p>
+                            <w:r>
+                              <w:t>11 (Titanic)</w:t>
+                            </w:r>
+                          </w:p>
+                        </w:tc>
+                        <w:tc>
+                          <w:tcPr>
+                            <w:tcW w:w="3235" w:type="dxa"/>
+                            <w:vAlign w:val="center"/>
+                          </w:tcPr>
+                          <w:p>
+                            <w:pPr>
+                              <w:jc w:val="center"/>
+                            </w:pPr>
+                            <w:r>
+                              <w:t>12.5m – 25m</w:t>
+                            </w:r>
+                          </w:p>
+                        </w:tc>
+                        <w:tc>
+                          <w:tcPr>
+                            <w:tcW w:w="2268" w:type="dxa"/>
+                          </w:tcPr>
+                          <w:p>
+                            <w:r>
+                              <w:t>5</w:t>
+                            </w:r>
+                            <w:r>
+                              <w:t>0t –</w:t>
+                            </w:r>
+                            <w:r>
+                              <w:t xml:space="preserve"> 1</w:t>
+                            </w:r>
+                            <w:r>
+                              <w:t>00t</w:t>
+                            </w:r>
+                          </w:p>
+                        </w:tc>
+                        <w:tc>
+                          <w:tcPr>
+                            <w:tcW w:w="2126" w:type="dxa"/>
+                          </w:tcPr>
+                          <w:p>
+                            <w:r>
+                              <w:t>Argentinosaurus</w:t>
+                            </w:r>
+                          </w:p>
+                        </w:tc>
+                      </w:tr>
+                    </w:tbl>
+                    <w:p>
+                      <w:pPr>
+                        <w:spacing w:before="200"/>
+                        <w:jc w:val="both"/>
+                      </w:pPr>
+                      <w:r>
+                        <w:rPr>
+                          <w:b/>
+                          <w:bCs/>
+                        </w:rPr>
+                        <w:t xml:space="preserve">*Note: </w:t>
+                      </w:r>
+                      <w:r>
+                        <w:t>These</w:t>
+                      </w:r>
+                      <w:r>
+                        <w:t xml:space="preserve"> dimensions and weights are just there to give you a general idea of what kind of creature each size category represents.</w:t>
+                      </w:r>
+                      <w:r>
+                        <w:t xml:space="preserve"> Creature dimensions may vary according to the overall shape of the creature.</w:t>
+                      </w:r>
+                      <w:r>
+                        <w:t xml:space="preserve"> The</w:t>
+                      </w:r>
+                      <w:r>
+                        <w:t xml:space="preserve"> values for weight</w:t>
+                      </w:r>
+                      <w:r>
+                        <w:t xml:space="preserve"> were also written with “normal”, flesh-and-blood creatures in mind and could </w:t>
+                      </w:r>
+                      <w:proofErr w:type="gramStart"/>
+                      <w:r>
+                        <w:t>actually vary</w:t>
+                      </w:r>
+                      <w:proofErr w:type="gramEnd"/>
+                      <w:r>
+                        <w:t xml:space="preserve"> wildly with robotic, incorporeal, magical and other creatures </w:t>
+                      </w:r>
+                      <w:r>
+                        <w:t>made possible</w:t>
+                      </w:r>
+                      <w:r>
+                        <w:t xml:space="preserve"> by fantasy and science fiction </w:t>
+                      </w:r>
+                      <w:r>
+                        <w:t>settings</w:t>
+                      </w:r>
+                      <w:r>
+                        <w:t>.</w:t>
+                      </w:r>
+                    </w:p>
+                    <w:p>
+                      <w:pPr>
+                        <w:pStyle w:val="Heading3"/>
+                      </w:pPr>
+                      <w:r>
+                        <w:t>The Baseline:</w:t>
+                      </w:r>
+                    </w:p>
+                    <w:p>
+                      <w:pPr>
+                        <w:jc w:val="both"/>
+                      </w:pPr>
+                      <w:r>
+                        <w:t>The game assumes that most PCs will be Medium, and that some will occasionally be Small or Large. Therefore, everything is based on and relative to the Medium size, and the rules will give the most reliable results when staying at Medium or within a few categories</w:t>
+                      </w:r>
+                      <w:r>
+                        <w:t xml:space="preserve"> from it</w:t>
+                      </w:r>
+                      <w:r>
+                        <w:t>.</w:t>
+                      </w:r>
+                    </w:p>
+                    <w:p>
+                      <w:pPr>
+                        <w:pStyle w:val="Heading3"/>
+                      </w:pPr>
+                      <w:r>
+                        <w:t xml:space="preserve">Going </w:t>
+                      </w:r>
+                      <w:r>
+                        <w:t>S</w:t>
+                      </w:r>
+                      <w:r>
+                        <w:t>maller:</w:t>
+                      </w:r>
+                    </w:p>
+                    <w:p>
+                      <w:pPr>
+                        <w:jc w:val="both"/>
+                      </w:pPr>
+                      <w:r>
+                        <w:t>While</w:t>
+                      </w:r>
+                      <w:r>
+                        <w:t xml:space="preserve"> there obviously exist creature smaller than Miniscule, such as insects, or even microorganisms, there </w:t>
+                      </w:r>
+                      <w:proofErr w:type="gramStart"/>
+                      <w:r>
+                        <w:t>isn’t</w:t>
+                      </w:r>
+                      <w:proofErr w:type="gramEnd"/>
+                      <w:r>
+                        <w:t xml:space="preserve"> a separate size category for them because the game rules would simply break down if these followed the same rule patterns as larger creatures. Also, as the main purpose of size categories is to support the rules for combat, it would be hardly needed, if ever (you wouldn’t fight cockroaches the same way you’d fight </w:t>
+                      </w:r>
+                      <w:r>
+                        <w:t>bandits and goblins!</w:t>
+                      </w:r>
+                      <w:r>
+                        <w:t xml:space="preserve">). All interactions with </w:t>
+                      </w:r>
+                      <w:r>
+                        <w:t xml:space="preserve">such small creatures can be reasonably resolved using the usual Skill Test rules (page </w:t>
+                      </w:r>
+                      <w:r>
+                        <w:rPr>
+                          <w:color w:val="FF0000"/>
+                        </w:rPr>
+                        <w:t>ZZ</w:t>
+                      </w:r>
+                      <w:r>
+                        <w:t>).</w:t>
+                      </w:r>
+                    </w:p>
+                    <w:p>
+                      <w:pPr>
+                        <w:pStyle w:val="Heading3"/>
+                      </w:pPr>
+                      <w:r>
+                        <w:t xml:space="preserve">Going </w:t>
+                      </w:r>
+                      <w:r>
+                        <w:t>B</w:t>
+                      </w:r>
+                      <w:r>
+                        <w:t>igger:</w:t>
+                      </w:r>
+                    </w:p>
+                    <w:p>
+                      <w:pPr>
+                        <w:jc w:val="both"/>
+                      </w:pPr>
+                      <w:proofErr w:type="gramStart"/>
+                      <w:r>
+                        <w:t>You’re</w:t>
+                      </w:r>
+                      <w:proofErr w:type="gramEnd"/>
+                      <w:r>
+                        <w:t xml:space="preserve"> already unlikely to come across any Colossal or Titanic creatures, and anything more than that would be more akin to living terrain features. Same as above, use the Skill Test rules to interact with them, if you need to. (Remember that you are to them what a common house spider is to you; using the regular combat rules to fight them </w:t>
+                      </w:r>
+                      <w:proofErr w:type="gramStart"/>
+                      <w:r>
+                        <w:t>wouldn’t</w:t>
+                      </w:r>
+                      <w:proofErr w:type="gramEnd"/>
+                      <w:r>
+                        <w:t xml:space="preserve"> be sensible.)</w:t>
+                      </w:r>
+                    </w:p>
+                  </w:txbxContent>
+                </v:textbox>
+                <w10:wrap type="square" anchory="page"/>
+              </v:shape>
+            </w:pict>
+          </mc:Fallback>
+        </mc:AlternateContent>
+      </w:r>
+      <w:r>
+        <w:t xml:space="preserve">The physical size of the creature, abstracted a bit as to include the height, </w:t>
+      </w:r>
+      <w:proofErr w:type="gramStart"/>
+      <w:r>
+        <w:t>width</w:t>
+      </w:r>
+      <w:proofErr w:type="gramEnd"/>
+      <w:r>
+        <w:t xml:space="preserve"> and length in a single </w:t>
+      </w:r>
+      <w:r>
+        <w:t>stat.</w:t>
+      </w:r>
+      <w:r>
+        <w:t xml:space="preserve"> Most other physical characteristics of a creature depend on its size. Various size categories that a creature may belong to are listed in the table below.</w:t>
+      </w:r>
+    </w:p>
+    <w:p>
+      <w:pPr>
+        <w:jc w:val="both"/>
+      </w:pPr>
+      <w:r>
+        <w:t xml:space="preserve">Opposed Skill Tests are adjusted according to the relative size of the participants, if the task being performed is physical (such as arm-wresting, for example). This is described in detail on page </w:t>
+      </w:r>
       <w:r>
         <w:rPr>
           <w:color w:val="FF0000"/>
         </w:rPr>
+        <w:t>XX</w:t>
+      </w:r>
+      <w:r>
+        <w:t>.</w:t>
+      </w:r>
+    </w:p>
+    <w:p>
+      <w:pPr>
+        <w:jc w:val="both"/>
+      </w:pPr>
+      <w:r>
+        <w:t xml:space="preserve">Also, in combat, attack damage is scaled when attacking a creature smaller or larger than yourself, as described on page </w:t>
+      </w:r>
+      <w:r>
+        <w:rPr>
+          <w:color w:val="FF0000"/>
+        </w:rPr>
+        <w:t>YY</w:t>
+      </w:r>
+      <w:r>
+        <w:t>.</w:t>
+      </w:r>
+    </w:p>
+    <w:p>
+      <w:pPr>
+        <w:pStyle w:val="Title"/>
+      </w:pPr>
+      <w:r>
+        <w:br w:type="column"/>
+      </w:r>
+      <w:r>
+        <w:lastRenderedPageBreak/>
+        <w:t>Constitution:</w:t>
+      </w:r>
+    </w:p>
+    <w:p>
+      <w:pPr>
+        <w:jc w:val="both"/>
+      </w:pPr>
+      <w:r>
+        <w:t xml:space="preserve">Constitution is essentially a measure of how well a creature can take a damaging strike (once </w:t>
+      </w:r>
+      <w:proofErr w:type="gramStart"/>
+      <w:r>
+        <w:t>it’s</w:t>
+      </w:r>
+      <w:proofErr w:type="gramEnd"/>
+      <w:r>
+        <w:t xml:space="preserve"> past armour and all other defensive factors). The higher its Constitution score, the more difficult it will be to inflict a serious injury to the creature.</w:t>
+      </w:r>
+    </w:p>
+    <w:p>
+      <w:pPr>
+        <w:jc w:val="both"/>
+      </w:pPr>
+      <w:r>
+        <w:t xml:space="preserve">The baseline Constitution score is 5, but it is relative to a specific size category. What this means is that while a chicken and a giant may both have Constitution 5, </w:t>
+      </w:r>
+      <w:proofErr w:type="gramStart"/>
+      <w:r>
+        <w:t>it’s</w:t>
+      </w:r>
+      <w:proofErr w:type="gramEnd"/>
+      <w:r>
+        <w:t xml:space="preserve"> definitely much harder to hurt the latter than the former.</w:t>
+      </w:r>
+    </w:p>
+    <w:p>
+      <w:pPr>
+        <w:jc w:val="both"/>
+      </w:pPr>
+      <w:r>
+        <w:t>As a rule of thumb, you can think of it like this: A creature’s overall survivability is a product of its Size and its Constitution score.</w:t>
+      </w:r>
+    </w:p>
+    <w:p>
+      <w:pPr>
+        <w:pStyle w:val="Title"/>
+      </w:pPr>
+      <w:r>
+        <w:t>Movement speed:</w:t>
+      </w:r>
+    </w:p>
+    <w:p>
+      <w:pPr>
+        <w:rPr>
+          <w:color w:val="FF0000"/>
+        </w:rPr>
+      </w:pPr>
+      <w:r>
+        <w:rPr>
+          <w:color w:val="FF0000"/>
+        </w:rPr>
+        <w:t>Land speed, Swim speed, Fly speed…</w:t>
+      </w:r>
+    </w:p>
+    <w:p>
+      <w:pPr>
+        <w:rPr>
+          <w:color w:val="FF0000"/>
+        </w:rPr>
+      </w:pPr>
+      <w:r>
+        <w:rPr>
+          <w:color w:val="FF0000"/>
+        </w:rPr>
+        <w:t>Shift distance</w:t>
+      </w:r>
+    </w:p>
+    <w:p/>
+    <w:p>
+      <w:pPr>
+        <w:pStyle w:val="Title"/>
+      </w:pPr>
+      <w:r>
+        <w:t>Reach:</w:t>
+      </w:r>
+    </w:p>
+    <w:p>
+      <w:pPr>
+        <w:rPr>
+          <w:color w:val="FF0000"/>
+        </w:rPr>
+      </w:pPr>
+      <w:r>
+        <w:rPr>
+          <w:color w:val="FF0000"/>
+        </w:rPr>
         <w:t>&lt;TODO&gt;</w:t>
       </w:r>
     </w:p>
     <w:p>
       <w:pPr>
+        <w:rPr>
+          <w:color w:val="FF0000"/>
+        </w:rPr>
+      </w:pPr>
+    </w:p>
+    <w:p>
+      <w:pPr>
+        <w:pStyle w:val="Title"/>
+      </w:pPr>
+      <w:r>
+        <w:br w:type="column"/>
+      </w:r>
+      <w:r>
+        <w:t>Grid Representation:</w:t>
+      </w:r>
+    </w:p>
+    <w:p>
+      <w:pPr>
+        <w:rPr>
+          <w:color w:val="FF0000"/>
+        </w:rPr>
+      </w:pPr>
+      <w:r>
+        <w:rPr>
+          <w:color w:val="FF0000"/>
+        </w:rPr>
+        <w:t>&lt;</w:t>
+      </w:r>
+      <w:r>
+        <w:rPr>
+          <w:color w:val="FF0000"/>
+        </w:rPr>
+        <w:t>D&amp;D&gt;</w:t>
+      </w:r>
+    </w:p>
+    <w:p>
+      <w:pPr>
+        <w:jc w:val="both"/>
+        <w:rPr>
+          <w:color w:val="FF0000"/>
+        </w:rPr>
+      </w:pPr>
+      <w:r>
+        <w:rPr>
+          <w:color w:val="FF0000"/>
+        </w:rPr>
+        <w:t>Tiny, Diminutive, and Fine Creatures: Very small creatures</w:t>
+      </w:r>
+      <w:r>
+        <w:rPr>
+          <w:color w:val="FF0000"/>
+        </w:rPr>
+        <w:t xml:space="preserve"> </w:t>
+      </w:r>
+      <w:r>
+        <w:rPr>
+          <w:color w:val="FF0000"/>
+        </w:rPr>
+        <w:t>take up less than 1 square of space. This means that more than one</w:t>
+      </w:r>
+      <w:r>
+        <w:rPr>
+          <w:color w:val="FF0000"/>
+        </w:rPr>
+        <w:t xml:space="preserve"> </w:t>
+      </w:r>
+      <w:r>
+        <w:rPr>
+          <w:color w:val="FF0000"/>
+        </w:rPr>
+        <w:t>such creature can fit into a single square. For example, a Tiny creature</w:t>
+      </w:r>
+      <w:r>
+        <w:rPr>
+          <w:color w:val="FF0000"/>
+        </w:rPr>
+        <w:t xml:space="preserve"> </w:t>
+      </w:r>
+      <w:r>
+        <w:rPr>
+          <w:color w:val="FF0000"/>
+        </w:rPr>
+        <w:t>(such as a cat) typically occupies a space only 2-1/2 feet across,</w:t>
+      </w:r>
+      <w:r>
+        <w:rPr>
+          <w:color w:val="FF0000"/>
+        </w:rPr>
+        <w:t xml:space="preserve"> </w:t>
+      </w:r>
+      <w:r>
+        <w:rPr>
+          <w:color w:val="FF0000"/>
+        </w:rPr>
+        <w:t>so four can fit into a single square. Twenty-five Diminutive creatures</w:t>
+      </w:r>
+      <w:r>
+        <w:rPr>
+          <w:color w:val="FF0000"/>
+        </w:rPr>
+        <w:t xml:space="preserve"> </w:t>
+      </w:r>
+      <w:r>
+        <w:rPr>
+          <w:color w:val="FF0000"/>
+        </w:rPr>
+        <w:t>or 100 Fine creatures can fit into a single square.</w:t>
+      </w:r>
+      <w:r>
+        <w:rPr>
+          <w:color w:val="FF0000"/>
+        </w:rPr>
+        <w:t xml:space="preserve"> </w:t>
+      </w:r>
+      <w:r>
+        <w:rPr>
+          <w:color w:val="FF0000"/>
+        </w:rPr>
+        <w:t>Creatures that take up less than 1 square of space typically have a</w:t>
+      </w:r>
+      <w:r>
+        <w:rPr>
+          <w:color w:val="FF0000"/>
+        </w:rPr>
+        <w:t xml:space="preserve"> </w:t>
+      </w:r>
+      <w:r>
+        <w:rPr>
+          <w:color w:val="FF0000"/>
+        </w:rPr>
+        <w:t>natural reach o</w:t>
+      </w:r>
+      <w:r>
+        <w:rPr>
+          <w:color w:val="FF0000"/>
+        </w:rPr>
+        <w:t>f</w:t>
+      </w:r>
+      <w:r>
+        <w:rPr>
+          <w:color w:val="FF0000"/>
+        </w:rPr>
+        <w:t xml:space="preserve"> 0 feet, meaning they </w:t>
+      </w:r>
+      <w:proofErr w:type="gramStart"/>
+      <w:r>
+        <w:rPr>
+          <w:color w:val="FF0000"/>
+        </w:rPr>
+        <w:t>can’t</w:t>
+      </w:r>
+      <w:proofErr w:type="gramEnd"/>
+      <w:r>
+        <w:rPr>
+          <w:color w:val="FF0000"/>
+        </w:rPr>
+        <w:t xml:space="preserve"> reach into adjacent</w:t>
+      </w:r>
+      <w:r>
+        <w:rPr>
+          <w:color w:val="FF0000"/>
+        </w:rPr>
+        <w:t xml:space="preserve"> </w:t>
+      </w:r>
+      <w:r>
+        <w:rPr>
+          <w:color w:val="FF0000"/>
+        </w:rPr>
+        <w:t>squares. They must enter an opponent’s square to attack in melee.</w:t>
+      </w:r>
+      <w:r>
+        <w:rPr>
+          <w:color w:val="FF0000"/>
+        </w:rPr>
+        <w:t xml:space="preserve"> </w:t>
+      </w:r>
+      <w:proofErr w:type="gramStart"/>
+      <w:r>
+        <w:rPr>
+          <w:color w:val="FF0000"/>
+        </w:rPr>
+        <w:t>This</w:t>
+      </w:r>
+      <w:proofErr w:type="gramEnd"/>
+      <w:r>
+        <w:rPr>
+          <w:color w:val="FF0000"/>
+        </w:rPr>
+        <w:t xml:space="preserve"> provokes an attack of opportunity from the opponent. You can</w:t>
+      </w:r>
+      <w:r>
+        <w:rPr>
+          <w:color w:val="FF0000"/>
+        </w:rPr>
+        <w:t xml:space="preserve"> </w:t>
+      </w:r>
+      <w:r>
+        <w:rPr>
+          <w:color w:val="FF0000"/>
+        </w:rPr>
+        <w:t>attack into your own square if you need to, so you can attack such</w:t>
+      </w:r>
+      <w:r>
+        <w:rPr>
+          <w:color w:val="FF0000"/>
+        </w:rPr>
+        <w:t xml:space="preserve"> </w:t>
+      </w:r>
+      <w:r>
+        <w:rPr>
+          <w:color w:val="FF0000"/>
+        </w:rPr>
+        <w:t>creatures normally. Since they have no natural reach, they do not</w:t>
+      </w:r>
+      <w:r>
+        <w:rPr>
+          <w:color w:val="FF0000"/>
+        </w:rPr>
+        <w:t xml:space="preserve"> </w:t>
+      </w:r>
+      <w:r>
+        <w:rPr>
+          <w:color w:val="FF0000"/>
+        </w:rPr>
+        <w:t>threaten the squares around them. You can move past them without</w:t>
+      </w:r>
+      <w:r>
+        <w:rPr>
+          <w:color w:val="FF0000"/>
+        </w:rPr>
+        <w:t xml:space="preserve"> </w:t>
+      </w:r>
+      <w:r>
+        <w:rPr>
+          <w:color w:val="FF0000"/>
+        </w:rPr>
+        <w:t xml:space="preserve">provoking attacks of opportunity. They also </w:t>
+      </w:r>
+      <w:proofErr w:type="gramStart"/>
+      <w:r>
+        <w:rPr>
+          <w:color w:val="FF0000"/>
+        </w:rPr>
+        <w:t>can’t</w:t>
+      </w:r>
+      <w:proofErr w:type="gramEnd"/>
+      <w:r>
+        <w:rPr>
+          <w:color w:val="FF0000"/>
+        </w:rPr>
+        <w:t xml:space="preserve"> flank an enemy.</w:t>
+      </w:r>
+    </w:p>
+    <w:p>
+      <w:pPr>
+        <w:jc w:val="both"/>
+        <w:rPr>
+          <w:color w:val="FF0000"/>
+        </w:rPr>
+      </w:pPr>
+      <w:r>
+        <w:rPr>
+          <w:color w:val="FF0000"/>
+        </w:rPr>
+        <w:t>&lt;/D&amp;D&gt;</w:t>
+      </w:r>
+    </w:p>
+    <w:p>
+      <w:pPr>
+        <w:pStyle w:val="Title"/>
+      </w:pPr>
+      <w:r>
+        <w:t>Wound Slots</w:t>
+      </w:r>
+      <w:r>
+        <w:t xml:space="preserve"> &amp; Healing Speed:</w:t>
+      </w:r>
+    </w:p>
+    <w:p>
+      <w:pPr>
+        <w:jc w:val="both"/>
+      </w:pPr>
+      <w:r>
+        <w:t xml:space="preserve">In </w:t>
+      </w:r>
+      <w:r>
+        <w:rPr>
+          <w:b/>
+          <w:bCs/>
+        </w:rPr>
+        <w:t>TURBO #pragmaticus</w:t>
+      </w:r>
+      <w:r>
+        <w:t xml:space="preserve">, injuries are tracked individually with </w:t>
+      </w:r>
+      <w:r>
+        <w:t>W</w:t>
+      </w:r>
+      <w:r>
+        <w:t>ounds of different severities</w:t>
+      </w:r>
+      <w:r>
+        <w:t xml:space="preserve"> (</w:t>
+      </w:r>
+      <w:r>
+        <w:t>or levels</w:t>
+      </w:r>
+      <w:r>
+        <w:t>)</w:t>
+      </w:r>
+      <w:r>
+        <w:t>.</w:t>
+      </w:r>
+      <w:r>
+        <w:t xml:space="preserve"> What you need to know for now is that the ability to sustain a Wound of a certain level is called a Wound Slot (of that level), and that each character has a limited number of Would Slots. All of this is described in more detail in chapter </w:t>
+      </w:r>
+      <w:r>
+        <w:rPr>
+          <w:color w:val="FF0000"/>
+        </w:rPr>
+        <w:t xml:space="preserve">XX </w:t>
+      </w:r>
+      <w:r>
+        <w:t xml:space="preserve">on page </w:t>
+      </w:r>
+      <w:r>
+        <w:rPr>
+          <w:color w:val="FF0000"/>
+        </w:rPr>
+        <w:t>YY</w:t>
+      </w:r>
+      <w:r>
+        <w:t>.</w:t>
+      </w:r>
+    </w:p>
+    <w:p>
+      <w:pPr>
         <w:pStyle w:val="Heading1"/>
       </w:pPr>
-      <w:r>
-        <w:br w:type="column"/>
-      </w:r>
       <w:r>
         <w:br w:type="column"/>
       </w:r>
@@ -2563,6 +4854,59 @@
     <w:p>
       <w:r>
         <w:t>&lt;Intro&gt;</w:t>
+      </w:r>
+    </w:p>
+    <w:p>
+      <w:r>
+        <w:rPr>
+          <w:color w:val="FF0000"/>
+          <w:lang w:val="en"/>
+        </w:rPr>
+        <w:t>Steel</w:t>
+      </w:r>
+      <w:r>
+        <w:rPr>
+          <w:color w:val="FF0000"/>
+          <w:lang w:val="en"/>
+        </w:rPr>
+        <w:t>, Action Pool Size, Focus,  Initiative, Range Increment [Qo], Ini</w:t>
+      </w:r>
+      <w:r>
+        <w:rPr>
+          <w:color w:val="FF0000"/>
+          <w:lang w:val="en"/>
+        </w:rPr>
+        <w:t>tiative</w:t>
+      </w:r>
+      <w:r>
+        <w:rPr>
+          <w:color w:val="FF0000"/>
+          <w:lang w:val="en"/>
+        </w:rPr>
+        <w:t>, Passive Defence Exponent</w:t>
+      </w:r>
+      <w:r>
+        <w:rPr>
+          <w:color w:val="FF0000"/>
+          <w:lang w:val="en"/>
+        </w:rPr>
+        <w:t xml:space="preserve">, Meta stuff (Circles, Preparedness </w:t>
+      </w:r>
+      <w:proofErr w:type="spellStart"/>
+      <w:r>
+        <w:rPr>
+          <w:color w:val="FF0000"/>
+          <w:lang w:val="en"/>
+        </w:rPr>
+        <w:t>etc</w:t>
+      </w:r>
+      <w:proofErr w:type="spellEnd"/>
+      <w:r>
+        <w:rPr>
+          <w:color w:val="FF0000"/>
+          <w:lang w:val="en"/>
+        </w:rPr>
+        <w:t>), Level</w:t>
       </w:r>
     </w:p>
     <w:p>
@@ -2661,6 +5005,7 @@
         <w:docPartUnique/>
       </w:docPartObj>
     </w:sdtPr>
+    <w:sdtEndPr/>
     <w:sdtContent>
       <w:sdt>
         <w:sdtPr>
@@ -2670,6 +5015,7 @@
             <w:docPartUnique/>
           </w:docPartObj>
         </w:sdtPr>
+        <w:sdtEndPr/>
         <w:sdtContent>
           <w:p>
             <w:pPr>
@@ -6205,6 +8551,95 @@
     </w:lvl>
   </w:abstractNum>
   <w:abstractNum w:abstractNumId="31" w15:restartNumberingAfterBreak="0">
+    <w:nsid w:val="656F2BBE"/>
+    <w:multiLevelType w:val="hybridMultilevel"/>
+    <w:tmpl w:val="D9507E6C"/>
+    <w:lvl w:ilvl="0" w:tplc="F6BAFB6A">
+      <w:start w:val="2"/>
+      <w:numFmt w:val="decimal"/>
+      <w:lvlText w:val="%1"/>
+      <w:lvlJc w:val="left"/>
+      <w:pPr>
+        <w:ind w:left="720" w:hanging="360"/>
+      </w:pPr>
+      <w:rPr>
+        <w:rFonts w:hint="default"/>
+      </w:rPr>
+    </w:lvl>
+    <w:lvl w:ilvl="1" w:tplc="241A0019" w:tentative="1">
+      <w:start w:val="1"/>
+      <w:numFmt w:val="lowerLetter"/>
+      <w:lvlText w:val="%2."/>
+      <w:lvlJc w:val="left"/>
+      <w:pPr>
+        <w:ind w:left="1440" w:hanging="360"/>
+      </w:pPr>
+    </w:lvl>
+    <w:lvl w:ilvl="2" w:tplc="241A001B" w:tentative="1">
+      <w:start w:val="1"/>
+      <w:numFmt w:val="lowerRoman"/>
+      <w:lvlText w:val="%3."/>
+      <w:lvlJc w:val="right"/>
+      <w:pPr>
+        <w:ind w:left="2160" w:hanging="180"/>
+      </w:pPr>
+    </w:lvl>
+    <w:lvl w:ilvl="3" w:tplc="241A000F" w:tentative="1">
+      <w:start w:val="1"/>
+      <w:numFmt w:val="decimal"/>
+      <w:lvlText w:val="%4."/>
+      <w:lvlJc w:val="left"/>
+      <w:pPr>
+        <w:ind w:left="2880" w:hanging="360"/>
+      </w:pPr>
+    </w:lvl>
+    <w:lvl w:ilvl="4" w:tplc="241A0019" w:tentative="1">
+      <w:start w:val="1"/>
+      <w:numFmt w:val="lowerLetter"/>
+      <w:lvlText w:val="%5."/>
+      <w:lvlJc w:val="left"/>
+      <w:pPr>
+        <w:ind w:left="3600" w:hanging="360"/>
+      </w:pPr>
+    </w:lvl>
+    <w:lvl w:ilvl="5" w:tplc="241A001B" w:tentative="1">
+      <w:start w:val="1"/>
+      <w:numFmt w:val="lowerRoman"/>
+      <w:lvlText w:val="%6."/>
+      <w:lvlJc w:val="right"/>
+      <w:pPr>
+        <w:ind w:left="4320" w:hanging="180"/>
+      </w:pPr>
+    </w:lvl>
+    <w:lvl w:ilvl="6" w:tplc="241A000F" w:tentative="1">
+      <w:start w:val="1"/>
+      <w:numFmt w:val="decimal"/>
+      <w:lvlText w:val="%7."/>
+      <w:lvlJc w:val="left"/>
+      <w:pPr>
+        <w:ind w:left="5040" w:hanging="360"/>
+      </w:pPr>
+    </w:lvl>
+    <w:lvl w:ilvl="7" w:tplc="241A0019" w:tentative="1">
+      <w:start w:val="1"/>
+      <w:numFmt w:val="lowerLetter"/>
+      <w:lvlText w:val="%8."/>
+      <w:lvlJc w:val="left"/>
+      <w:pPr>
+        <w:ind w:left="5760" w:hanging="360"/>
+      </w:pPr>
+    </w:lvl>
+    <w:lvl w:ilvl="8" w:tplc="241A001B" w:tentative="1">
+      <w:start w:val="1"/>
+      <w:numFmt w:val="lowerRoman"/>
+      <w:lvlText w:val="%9."/>
+      <w:lvlJc w:val="right"/>
+      <w:pPr>
+        <w:ind w:left="6480" w:hanging="180"/>
+      </w:pPr>
+    </w:lvl>
+  </w:abstractNum>
+  <w:abstractNum w:abstractNumId="32" w15:restartNumberingAfterBreak="0">
     <w:nsid w:val="67352F27"/>
     <w:multiLevelType w:val="hybridMultilevel"/>
     <w:tmpl w:val="39B2AFF0"/>
@@ -6317,7 +8752,7 @@
       </w:rPr>
     </w:lvl>
   </w:abstractNum>
-  <w:abstractNum w:abstractNumId="32" w15:restartNumberingAfterBreak="0">
+  <w:abstractNum w:abstractNumId="33" w15:restartNumberingAfterBreak="0">
     <w:nsid w:val="674932EA"/>
     <w:multiLevelType w:val="hybridMultilevel"/>
     <w:tmpl w:val="CE92331E"/>
@@ -6430,7 +8865,7 @@
       </w:rPr>
     </w:lvl>
   </w:abstractNum>
-  <w:abstractNum w:abstractNumId="33" w15:restartNumberingAfterBreak="0">
+  <w:abstractNum w:abstractNumId="34" w15:restartNumberingAfterBreak="0">
     <w:nsid w:val="68570F3F"/>
     <w:multiLevelType w:val="hybridMultilevel"/>
     <w:tmpl w:val="3D3C8CC4"/>
@@ -6543,7 +8978,7 @@
       </w:rPr>
     </w:lvl>
   </w:abstractNum>
-  <w:abstractNum w:abstractNumId="34" w15:restartNumberingAfterBreak="0">
+  <w:abstractNum w:abstractNumId="35" w15:restartNumberingAfterBreak="0">
     <w:nsid w:val="6D84261F"/>
     <w:multiLevelType w:val="hybridMultilevel"/>
     <w:tmpl w:val="3CB43B92"/>
@@ -6656,7 +9091,7 @@
       </w:rPr>
     </w:lvl>
   </w:abstractNum>
-  <w:abstractNum w:abstractNumId="35" w15:restartNumberingAfterBreak="0">
+  <w:abstractNum w:abstractNumId="36" w15:restartNumberingAfterBreak="0">
     <w:nsid w:val="6DA2294F"/>
     <w:multiLevelType w:val="hybridMultilevel"/>
     <w:tmpl w:val="0E2E6A0C"/>
@@ -6747,7 +9182,7 @@
       </w:pPr>
     </w:lvl>
   </w:abstractNum>
-  <w:abstractNum w:abstractNumId="36" w15:restartNumberingAfterBreak="0">
+  <w:abstractNum w:abstractNumId="37" w15:restartNumberingAfterBreak="0">
     <w:nsid w:val="6E297D3D"/>
     <w:multiLevelType w:val="hybridMultilevel"/>
     <w:tmpl w:val="B91AA64A"/>
@@ -6833,7 +9268,7 @@
       </w:pPr>
     </w:lvl>
   </w:abstractNum>
-  <w:abstractNum w:abstractNumId="37" w15:restartNumberingAfterBreak="0">
+  <w:abstractNum w:abstractNumId="38" w15:restartNumberingAfterBreak="0">
     <w:nsid w:val="6FE273CB"/>
     <w:multiLevelType w:val="hybridMultilevel"/>
     <w:tmpl w:val="281C2436"/>
@@ -6946,7 +9381,120 @@
       </w:rPr>
     </w:lvl>
   </w:abstractNum>
-  <w:abstractNum w:abstractNumId="38" w15:restartNumberingAfterBreak="0">
+  <w:abstractNum w:abstractNumId="39" w15:restartNumberingAfterBreak="0">
+    <w:nsid w:val="705F48BD"/>
+    <w:multiLevelType w:val="hybridMultilevel"/>
+    <w:tmpl w:val="784A2314"/>
+    <w:lvl w:ilvl="0" w:tplc="19BC9D84">
+      <w:start w:val="2"/>
+      <w:numFmt w:val="bullet"/>
+      <w:lvlText w:val="-"/>
+      <w:lvlJc w:val="left"/>
+      <w:pPr>
+        <w:ind w:left="405" w:hanging="360"/>
+      </w:pPr>
+      <w:rPr>
+        <w:rFonts w:ascii="Book Antiqua" w:eastAsiaTheme="minorEastAsia" w:hAnsi="Book Antiqua" w:cstheme="minorBidi" w:hint="default"/>
+      </w:rPr>
+    </w:lvl>
+    <w:lvl w:ilvl="1" w:tplc="241A0003" w:tentative="1">
+      <w:start w:val="1"/>
+      <w:numFmt w:val="bullet"/>
+      <w:lvlText w:val="o"/>
+      <w:lvlJc w:val="left"/>
+      <w:pPr>
+        <w:ind w:left="1125" w:hanging="360"/>
+      </w:pPr>
+      <w:rPr>
+        <w:rFonts w:ascii="Courier New" w:hAnsi="Courier New" w:cs="Courier New" w:hint="default"/>
+      </w:rPr>
+    </w:lvl>
+    <w:lvl w:ilvl="2" w:tplc="241A0005" w:tentative="1">
+      <w:start w:val="1"/>
+      <w:numFmt w:val="bullet"/>
+      <w:lvlText w:val=""/>
+      <w:lvlJc w:val="left"/>
+      <w:pPr>
+        <w:ind w:left="1845" w:hanging="360"/>
+      </w:pPr>
+      <w:rPr>
+        <w:rFonts w:ascii="Wingdings" w:hAnsi="Wingdings" w:hint="default"/>
+      </w:rPr>
+    </w:lvl>
+    <w:lvl w:ilvl="3" w:tplc="241A0001" w:tentative="1">
+      <w:start w:val="1"/>
+      <w:numFmt w:val="bullet"/>
+      <w:lvlText w:val=""/>
+      <w:lvlJc w:val="left"/>
+      <w:pPr>
+        <w:ind w:left="2565" w:hanging="360"/>
+      </w:pPr>
+      <w:rPr>
+        <w:rFonts w:ascii="Symbol" w:hAnsi="Symbol" w:hint="default"/>
+      </w:rPr>
+    </w:lvl>
+    <w:lvl w:ilvl="4" w:tplc="241A0003" w:tentative="1">
+      <w:start w:val="1"/>
+      <w:numFmt w:val="bullet"/>
+      <w:lvlText w:val="o"/>
+      <w:lvlJc w:val="left"/>
+      <w:pPr>
+        <w:ind w:left="3285" w:hanging="360"/>
+      </w:pPr>
+      <w:rPr>
+        <w:rFonts w:ascii="Courier New" w:hAnsi="Courier New" w:cs="Courier New" w:hint="default"/>
+      </w:rPr>
+    </w:lvl>
+    <w:lvl w:ilvl="5" w:tplc="241A0005" w:tentative="1">
+      <w:start w:val="1"/>
+      <w:numFmt w:val="bullet"/>
+      <w:lvlText w:val=""/>
+      <w:lvlJc w:val="left"/>
+      <w:pPr>
+        <w:ind w:left="4005" w:hanging="360"/>
+      </w:pPr>
+      <w:rPr>
+        <w:rFonts w:ascii="Wingdings" w:hAnsi="Wingdings" w:hint="default"/>
+      </w:rPr>
+    </w:lvl>
+    <w:lvl w:ilvl="6" w:tplc="241A0001" w:tentative="1">
+      <w:start w:val="1"/>
+      <w:numFmt w:val="bullet"/>
+      <w:lvlText w:val=""/>
+      <w:lvlJc w:val="left"/>
+      <w:pPr>
+        <w:ind w:left="4725" w:hanging="360"/>
+      </w:pPr>
+      <w:rPr>
+        <w:rFonts w:ascii="Symbol" w:hAnsi="Symbol" w:hint="default"/>
+      </w:rPr>
+    </w:lvl>
+    <w:lvl w:ilvl="7" w:tplc="241A0003" w:tentative="1">
+      <w:start w:val="1"/>
+      <w:numFmt w:val="bullet"/>
+      <w:lvlText w:val="o"/>
+      <w:lvlJc w:val="left"/>
+      <w:pPr>
+        <w:ind w:left="5445" w:hanging="360"/>
+      </w:pPr>
+      <w:rPr>
+        <w:rFonts w:ascii="Courier New" w:hAnsi="Courier New" w:cs="Courier New" w:hint="default"/>
+      </w:rPr>
+    </w:lvl>
+    <w:lvl w:ilvl="8" w:tplc="241A0005" w:tentative="1">
+      <w:start w:val="1"/>
+      <w:numFmt w:val="bullet"/>
+      <w:lvlText w:val=""/>
+      <w:lvlJc w:val="left"/>
+      <w:pPr>
+        <w:ind w:left="6165" w:hanging="360"/>
+      </w:pPr>
+      <w:rPr>
+        <w:rFonts w:ascii="Wingdings" w:hAnsi="Wingdings" w:hint="default"/>
+      </w:rPr>
+    </w:lvl>
+  </w:abstractNum>
+  <w:abstractNum w:abstractNumId="40" w15:restartNumberingAfterBreak="0">
     <w:nsid w:val="74651C0A"/>
     <w:multiLevelType w:val="hybridMultilevel"/>
     <w:tmpl w:val="E182B872"/>
@@ -7059,7 +9607,7 @@
       </w:rPr>
     </w:lvl>
   </w:abstractNum>
-  <w:abstractNum w:abstractNumId="39" w15:restartNumberingAfterBreak="0">
+  <w:abstractNum w:abstractNumId="41" w15:restartNumberingAfterBreak="0">
     <w:nsid w:val="76E8701F"/>
     <w:multiLevelType w:val="hybridMultilevel"/>
     <w:tmpl w:val="45AC5FFE"/>
@@ -7172,7 +9720,7 @@
       </w:rPr>
     </w:lvl>
   </w:abstractNum>
-  <w:abstractNum w:abstractNumId="40" w15:restartNumberingAfterBreak="0">
+  <w:abstractNum w:abstractNumId="42" w15:restartNumberingAfterBreak="0">
     <w:nsid w:val="78053CCE"/>
     <w:multiLevelType w:val="hybridMultilevel"/>
     <w:tmpl w:val="E040AFAA"/>
@@ -7285,7 +9833,96 @@
       </w:rPr>
     </w:lvl>
   </w:abstractNum>
-  <w:abstractNum w:abstractNumId="41" w15:restartNumberingAfterBreak="0">
+  <w:abstractNum w:abstractNumId="43" w15:restartNumberingAfterBreak="0">
+    <w:nsid w:val="786A5A31"/>
+    <w:multiLevelType w:val="hybridMultilevel"/>
+    <w:tmpl w:val="BBC06792"/>
+    <w:lvl w:ilvl="0" w:tplc="EC18DE7C">
+      <w:start w:val="2"/>
+      <w:numFmt w:val="decimal"/>
+      <w:lvlText w:val="%1"/>
+      <w:lvlJc w:val="left"/>
+      <w:pPr>
+        <w:ind w:left="720" w:hanging="360"/>
+      </w:pPr>
+      <w:rPr>
+        <w:rFonts w:hint="default"/>
+      </w:rPr>
+    </w:lvl>
+    <w:lvl w:ilvl="1" w:tplc="241A0019" w:tentative="1">
+      <w:start w:val="1"/>
+      <w:numFmt w:val="lowerLetter"/>
+      <w:lvlText w:val="%2."/>
+      <w:lvlJc w:val="left"/>
+      <w:pPr>
+        <w:ind w:left="1440" w:hanging="360"/>
+      </w:pPr>
+    </w:lvl>
+    <w:lvl w:ilvl="2" w:tplc="241A001B" w:tentative="1">
+      <w:start w:val="1"/>
+      <w:numFmt w:val="lowerRoman"/>
+      <w:lvlText w:val="%3."/>
+      <w:lvlJc w:val="right"/>
+      <w:pPr>
+        <w:ind w:left="2160" w:hanging="180"/>
+      </w:pPr>
+    </w:lvl>
+    <w:lvl w:ilvl="3" w:tplc="241A000F" w:tentative="1">
+      <w:start w:val="1"/>
+      <w:numFmt w:val="decimal"/>
+      <w:lvlText w:val="%4."/>
+      <w:lvlJc w:val="left"/>
+      <w:pPr>
+        <w:ind w:left="2880" w:hanging="360"/>
+      </w:pPr>
+    </w:lvl>
+    <w:lvl w:ilvl="4" w:tplc="241A0019" w:tentative="1">
+      <w:start w:val="1"/>
+      <w:numFmt w:val="lowerLetter"/>
+      <w:lvlText w:val="%5."/>
+      <w:lvlJc w:val="left"/>
+      <w:pPr>
+        <w:ind w:left="3600" w:hanging="360"/>
+      </w:pPr>
+    </w:lvl>
+    <w:lvl w:ilvl="5" w:tplc="241A001B" w:tentative="1">
+      <w:start w:val="1"/>
+      <w:numFmt w:val="lowerRoman"/>
+      <w:lvlText w:val="%6."/>
+      <w:lvlJc w:val="right"/>
+      <w:pPr>
+        <w:ind w:left="4320" w:hanging="180"/>
+      </w:pPr>
+    </w:lvl>
+    <w:lvl w:ilvl="6" w:tplc="241A000F" w:tentative="1">
+      <w:start w:val="1"/>
+      <w:numFmt w:val="decimal"/>
+      <w:lvlText w:val="%7."/>
+      <w:lvlJc w:val="left"/>
+      <w:pPr>
+        <w:ind w:left="5040" w:hanging="360"/>
+      </w:pPr>
+    </w:lvl>
+    <w:lvl w:ilvl="7" w:tplc="241A0019" w:tentative="1">
+      <w:start w:val="1"/>
+      <w:numFmt w:val="lowerLetter"/>
+      <w:lvlText w:val="%8."/>
+      <w:lvlJc w:val="left"/>
+      <w:pPr>
+        <w:ind w:left="5760" w:hanging="360"/>
+      </w:pPr>
+    </w:lvl>
+    <w:lvl w:ilvl="8" w:tplc="241A001B" w:tentative="1">
+      <w:start w:val="1"/>
+      <w:numFmt w:val="lowerRoman"/>
+      <w:lvlText w:val="%9."/>
+      <w:lvlJc w:val="right"/>
+      <w:pPr>
+        <w:ind w:left="6480" w:hanging="180"/>
+      </w:pPr>
+    </w:lvl>
+  </w:abstractNum>
+  <w:abstractNum w:abstractNumId="44" w15:restartNumberingAfterBreak="0">
     <w:nsid w:val="787F741B"/>
     <w:multiLevelType w:val="hybridMultilevel"/>
     <w:tmpl w:val="254E8024"/>
@@ -7371,7 +10008,7 @@
       </w:pPr>
     </w:lvl>
   </w:abstractNum>
-  <w:abstractNum w:abstractNumId="42" w15:restartNumberingAfterBreak="0">
+  <w:abstractNum w:abstractNumId="45" w15:restartNumberingAfterBreak="0">
     <w:nsid w:val="79F73DFF"/>
     <w:multiLevelType w:val="hybridMultilevel"/>
     <w:tmpl w:val="4FF4BC70"/>
@@ -7484,7 +10121,7 @@
       </w:rPr>
     </w:lvl>
   </w:abstractNum>
-  <w:abstractNum w:abstractNumId="43" w15:restartNumberingAfterBreak="0">
+  <w:abstractNum w:abstractNumId="46" w15:restartNumberingAfterBreak="0">
     <w:nsid w:val="7F60522E"/>
     <w:multiLevelType w:val="hybridMultilevel"/>
     <w:tmpl w:val="CF72002E"/>
@@ -7598,7 +10235,7 @@
     </w:lvl>
   </w:abstractNum>
   <w:num w:numId="1">
-    <w:abstractNumId w:val="31"/>
+    <w:abstractNumId w:val="32"/>
   </w:num>
   <w:num w:numId="2">
     <w:abstractNumId w:val="18"/>
@@ -7613,10 +10250,10 @@
     <w:abstractNumId w:val="3"/>
   </w:num>
   <w:num w:numId="6">
-    <w:abstractNumId w:val="40"/>
+    <w:abstractNumId w:val="42"/>
   </w:num>
   <w:num w:numId="7">
-    <w:abstractNumId w:val="33"/>
+    <w:abstractNumId w:val="34"/>
   </w:num>
   <w:num w:numId="8">
     <w:abstractNumId w:val="30"/>
@@ -7634,7 +10271,7 @@
     <w:abstractNumId w:val="22"/>
   </w:num>
   <w:num w:numId="13">
-    <w:abstractNumId w:val="41"/>
+    <w:abstractNumId w:val="44"/>
   </w:num>
   <w:num w:numId="14">
     <w:abstractNumId w:val="15"/>
@@ -7643,19 +10280,19 @@
     <w:abstractNumId w:val="24"/>
   </w:num>
   <w:num w:numId="16">
-    <w:abstractNumId w:val="36"/>
+    <w:abstractNumId w:val="37"/>
   </w:num>
   <w:num w:numId="17">
     <w:abstractNumId w:val="19"/>
   </w:num>
   <w:num w:numId="18">
-    <w:abstractNumId w:val="43"/>
+    <w:abstractNumId w:val="46"/>
   </w:num>
   <w:num w:numId="19">
-    <w:abstractNumId w:val="38"/>
+    <w:abstractNumId w:val="40"/>
   </w:num>
   <w:num w:numId="20">
-    <w:abstractNumId w:val="37"/>
+    <w:abstractNumId w:val="38"/>
   </w:num>
   <w:num w:numId="21">
     <w:abstractNumId w:val="26"/>
@@ -7670,13 +10307,13 @@
     <w:abstractNumId w:val="1"/>
   </w:num>
   <w:num w:numId="25">
-    <w:abstractNumId w:val="42"/>
+    <w:abstractNumId w:val="45"/>
   </w:num>
   <w:num w:numId="26">
     <w:abstractNumId w:val="27"/>
   </w:num>
   <w:num w:numId="27">
-    <w:abstractNumId w:val="34"/>
+    <w:abstractNumId w:val="35"/>
   </w:num>
   <w:num w:numId="28">
     <w:abstractNumId w:val="20"/>
@@ -7697,13 +10334,13 @@
     <w:abstractNumId w:val="14"/>
   </w:num>
   <w:num w:numId="34">
-    <w:abstractNumId w:val="32"/>
+    <w:abstractNumId w:val="33"/>
   </w:num>
   <w:num w:numId="35">
-    <w:abstractNumId w:val="35"/>
+    <w:abstractNumId w:val="36"/>
   </w:num>
   <w:num w:numId="36">
-    <w:abstractNumId w:val="39"/>
+    <w:abstractNumId w:val="41"/>
   </w:num>
   <w:num w:numId="37">
     <w:abstractNumId w:val="10"/>
@@ -7728,6 +10365,15 @@
   </w:num>
   <w:num w:numId="44">
     <w:abstractNumId w:val="29"/>
+  </w:num>
+  <w:num w:numId="45">
+    <w:abstractNumId w:val="39"/>
+  </w:num>
+  <w:num w:numId="46">
+    <w:abstractNumId w:val="43"/>
+  </w:num>
+  <w:num w:numId="47">
+    <w:abstractNumId w:val="31"/>
   </w:num>
 </w:numbering>
 </file>

</xml_diff>

<commit_message>
Sizes and size based things
</commit_message>
<xml_diff>
--- a/1 SRD - System Reference Document/C-AA Elements of Character.docx
+++ b/1 SRD - System Reference Document/C-AA Elements of Character.docx
@@ -523,7 +523,21 @@
         <w:rPr>
           <w:lang w:val="en"/>
         </w:rPr>
-        <w:t>In game terms, there’s a wade array of Perks to choose from, with each belonging to a distinct character archetype, and they are a large factor in differentiating one character from the rest.</w:t>
+        <w:t xml:space="preserve">In game terms, there’s a </w:t>
+      </w:r>
+      <w:proofErr w:type="spellStart"/>
+      <w:r>
+        <w:rPr>
+          <w:lang w:val="en"/>
+        </w:rPr>
+        <w:t>wade</w:t>
+      </w:r>
+      <w:proofErr w:type="spellEnd"/>
+      <w:r>
+        <w:rPr>
+          <w:lang w:val="en"/>
+        </w:rPr>
+        <w:t xml:space="preserve"> array of Perks to choose from, with each belonging to a distinct character archetype, and they are a large factor in differentiating one character from the rest.</w:t>
       </w:r>
     </w:p>
     <w:p>
@@ -563,21 +577,21 @@
         <w:rPr>
           <w:lang w:val="en"/>
         </w:rPr>
-        <w:t xml:space="preserve">Traits are like </w:t>
+        <w:t xml:space="preserve">Traits are like Perks, </w:t>
       </w:r>
       <w:proofErr w:type="gramStart"/>
       <w:r>
         <w:rPr>
           <w:lang w:val="en"/>
         </w:rPr>
-        <w:t>Perks, but</w:t>
+        <w:t>but  exaggerated</w:t>
       </w:r>
       <w:proofErr w:type="gramEnd"/>
       <w:r>
         <w:rPr>
           <w:lang w:val="en"/>
         </w:rPr>
-        <w:t xml:space="preserve">  exaggerated. Traits are not something you just learn or train towards. Traits are qualities with which you </w:t>
+        <w:t xml:space="preserve">. Traits are not something you just learn or train towards. Traits are qualities with which you </w:t>
       </w:r>
       <w:proofErr w:type="gramStart"/>
       <w:r>
@@ -633,7 +647,21 @@
         <w:rPr>
           <w:lang w:val="en"/>
         </w:rPr>
-        <w:t>While Perks work purely on the mechanical level, Traits also imply a behaviour; They shape a character in terms of who they are and what they are like.</w:t>
+        <w:t xml:space="preserve">While Perks work purely on the mechanical level, Traits also imply a </w:t>
+      </w:r>
+      <w:proofErr w:type="spellStart"/>
+      <w:r>
+        <w:rPr>
+          <w:lang w:val="en"/>
+        </w:rPr>
+        <w:t>behaviour</w:t>
+      </w:r>
+      <w:proofErr w:type="spellEnd"/>
+      <w:r>
+        <w:rPr>
+          <w:lang w:val="en"/>
+        </w:rPr>
+        <w:t>; They shape a character in terms of who they are and what they are like.</w:t>
       </w:r>
     </w:p>
     <w:p>
@@ -673,7 +701,21 @@
         <w:rPr>
           <w:lang w:val="en"/>
         </w:rPr>
-        <w:t>These also share something with Traits, but they are basically the opposite of Perks; While Perks are all about mechanics, Beliefs and Instincts are all about personality and behaviour. They tell us what a character lives and fights for, and how they react to the world around them.</w:t>
+        <w:t xml:space="preserve">These also share something with Traits, but they are basically the opposite of Perks; While Perks are all about mechanics, Beliefs and Instincts are all about personality and </w:t>
+      </w:r>
+      <w:proofErr w:type="spellStart"/>
+      <w:r>
+        <w:rPr>
+          <w:lang w:val="en"/>
+        </w:rPr>
+        <w:t>behaviour</w:t>
+      </w:r>
+      <w:proofErr w:type="spellEnd"/>
+      <w:r>
+        <w:rPr>
+          <w:lang w:val="en"/>
+        </w:rPr>
+        <w:t>. They tell us what a character lives and fights for, and how they react to the world around them.</w:t>
       </w:r>
     </w:p>
     <w:p>
@@ -836,7 +878,23 @@
           <w:color w:val="FF0000"/>
           <w:lang w:val="en"/>
         </w:rPr>
-        <w:t>&lt;It’s backstory and stuff, yo!&gt;</w:t>
+        <w:t xml:space="preserve">&lt;It’s backstory and stuff, </w:t>
+      </w:r>
+      <w:proofErr w:type="spellStart"/>
+      <w:r>
+        <w:rPr>
+          <w:color w:val="FF0000"/>
+          <w:lang w:val="en"/>
+        </w:rPr>
+        <w:t>yo</w:t>
+      </w:r>
+      <w:proofErr w:type="spellEnd"/>
+      <w:r>
+        <w:rPr>
+          <w:color w:val="FF0000"/>
+          <w:lang w:val="en"/>
+        </w:rPr>
+        <w:t>!&gt;</w:t>
       </w:r>
     </w:p>
     <w:p>
@@ -1152,28 +1210,72 @@
         <w:jc w:val="both"/>
       </w:pPr>
       <w:r>
-        <w:t xml:space="preserve">You </w:t>
+        <w:t>You don’t need to worry too much about what base Attribute scores mean exactly, because they are not used other than to determine values of effective scores and test thresholds.</w:t>
+      </w:r>
+    </w:p>
+    <w:p>
+      <w:pPr>
+        <w:jc w:val="both"/>
+      </w:pPr>
+    </w:p>
+    <w:p>
+      <w:pPr>
+        <w:pStyle w:val="Subtitle"/>
+      </w:pPr>
+      <w:r>
+        <w:t>Effective Attribute Scores:</w:t>
+      </w:r>
+    </w:p>
+    <w:p>
+      <w:pPr>
+        <w:jc w:val="both"/>
+      </w:pPr>
+      <w:r>
+        <w:t xml:space="preserve">The effective scores of Attributes is what we get when we apply all relevant modifiers coming from equipment, magic, choice of species and so on. </w:t>
+      </w:r>
+    </w:p>
+    <w:p>
+      <w:pPr>
+        <w:jc w:val="both"/>
+      </w:pPr>
+      <w:r>
+        <w:t xml:space="preserve">They are what we want to be discussing most of the time because they are measured on an absolute scale – having a higher effective score of an Attribute than somebody else means that you possess higher capacity in that area (as already mentioned, Attributes describe characters only incompletely so take this statement with a grain of salt). The exception to this rule </w:t>
       </w:r>
       <w:proofErr w:type="gramStart"/>
       <w:r>
-        <w:t>don’t</w:t>
+        <w:t>are</w:t>
       </w:r>
       <w:proofErr w:type="gramEnd"/>
       <w:r>
-        <w:t xml:space="preserve"> need to worry too much about what base Attribute scores mean exactly, because they are not used other than to determine values of effective scores and test thresholds.</w:t>
+        <w:t xml:space="preserve"> physical attributes (Primarily Might, and sometimes Agility and Reaction), for which effective scores are really </w:t>
+      </w:r>
+      <w:r>
+        <w:t>absolute only within a single size category – remember the example comparing the strength of a Human and a Troll.</w:t>
       </w:r>
     </w:p>
     <w:p>
       <w:pPr>
         <w:jc w:val="both"/>
       </w:pPr>
+      <w:r>
+        <w:t xml:space="preserve">Effective Attribute Scores can exceed 12. They are mostly used either as requirements for various abilities (see Chapter </w:t>
+      </w:r>
+      <w:r>
+        <w:rPr>
+          <w:color w:val="FF0000"/>
+        </w:rPr>
+        <w:t>XX</w:t>
+      </w:r>
+      <w:r>
+        <w:t>: Perks), or to calculate Attributes’ Modifiers.</w:t>
+      </w:r>
     </w:p>
     <w:p>
       <w:pPr>
         <w:pStyle w:val="Subtitle"/>
       </w:pPr>
       <w:r>
-        <w:t>Effective Attribute Scores:</w:t>
+        <w:t>Attribute Modifiers:</w:t>
       </w:r>
     </w:p>
     <w:p>
@@ -1181,73 +1283,7 @@
         <w:jc w:val="both"/>
       </w:pPr>
       <w:r>
-        <w:t xml:space="preserve">The effective scores of Attributes is what we get when we apply all relevant modifiers coming from equipment, magic, choice of species and so on. </w:t>
-      </w:r>
-    </w:p>
-    <w:p>
-      <w:pPr>
-        <w:jc w:val="both"/>
-      </w:pPr>
-      <w:r>
-        <w:t xml:space="preserve">They are what we want to be discussing most of the time because they are measured on an absolute scale – having a higher effective score of an Attribute than somebody else means that you possess higher capacity in that area (as already mentioned, Attributes describe characters only incompletely so take this statement with a grain of salt). The exception to this rule </w:t>
-      </w:r>
-      <w:proofErr w:type="gramStart"/>
-      <w:r>
-        <w:t>are</w:t>
-      </w:r>
-      <w:proofErr w:type="gramEnd"/>
-      <w:r>
-        <w:t xml:space="preserve"> physical attributes (Primarily Might, and sometimes Agility and Reaction), for which effective scores are really </w:t>
-      </w:r>
-      <w:r>
-        <w:t>absolute only within a single size category – remember the example comparing the strength of a Human and a Troll.</w:t>
-      </w:r>
-    </w:p>
-    <w:p>
-      <w:pPr>
-        <w:jc w:val="both"/>
-      </w:pPr>
-      <w:r>
-        <w:t xml:space="preserve">Effective Attribute Scores can exceed 12. They are mostly used either as requirements for various abilities (see Chapter </w:t>
-      </w:r>
-      <w:r>
-        <w:rPr>
-          <w:color w:val="FF0000"/>
-        </w:rPr>
-        <w:t>XX</w:t>
-      </w:r>
-      <w:r>
-        <w:t>: Perks), or to calculate Attribute</w:t>
-      </w:r>
-      <w:r>
-        <w:t>s’ Modifiers</w:t>
-      </w:r>
-      <w:r>
-        <w:t>.</w:t>
-      </w:r>
-    </w:p>
-    <w:p>
-      <w:pPr>
-        <w:pStyle w:val="Subtitle"/>
-      </w:pPr>
-      <w:r>
-        <w:t>Attribute Modifiers:</w:t>
-      </w:r>
-    </w:p>
-    <w:p>
-      <w:pPr>
-        <w:jc w:val="both"/>
-      </w:pPr>
-      <w:r>
-        <w:t xml:space="preserve">An Attribute’s modifier is the number associated with the Attribute </w:t>
-      </w:r>
-      <w:proofErr w:type="gramStart"/>
-      <w:r>
-        <w:t>that’s</w:t>
-      </w:r>
-      <w:proofErr w:type="gramEnd"/>
-      <w:r>
-        <w:t xml:space="preserve"> used the most in the game. It determines the potency of Skills tied to that </w:t>
+        <w:t xml:space="preserve">An Attribute’s modifier is the number associated with the Attribute that’s used the most in the game. It determines the potency of Skills tied to that </w:t>
       </w:r>
       <w:proofErr w:type="gramStart"/>
       <w:r>
@@ -1555,20 +1591,10 @@
           <w:b/>
           <w:bCs/>
         </w:rPr>
-        <w:t>*</w:t>
-      </w:r>
-      <w:r>
-        <w:rPr>
-          <w:b/>
-          <w:bCs/>
-        </w:rPr>
-        <w:t>Note:</w:t>
-      </w:r>
-      <w:r>
-        <w:t xml:space="preserve"> </w:t>
-      </w:r>
-      <w:r>
-        <w:t xml:space="preserve">Unusable means that… </w:t>
+        <w:t>*Note:</w:t>
+      </w:r>
+      <w:r>
+        <w:t xml:space="preserve"> Unusable means that… </w:t>
       </w:r>
       <w:r>
         <w:rPr>
@@ -1630,13 +1656,7 @@
         <w:jc w:val="both"/>
       </w:pPr>
       <w:r>
-        <w:t xml:space="preserve">Attributes </w:t>
-      </w:r>
-      <w:r>
-        <w:t>are often</w:t>
-      </w:r>
-      <w:r>
-        <w:t xml:space="preserve"> referred to by just their first 3 letters: MIG, AGI, REA, INT, EQU, CUN and PRE. </w:t>
+        <w:t xml:space="preserve">Attributes are often referred to by just their first 3 letters: MIG, AGI, REA, INT, EQU, CUN and PRE. </w:t>
       </w:r>
     </w:p>
     <w:p>
@@ -2288,7 +2308,15 @@
         <w:t xml:space="preserve"> it can move, and similar. </w:t>
       </w:r>
       <w:r>
-        <w:t>These stats and rules are there primarily to facilitate physical confrontation – most commonly just plain ol’ combat</w:t>
+        <w:t xml:space="preserve">These stats and rules are there primarily to facilitate physical confrontation – most commonly just plain </w:t>
+      </w:r>
+      <w:proofErr w:type="spellStart"/>
+      <w:r>
+        <w:t>ol</w:t>
+      </w:r>
+      <w:proofErr w:type="spellEnd"/>
+      <w:r>
+        <w:t>’ combat</w:t>
       </w:r>
       <w:r>
         <w:t>,</w:t>
@@ -2505,6 +2533,63 @@
                                     <w:t>1</w:t>
                                   </w:r>
                                   <w:r>
+                                    <w:t xml:space="preserve"> (Fine)</w:t>
+                                  </w:r>
+                                </w:p>
+                              </w:tc>
+                              <w:tc>
+                                <w:tcPr>
+                                  <w:tcW w:w="3235" w:type="dxa"/>
+                                </w:tcPr>
+                                <w:p>
+                                  <w:pPr>
+                                    <w:jc w:val="center"/>
+                                  </w:pPr>
+                                  <w:r>
+                                    <w:t>5cm – 10cm</w:t>
+                                  </w:r>
+                                </w:p>
+                              </w:tc>
+                              <w:tc>
+                                <w:tcPr>
+                                  <w:tcW w:w="2268" w:type="dxa"/>
+                                </w:tcPr>
+                                <w:p>
+                                  <w:pPr>
+                                    <w:jc w:val="center"/>
+                                  </w:pPr>
+                                  <w:r>
+                                    <w:t>10g – 50g</w:t>
+                                  </w:r>
+                                </w:p>
+                              </w:tc>
+                              <w:tc>
+                                <w:tcPr>
+                                  <w:tcW w:w="2126" w:type="dxa"/>
+                                </w:tcPr>
+                                <w:p>
+                                  <w:pPr>
+                                    <w:rPr>
+                                      <w:b/>
+                                      <w:bCs/>
+                                    </w:rPr>
+                                  </w:pPr>
+                                  <w:r>
+                                    <w:t>Mouse</w:t>
+                                  </w:r>
+                                </w:p>
+                              </w:tc>
+                            </w:tr>
+                            <w:tr>
+                              <w:tc>
+                                <w:tcPr>
+                                  <w:tcW w:w="1727" w:type="dxa"/>
+                                </w:tcPr>
+                                <w:p>
+                                  <w:r>
+                                    <w:t>2</w:t>
+                                  </w:r>
+                                  <w:r>
                                     <w:t xml:space="preserve"> (Miniscule)</w:t>
                                   </w:r>
                                 </w:p>
@@ -2554,7 +2639,10 @@
                                 </w:tcPr>
                                 <w:p>
                                   <w:r>
-                                    <w:t>2 (Diminutive)</w:t>
+                                    <w:t>3</w:t>
+                                  </w:r>
+                                  <w:r>
+                                    <w:t xml:space="preserve"> (Diminutive)</w:t>
                                   </w:r>
                                 </w:p>
                               </w:tc>
@@ -2604,7 +2692,10 @@
                                 </w:tcPr>
                                 <w:p>
                                   <w:r>
-                                    <w:t>3 (Tiny)</w:t>
+                                    <w:t>4</w:t>
+                                  </w:r>
+                                  <w:r>
+                                    <w:t xml:space="preserve"> (Tiny)</w:t>
                                   </w:r>
                                 </w:p>
                               </w:tc>
@@ -2660,7 +2751,10 @@
                                 </w:tcPr>
                                 <w:p>
                                   <w:r>
-                                    <w:t>4 (Very Small)</w:t>
+                                    <w:t>5</w:t>
+                                  </w:r>
+                                  <w:r>
+                                    <w:t xml:space="preserve"> (Very Small)</w:t>
                                   </w:r>
                                 </w:p>
                               </w:tc>
@@ -2709,7 +2803,10 @@
                                 </w:tcPr>
                                 <w:p>
                                   <w:r>
-                                    <w:t>5 (Small)</w:t>
+                                    <w:t>6</w:t>
+                                  </w:r>
+                                  <w:r>
+                                    <w:t xml:space="preserve"> (Small)</w:t>
                                   </w:r>
                                 </w:p>
                               </w:tc>
@@ -2758,7 +2855,10 @@
                                 </w:tcPr>
                                 <w:p>
                                   <w:r>
-                                    <w:t>6 (Medium)</w:t>
+                                    <w:t>7</w:t>
+                                  </w:r>
+                                  <w:r>
+                                    <w:t xml:space="preserve"> (Medium)</w:t>
                                   </w:r>
                                 </w:p>
                               </w:tc>
@@ -2807,7 +2907,10 @@
                                 </w:tcPr>
                                 <w:p>
                                   <w:r>
-                                    <w:t>7 (Large)</w:t>
+                                    <w:t>8</w:t>
+                                  </w:r>
+                                  <w:r>
+                                    <w:t xml:space="preserve"> (Large)</w:t>
                                   </w:r>
                                 </w:p>
                               </w:tc>
@@ -2856,7 +2959,10 @@
                                 </w:tcPr>
                                 <w:p>
                                   <w:r>
-                                    <w:t>8 (Huge)</w:t>
+                                    <w:t>9</w:t>
+                                  </w:r>
+                                  <w:r>
+                                    <w:t xml:space="preserve"> (Huge)</w:t>
                                   </w:r>
                                 </w:p>
                               </w:tc>
@@ -2914,7 +3020,10 @@
                                 </w:tcPr>
                                 <w:p>
                                   <w:r>
-                                    <w:t>9 (Gargantuan)</w:t>
+                                    <w:t>10</w:t>
+                                  </w:r>
+                                  <w:r>
+                                    <w:t xml:space="preserve"> (Gargantuan)</w:t>
                                   </w:r>
                                 </w:p>
                               </w:tc>
@@ -2972,7 +3081,13 @@
                                 </w:tcPr>
                                 <w:p>
                                   <w:r>
-                                    <w:t>10 (Colossal)</w:t>
+                                    <w:t>1</w:t>
+                                  </w:r>
+                                  <w:r>
+                                    <w:t>1</w:t>
+                                  </w:r>
+                                  <w:r>
+                                    <w:t xml:space="preserve"> (Colossal)</w:t>
                                   </w:r>
                                 </w:p>
                               </w:tc>
@@ -3030,7 +3145,13 @@
                                 </w:tcPr>
                                 <w:p>
                                   <w:r>
-                                    <w:t>11 (Titanic)</w:t>
+                                    <w:t>1</w:t>
+                                  </w:r>
+                                  <w:r>
+                                    <w:t>2</w:t>
+                                  </w:r>
+                                  <w:r>
+                                    <w:t xml:space="preserve"> (Titanic)</w:t>
                                   </w:r>
                                 </w:p>
                               </w:tc>
@@ -3084,7 +3205,7 @@
                           </w:tbl>
                           <w:p>
                             <w:pPr>
-                              <w:spacing w:before="200"/>
+                              <w:spacing w:before="100" w:after="160"/>
                               <w:jc w:val="both"/>
                             </w:pPr>
                             <w:r>
@@ -3136,6 +3257,7 @@
                           <w:p>
                             <w:pPr>
                               <w:pStyle w:val="Heading3"/>
+                              <w:spacing w:before="160"/>
                             </w:pPr>
                             <w:r>
                               <w:t>The Baseline:</w:t>
@@ -3143,6 +3265,7 @@
                           </w:p>
                           <w:p>
                             <w:pPr>
+                              <w:spacing w:after="160"/>
                               <w:jc w:val="both"/>
                             </w:pPr>
                             <w:r>
@@ -3158,6 +3281,7 @@
                           <w:p>
                             <w:pPr>
                               <w:pStyle w:val="Heading3"/>
+                              <w:spacing w:before="160"/>
                             </w:pPr>
                             <w:r>
                               <w:t xml:space="preserve">Going </w:t>
@@ -3171,6 +3295,7 @@
                           </w:p>
                           <w:p>
                             <w:pPr>
+                              <w:spacing w:after="160"/>
                               <w:jc w:val="both"/>
                             </w:pPr>
                             <w:r>
@@ -3201,6 +3326,7 @@
                           <w:p>
                             <w:pPr>
                               <w:pStyle w:val="Heading3"/>
+                              <w:spacing w:before="160"/>
                             </w:pPr>
                             <w:r>
                               <w:t xml:space="preserve">Going </w:t>
@@ -3388,6 +3514,63 @@
                               <w:t>1</w:t>
                             </w:r>
                             <w:r>
+                              <w:t xml:space="preserve"> (Fine)</w:t>
+                            </w:r>
+                          </w:p>
+                        </w:tc>
+                        <w:tc>
+                          <w:tcPr>
+                            <w:tcW w:w="3235" w:type="dxa"/>
+                          </w:tcPr>
+                          <w:p>
+                            <w:pPr>
+                              <w:jc w:val="center"/>
+                            </w:pPr>
+                            <w:r>
+                              <w:t>5cm – 10cm</w:t>
+                            </w:r>
+                          </w:p>
+                        </w:tc>
+                        <w:tc>
+                          <w:tcPr>
+                            <w:tcW w:w="2268" w:type="dxa"/>
+                          </w:tcPr>
+                          <w:p>
+                            <w:pPr>
+                              <w:jc w:val="center"/>
+                            </w:pPr>
+                            <w:r>
+                              <w:t>10g – 50g</w:t>
+                            </w:r>
+                          </w:p>
+                        </w:tc>
+                        <w:tc>
+                          <w:tcPr>
+                            <w:tcW w:w="2126" w:type="dxa"/>
+                          </w:tcPr>
+                          <w:p>
+                            <w:pPr>
+                              <w:rPr>
+                                <w:b/>
+                                <w:bCs/>
+                              </w:rPr>
+                            </w:pPr>
+                            <w:r>
+                              <w:t>Mouse</w:t>
+                            </w:r>
+                          </w:p>
+                        </w:tc>
+                      </w:tr>
+                      <w:tr>
+                        <w:tc>
+                          <w:tcPr>
+                            <w:tcW w:w="1727" w:type="dxa"/>
+                          </w:tcPr>
+                          <w:p>
+                            <w:r>
+                              <w:t>2</w:t>
+                            </w:r>
+                            <w:r>
                               <w:t xml:space="preserve"> (Miniscule)</w:t>
                             </w:r>
                           </w:p>
@@ -3437,7 +3620,10 @@
                           </w:tcPr>
                           <w:p>
                             <w:r>
-                              <w:t>2 (Diminutive)</w:t>
+                              <w:t>3</w:t>
+                            </w:r>
+                            <w:r>
+                              <w:t xml:space="preserve"> (Diminutive)</w:t>
                             </w:r>
                           </w:p>
                         </w:tc>
@@ -3487,7 +3673,10 @@
                           </w:tcPr>
                           <w:p>
                             <w:r>
-                              <w:t>3 (Tiny)</w:t>
+                              <w:t>4</w:t>
+                            </w:r>
+                            <w:r>
+                              <w:t xml:space="preserve"> (Tiny)</w:t>
                             </w:r>
                           </w:p>
                         </w:tc>
@@ -3543,7 +3732,10 @@
                           </w:tcPr>
                           <w:p>
                             <w:r>
-                              <w:t>4 (Very Small)</w:t>
+                              <w:t>5</w:t>
+                            </w:r>
+                            <w:r>
+                              <w:t xml:space="preserve"> (Very Small)</w:t>
                             </w:r>
                           </w:p>
                         </w:tc>
@@ -3592,7 +3784,10 @@
                           </w:tcPr>
                           <w:p>
                             <w:r>
-                              <w:t>5 (Small)</w:t>
+                              <w:t>6</w:t>
+                            </w:r>
+                            <w:r>
+                              <w:t xml:space="preserve"> (Small)</w:t>
                             </w:r>
                           </w:p>
                         </w:tc>
@@ -3641,7 +3836,10 @@
                           </w:tcPr>
                           <w:p>
                             <w:r>
-                              <w:t>6 (Medium)</w:t>
+                              <w:t>7</w:t>
+                            </w:r>
+                            <w:r>
+                              <w:t xml:space="preserve"> (Medium)</w:t>
                             </w:r>
                           </w:p>
                         </w:tc>
@@ -3690,7 +3888,10 @@
                           </w:tcPr>
                           <w:p>
                             <w:r>
-                              <w:t>7 (Large)</w:t>
+                              <w:t>8</w:t>
+                            </w:r>
+                            <w:r>
+                              <w:t xml:space="preserve"> (Large)</w:t>
                             </w:r>
                           </w:p>
                         </w:tc>
@@ -3739,7 +3940,10 @@
                           </w:tcPr>
                           <w:p>
                             <w:r>
-                              <w:t>8 (Huge)</w:t>
+                              <w:t>9</w:t>
+                            </w:r>
+                            <w:r>
+                              <w:t xml:space="preserve"> (Huge)</w:t>
                             </w:r>
                           </w:p>
                         </w:tc>
@@ -3797,7 +4001,10 @@
                           </w:tcPr>
                           <w:p>
                             <w:r>
-                              <w:t>9 (Gargantuan)</w:t>
+                              <w:t>10</w:t>
+                            </w:r>
+                            <w:r>
+                              <w:t xml:space="preserve"> (Gargantuan)</w:t>
                             </w:r>
                           </w:p>
                         </w:tc>
@@ -3855,7 +4062,13 @@
                           </w:tcPr>
                           <w:p>
                             <w:r>
-                              <w:t>10 (Colossal)</w:t>
+                              <w:t>1</w:t>
+                            </w:r>
+                            <w:r>
+                              <w:t>1</w:t>
+                            </w:r>
+                            <w:r>
+                              <w:t xml:space="preserve"> (Colossal)</w:t>
                             </w:r>
                           </w:p>
                         </w:tc>
@@ -3913,7 +4126,13 @@
                           </w:tcPr>
                           <w:p>
                             <w:r>
-                              <w:t>11 (Titanic)</w:t>
+                              <w:t>1</w:t>
+                            </w:r>
+                            <w:r>
+                              <w:t>2</w:t>
+                            </w:r>
+                            <w:r>
+                              <w:t xml:space="preserve"> (Titanic)</w:t>
                             </w:r>
                           </w:p>
                         </w:tc>
@@ -3967,7 +4186,7 @@
                     </w:tbl>
                     <w:p>
                       <w:pPr>
-                        <w:spacing w:before="200"/>
+                        <w:spacing w:before="100" w:after="160"/>
                         <w:jc w:val="both"/>
                       </w:pPr>
                       <w:r>
@@ -4019,6 +4238,7 @@
                     <w:p>
                       <w:pPr>
                         <w:pStyle w:val="Heading3"/>
+                        <w:spacing w:before="160"/>
                       </w:pPr>
                       <w:r>
                         <w:t>The Baseline:</w:t>
@@ -4026,6 +4246,7 @@
                     </w:p>
                     <w:p>
                       <w:pPr>
+                        <w:spacing w:after="160"/>
                         <w:jc w:val="both"/>
                       </w:pPr>
                       <w:r>
@@ -4041,6 +4262,7 @@
                     <w:p>
                       <w:pPr>
                         <w:pStyle w:val="Heading3"/>
+                        <w:spacing w:before="160"/>
                       </w:pPr>
                       <w:r>
                         <w:t xml:space="preserve">Going </w:t>
@@ -4054,6 +4276,7 @@
                     </w:p>
                     <w:p>
                       <w:pPr>
+                        <w:spacing w:after="160"/>
                         <w:jc w:val="both"/>
                       </w:pPr>
                       <w:r>
@@ -4084,6 +4307,7 @@
                     <w:p>
                       <w:pPr>
                         <w:pStyle w:val="Heading3"/>
+                        <w:spacing w:before="160"/>
                       </w:pPr>
                       <w:r>
                         <w:t xml:space="preserve">Going </w:t>
@@ -4180,15 +4404,15 @@
         <w:jc w:val="both"/>
       </w:pPr>
       <w:r>
-        <w:t xml:space="preserve">The baseline Constitution score is 5, but it is relative to a specific size category. What this means is that while a chicken and a giant may both have Constitution 5, </w:t>
+        <w:t xml:space="preserve">The baseline Constitution score is 5, but it is relative to a specific size category. What this means is that while a chicken and a giant may both have Constitution 5, it’s </w:t>
       </w:r>
       <w:proofErr w:type="gramStart"/>
       <w:r>
-        <w:t>it’s</w:t>
+        <w:t>definitely much</w:t>
       </w:r>
       <w:proofErr w:type="gramEnd"/>
       <w:r>
-        <w:t xml:space="preserve"> definitely much harder to hurt the latter than the former.</w:t>
+        <w:t xml:space="preserve"> harder to hurt the latter than the former.</w:t>
       </w:r>
     </w:p>
     <w:p>
@@ -4393,10 +4617,12 @@
       <w:r>
         <w:br w:type="column"/>
       </w:r>
+      <w:proofErr w:type="spellStart"/>
       <w:r>
         <w:lastRenderedPageBreak/>
         <w:t>Asdf</w:t>
       </w:r>
+      <w:proofErr w:type="spellEnd"/>
     </w:p>
     <w:p>
       <w:pPr>
@@ -4409,16 +4635,16 @@
         <mc:AlternateContent>
           <mc:Choice Requires="wps">
             <w:drawing>
-              <wp:anchor distT="45720" distB="45720" distL="114300" distR="114300" simplePos="0" relativeHeight="251659264" behindDoc="0" locked="0" layoutInCell="1" allowOverlap="1" wp14:anchorId="5CA36FB0" wp14:editId="2685DF46">
+              <wp:anchor distT="45720" distB="45720" distL="114300" distR="114300" simplePos="0" relativeHeight="251659264" behindDoc="0" locked="0" layoutInCell="1" allowOverlap="1" wp14:anchorId="5CA36FB0" wp14:editId="65F37357">
                 <wp:simplePos x="0" y="0"/>
                 <wp:positionH relativeFrom="column">
-                  <wp:posOffset>9525</wp:posOffset>
+                  <wp:posOffset>6985</wp:posOffset>
                 </wp:positionH>
                 <wp:positionV relativeFrom="paragraph">
-                  <wp:posOffset>336550</wp:posOffset>
+                  <wp:posOffset>338455</wp:posOffset>
                 </wp:positionV>
-                <wp:extent cx="6172200" cy="2736215"/>
-                <wp:effectExtent l="0" t="0" r="19050" b="26035"/>
+                <wp:extent cx="6172200" cy="6594475"/>
+                <wp:effectExtent l="0" t="0" r="19050" b="15875"/>
                 <wp:wrapSquare wrapText="bothSides"/>
                 <wp:docPr id="1" name="Text Box 2"/>
                 <wp:cNvGraphicFramePr>
@@ -4433,7 +4659,7 @@
                       <wps:spPr bwMode="auto">
                         <a:xfrm>
                           <a:off x="0" y="0"/>
-                          <a:ext cx="6172200" cy="2736215"/>
+                          <a:ext cx="6172200" cy="6594475"/>
                         </a:xfrm>
                         <a:prstGeom prst="rect">
                           <a:avLst/>
@@ -4526,7 +4752,7 @@
                                     <w:t>1</w:t>
                                   </w:r>
                                   <w:r>
-                                    <w:t xml:space="preserve"> (Miniscule)</w:t>
+                                    <w:t xml:space="preserve"> (Fine)</w:t>
                                   </w:r>
                                 </w:p>
                               </w:tc>
@@ -4534,7 +4760,11 @@
                                 <w:tcPr>
                                   <w:tcW w:w="1897" w:type="dxa"/>
                                 </w:tcPr>
-                                <w:p/>
+                                <w:p>
+                                  <w:r>
+                                    <w:t>1/20</w:t>
+                                  </w:r>
+                                </w:p>
                               </w:tc>
                               <w:tc>
                                 <w:tcPr>
@@ -4560,7 +4790,10 @@
                                 </w:tcPr>
                                 <w:p>
                                   <w:r>
-                                    <w:t>2 (Diminutive)</w:t>
+                                    <w:t>2</w:t>
+                                  </w:r>
+                                  <w:r>
+                                    <w:t xml:space="preserve"> (Miniscule)</w:t>
                                   </w:r>
                                 </w:p>
                               </w:tc>
@@ -4568,7 +4801,14 @@
                                 <w:tcPr>
                                   <w:tcW w:w="1897" w:type="dxa"/>
                                 </w:tcPr>
-                                <w:p/>
+                                <w:p>
+                                  <w:r>
+                                    <w:t>1/</w:t>
+                                  </w:r>
+                                  <w:r>
+                                    <w:t>16</w:t>
+                                  </w:r>
+                                </w:p>
                               </w:tc>
                               <w:tc>
                                 <w:tcPr>
@@ -4577,6 +4817,50 @@
                                 <w:p>
                                   <w:r>
                                     <w:t>1</w:t>
+                                  </w:r>
+                                </w:p>
+                              </w:tc>
+                              <w:tc>
+                                <w:tcPr>
+                                  <w:tcW w:w="2835" w:type="dxa"/>
+                                </w:tcPr>
+                                <w:p/>
+                              </w:tc>
+                            </w:tr>
+                            <w:tr>
+                              <w:tc>
+                                <w:tcPr>
+                                  <w:tcW w:w="1789" w:type="dxa"/>
+                                </w:tcPr>
+                                <w:p>
+                                  <w:r>
+                                    <w:t>3</w:t>
+                                  </w:r>
+                                  <w:r>
+                                    <w:t xml:space="preserve"> (Diminutive)</w:t>
+                                  </w:r>
+                                </w:p>
+                              </w:tc>
+                              <w:tc>
+                                <w:tcPr>
+                                  <w:tcW w:w="1897" w:type="dxa"/>
+                                </w:tcPr>
+                                <w:p>
+                                  <w:r>
+                                    <w:t>1/</w:t>
+                                  </w:r>
+                                  <w:r>
+                                    <w:t>12</w:t>
+                                  </w:r>
+                                </w:p>
+                              </w:tc>
+                              <w:tc>
+                                <w:tcPr>
+                                  <w:tcW w:w="2835" w:type="dxa"/>
+                                </w:tcPr>
+                                <w:p>
+                                  <w:r>
+                                    <w:t>2</w:t>
                                   </w:r>
                                 </w:p>
                               </w:tc>
@@ -4595,7 +4879,10 @@
                                 </w:tcPr>
                                 <w:p>
                                   <w:r>
-                                    <w:t>3 (Tiny)</w:t>
+                                    <w:t>4</w:t>
+                                  </w:r>
+                                  <w:r>
+                                    <w:t xml:space="preserve"> (Tiny)</w:t>
                                   </w:r>
                                 </w:p>
                               </w:tc>
@@ -4603,7 +4890,11 @@
                                 <w:tcPr>
                                   <w:tcW w:w="1897" w:type="dxa"/>
                                 </w:tcPr>
-                                <w:p/>
+                                <w:p>
+                                  <w:r>
+                                    <w:t>1/8</w:t>
+                                  </w:r>
+                                </w:p>
                               </w:tc>
                               <w:tc>
                                 <w:tcPr>
@@ -4611,7 +4902,7 @@
                                 </w:tcPr>
                                 <w:p>
                                   <w:r>
-                                    <w:t>2</w:t>
+                                    <w:t>3</w:t>
                                   </w:r>
                                 </w:p>
                               </w:tc>
@@ -4629,7 +4920,10 @@
                                 </w:tcPr>
                                 <w:p>
                                   <w:r>
-                                    <w:t>4 (Very Small)</w:t>
+                                    <w:t>5</w:t>
+                                  </w:r>
+                                  <w:r>
+                                    <w:t xml:space="preserve"> (Very Small)</w:t>
                                   </w:r>
                                 </w:p>
                               </w:tc>
@@ -4637,7 +4931,11 @@
                                 <w:tcPr>
                                   <w:tcW w:w="1897" w:type="dxa"/>
                                 </w:tcPr>
-                                <w:p/>
+                                <w:p>
+                                  <w:r>
+                                    <w:t>1/4</w:t>
+                                  </w:r>
+                                </w:p>
                               </w:tc>
                               <w:tc>
                                 <w:tcPr>
@@ -4645,7 +4943,7 @@
                                 </w:tcPr>
                                 <w:p>
                                   <w:r>
-                                    <w:t>3</w:t>
+                                    <w:t>4</w:t>
                                   </w:r>
                                 </w:p>
                               </w:tc>
@@ -4663,7 +4961,10 @@
                                 </w:tcPr>
                                 <w:p>
                                   <w:r>
-                                    <w:t>5 (Small)</w:t>
+                                    <w:t>6</w:t>
+                                  </w:r>
+                                  <w:r>
+                                    <w:t xml:space="preserve"> (Small)</w:t>
                                   </w:r>
                                 </w:p>
                               </w:tc>
@@ -4673,7 +4974,7 @@
                                 </w:tcPr>
                                 <w:p>
                                   <w:r>
-                                    <w:t>1</w:t>
+                                    <w:t>1/2</w:t>
                                   </w:r>
                                 </w:p>
                               </w:tc>
@@ -4683,7 +4984,7 @@
                                 </w:tcPr>
                                 <w:p>
                                   <w:r>
-                                    <w:t>4</w:t>
+                                    <w:t>5</w:t>
                                   </w:r>
                                 </w:p>
                               </w:tc>
@@ -4701,7 +5002,10 @@
                                 </w:tcPr>
                                 <w:p>
                                   <w:r>
-                                    <w:t>6 (Medium)</w:t>
+                                    <w:t>7</w:t>
+                                  </w:r>
+                                  <w:r>
+                                    <w:t xml:space="preserve"> (Medium)</w:t>
                                   </w:r>
                                 </w:p>
                               </w:tc>
@@ -4739,7 +5043,10 @@
                                 </w:tcPr>
                                 <w:p>
                                   <w:r>
-                                    <w:t>7 (Large)</w:t>
+                                    <w:t>8</w:t>
+                                  </w:r>
+                                  <w:r>
+                                    <w:t xml:space="preserve"> (Large)</w:t>
                                   </w:r>
                                 </w:p>
                               </w:tc>
@@ -4777,7 +5084,10 @@
                                 </w:tcPr>
                                 <w:p>
                                   <w:r>
-                                    <w:t>8 (Huge)</w:t>
+                                    <w:t>9</w:t>
+                                  </w:r>
+                                  <w:r>
+                                    <w:t xml:space="preserve"> (Huge)</w:t>
                                   </w:r>
                                 </w:p>
                               </w:tc>
@@ -4815,7 +5125,10 @@
                                 </w:tcPr>
                                 <w:p>
                                   <w:r>
-                                    <w:t>9 (Gargantuan)</w:t>
+                                    <w:t>10</w:t>
+                                  </w:r>
+                                  <w:r>
+                                    <w:t xml:space="preserve"> (Gargantuan)</w:t>
                                   </w:r>
                                 </w:p>
                               </w:tc>
@@ -4853,7 +5166,13 @@
                                 </w:tcPr>
                                 <w:p>
                                   <w:r>
-                                    <w:t>10 (Colossal)</w:t>
+                                    <w:t>1</w:t>
+                                  </w:r>
+                                  <w:r>
+                                    <w:t>1</w:t>
+                                  </w:r>
+                                  <w:r>
+                                    <w:t xml:space="preserve"> (Colossal)</w:t>
                                   </w:r>
                                 </w:p>
                               </w:tc>
@@ -4891,7 +5210,13 @@
                                 </w:tcPr>
                                 <w:p>
                                   <w:r>
-                                    <w:t>11 (Titanic)</w:t>
+                                    <w:t>1</w:t>
+                                  </w:r>
+                                  <w:r>
+                                    <w:t>2</w:t>
+                                  </w:r>
+                                  <w:r>
+                                    <w:t xml:space="preserve"> (Titanic)</w:t>
                                   </w:r>
                                 </w:p>
                               </w:tc>
@@ -4918,6 +5243,372 @@
                               <w:tc>
                                 <w:tcPr>
                                   <w:tcW w:w="2835" w:type="dxa"/>
+                                </w:tcPr>
+                                <w:p/>
+                              </w:tc>
+                            </w:tr>
+                          </w:tbl>
+                          <w:p/>
+                          <w:p>
+                            <w:r>
+                              <w:t>Need a reach of at least ½ Qo to be able to threaten and attack adjacent hexes, at least one and a half to be able to threaten and attack 2 hexes away, at least 2 and a half to be able to attack 3 hexes away, and so on.</w:t>
+                            </w:r>
+                          </w:p>
+                          <w:p>
+                            <w:r>
+                              <w:t>Always able to threaten and attack own hex.</w:t>
+                            </w:r>
+                          </w:p>
+                          <w:tbl>
+                            <w:tblPr>
+                              <w:tblStyle w:val="TableGrid"/>
+                              <w:tblW w:w="6521" w:type="dxa"/>
+                              <w:tblInd w:w="108" w:type="dxa"/>
+                              <w:tblLook w:val="04A0" w:firstRow="1" w:lastRow="0" w:firstColumn="1" w:lastColumn="0" w:noHBand="0" w:noVBand="1"/>
+                            </w:tblPr>
+                            <w:tblGrid>
+                              <w:gridCol w:w="1843"/>
+                              <w:gridCol w:w="4678"/>
+                            </w:tblGrid>
+                            <w:tr>
+                              <w:tc>
+                                <w:tcPr>
+                                  <w:tcW w:w="1843" w:type="dxa"/>
+                                </w:tcPr>
+                                <w:p>
+                                  <w:r>
+                                    <w:rPr>
+                                      <w:b/>
+                                      <w:bCs/>
+                                    </w:rPr>
+                                    <w:t>Size Category</w:t>
+                                  </w:r>
+                                </w:p>
+                              </w:tc>
+                              <w:tc>
+                                <w:tcPr>
+                                  <w:tcW w:w="4678" w:type="dxa"/>
+                                </w:tcPr>
+                                <w:p>
+                                  <w:pPr>
+                                    <w:rPr>
+                                      <w:b/>
+                                      <w:bCs/>
+                                    </w:rPr>
+                                  </w:pPr>
+                                  <w:r>
+                                    <w:rPr>
+                                      <w:b/>
+                                      <w:bCs/>
+                                    </w:rPr>
+                                    <w:t>Hex occupancy</w:t>
+                                  </w:r>
+                                </w:p>
+                              </w:tc>
+                            </w:tr>
+                            <w:tr>
+                              <w:tc>
+                                <w:tcPr>
+                                  <w:tcW w:w="1843" w:type="dxa"/>
+                                </w:tcPr>
+                                <w:p>
+                                  <w:r>
+                                    <w:t>1</w:t>
+                                  </w:r>
+                                  <w:r>
+                                    <w:t xml:space="preserve"> (Fine)</w:t>
+                                  </w:r>
+                                </w:p>
+                              </w:tc>
+                              <w:tc>
+                                <w:tcPr>
+                                  <w:tcW w:w="4678" w:type="dxa"/>
+                                </w:tcPr>
+                                <w:p>
+                                  <w:r>
+                                    <w:t>50</w:t>
+                                  </w:r>
+                                  <w:r>
+                                    <w:t xml:space="preserve"> per hex</w:t>
+                                  </w:r>
+                                </w:p>
+                              </w:tc>
+                            </w:tr>
+                            <w:tr>
+                              <w:tc>
+                                <w:tcPr>
+                                  <w:tcW w:w="1843" w:type="dxa"/>
+                                </w:tcPr>
+                                <w:p>
+                                  <w:r>
+                                    <w:t>2</w:t>
+                                  </w:r>
+                                  <w:r>
+                                    <w:t xml:space="preserve"> (Miniscule)</w:t>
+                                  </w:r>
+                                </w:p>
+                              </w:tc>
+                              <w:tc>
+                                <w:tcPr>
+                                  <w:tcW w:w="4678" w:type="dxa"/>
+                                </w:tcPr>
+                                <w:p>
+                                  <w:r>
+                                    <w:t>25 per hex</w:t>
+                                  </w:r>
+                                </w:p>
+                              </w:tc>
+                            </w:tr>
+                            <w:tr>
+                              <w:tc>
+                                <w:tcPr>
+                                  <w:tcW w:w="1843" w:type="dxa"/>
+                                </w:tcPr>
+                                <w:p>
+                                  <w:r>
+                                    <w:t>3</w:t>
+                                  </w:r>
+                                  <w:r>
+                                    <w:t xml:space="preserve"> (Diminutive)</w:t>
+                                  </w:r>
+                                </w:p>
+                              </w:tc>
+                              <w:tc>
+                                <w:tcPr>
+                                  <w:tcW w:w="4678" w:type="dxa"/>
+                                </w:tcPr>
+                                <w:p>
+                                  <w:r>
+                                    <w:t>12 per hex</w:t>
+                                  </w:r>
+                                </w:p>
+                              </w:tc>
+                            </w:tr>
+                            <w:tr>
+                              <w:tc>
+                                <w:tcPr>
+                                  <w:tcW w:w="1843" w:type="dxa"/>
+                                  <w:vAlign w:val="center"/>
+                                </w:tcPr>
+                                <w:p>
+                                  <w:r>
+                                    <w:t>4</w:t>
+                                  </w:r>
+                                  <w:r>
+                                    <w:t xml:space="preserve"> (Tiny)</w:t>
+                                  </w:r>
+                                </w:p>
+                              </w:tc>
+                              <w:tc>
+                                <w:tcPr>
+                                  <w:tcW w:w="4678" w:type="dxa"/>
+                                </w:tcPr>
+                                <w:p>
+                                  <w:r>
+                                    <w:t>6 per hex</w:t>
+                                  </w:r>
+                                </w:p>
+                              </w:tc>
+                            </w:tr>
+                            <w:tr>
+                              <w:tc>
+                                <w:tcPr>
+                                  <w:tcW w:w="1843" w:type="dxa"/>
+                                </w:tcPr>
+                                <w:p>
+                                  <w:r>
+                                    <w:t>5</w:t>
+                                  </w:r>
+                                  <w:r>
+                                    <w:t xml:space="preserve"> (Very Small)</w:t>
+                                  </w:r>
+                                </w:p>
+                              </w:tc>
+                              <w:tc>
+                                <w:tcPr>
+                                  <w:tcW w:w="4678" w:type="dxa"/>
+                                </w:tcPr>
+                                <w:p>
+                                  <w:r>
+                                    <w:t>3 per hex</w:t>
+                                  </w:r>
+                                </w:p>
+                              </w:tc>
+                            </w:tr>
+                            <w:tr>
+                              <w:tc>
+                                <w:tcPr>
+                                  <w:tcW w:w="1843" w:type="dxa"/>
+                                </w:tcPr>
+                                <w:p>
+                                  <w:r>
+                                    <w:t>6</w:t>
+                                  </w:r>
+                                  <w:r>
+                                    <w:t xml:space="preserve"> (Small)</w:t>
+                                  </w:r>
+                                </w:p>
+                              </w:tc>
+                              <w:tc>
+                                <w:tcPr>
+                                  <w:tcW w:w="4678" w:type="dxa"/>
+                                </w:tcPr>
+                                <w:p>
+                                  <w:r>
+                                    <w:t>2 per hex</w:t>
+                                  </w:r>
+                                </w:p>
+                              </w:tc>
+                            </w:tr>
+                            <w:tr>
+                              <w:tc>
+                                <w:tcPr>
+                                  <w:tcW w:w="1843" w:type="dxa"/>
+                                </w:tcPr>
+                                <w:p>
+                                  <w:r>
+                                    <w:t>7</w:t>
+                                  </w:r>
+                                  <w:r>
+                                    <w:t xml:space="preserve"> (Medium)</w:t>
+                                  </w:r>
+                                </w:p>
+                              </w:tc>
+                              <w:tc>
+                                <w:tcPr>
+                                  <w:tcW w:w="4678" w:type="dxa"/>
+                                </w:tcPr>
+                                <w:p>
+                                  <w:r>
+                                    <w:t>1 per hex</w:t>
+                                  </w:r>
+                                </w:p>
+                              </w:tc>
+                            </w:tr>
+                            <w:tr>
+                              <w:tc>
+                                <w:tcPr>
+                                  <w:tcW w:w="1843" w:type="dxa"/>
+                                </w:tcPr>
+                                <w:p>
+                                  <w:r>
+                                    <w:t>8</w:t>
+                                  </w:r>
+                                  <w:r>
+                                    <w:t xml:space="preserve"> (Large)</w:t>
+                                  </w:r>
+                                </w:p>
+                              </w:tc>
+                              <w:tc>
+                                <w:tcPr>
+                                  <w:tcW w:w="4678" w:type="dxa"/>
+                                </w:tcPr>
+                                <w:p>
+                                  <w:r>
+                                    <w:t xml:space="preserve">2 </w:t>
+                                  </w:r>
+                                  <w:r>
+                                    <w:t>to</w:t>
+                                  </w:r>
+                                  <w:r>
+                                    <w:t xml:space="preserve"> 3</w:t>
+                                  </w:r>
+                                  <w:r>
+                                    <w:t xml:space="preserve"> hexes</w:t>
+                                  </w:r>
+                                </w:p>
+                              </w:tc>
+                            </w:tr>
+                            <w:tr>
+                              <w:tc>
+                                <w:tcPr>
+                                  <w:tcW w:w="1843" w:type="dxa"/>
+                                </w:tcPr>
+                                <w:p>
+                                  <w:r>
+                                    <w:t>9</w:t>
+                                  </w:r>
+                                  <w:r>
+                                    <w:t xml:space="preserve"> (Huge)</w:t>
+                                  </w:r>
+                                </w:p>
+                              </w:tc>
+                              <w:tc>
+                                <w:tcPr>
+                                  <w:tcW w:w="4678" w:type="dxa"/>
+                                </w:tcPr>
+                                <w:p>
+                                  <w:r>
+                                    <w:t>3 to 5 hexes</w:t>
+                                  </w:r>
+                                </w:p>
+                              </w:tc>
+                            </w:tr>
+                            <w:tr>
+                              <w:tc>
+                                <w:tcPr>
+                                  <w:tcW w:w="1843" w:type="dxa"/>
+                                </w:tcPr>
+                                <w:p>
+                                  <w:r>
+                                    <w:t>10</w:t>
+                                  </w:r>
+                                  <w:r>
+                                    <w:t xml:space="preserve"> (Gargantuan)</w:t>
+                                  </w:r>
+                                </w:p>
+                              </w:tc>
+                              <w:tc>
+                                <w:tcPr>
+                                  <w:tcW w:w="4678" w:type="dxa"/>
+                                </w:tcPr>
+                                <w:p/>
+                              </w:tc>
+                            </w:tr>
+                            <w:tr>
+                              <w:tc>
+                                <w:tcPr>
+                                  <w:tcW w:w="1843" w:type="dxa"/>
+                                </w:tcPr>
+                                <w:p>
+                                  <w:r>
+                                    <w:t>1</w:t>
+                                  </w:r>
+                                  <w:r>
+                                    <w:t>1</w:t>
+                                  </w:r>
+                                  <w:r>
+                                    <w:t xml:space="preserve"> (Colossal)</w:t>
+                                  </w:r>
+                                </w:p>
+                              </w:tc>
+                              <w:tc>
+                                <w:tcPr>
+                                  <w:tcW w:w="4678" w:type="dxa"/>
+                                </w:tcPr>
+                                <w:p/>
+                              </w:tc>
+                            </w:tr>
+                            <w:tr>
+                              <w:tc>
+                                <w:tcPr>
+                                  <w:tcW w:w="1843" w:type="dxa"/>
+                                </w:tcPr>
+                                <w:p>
+                                  <w:r>
+                                    <w:t>1</w:t>
+                                  </w:r>
+                                  <w:r>
+                                    <w:t>2</w:t>
+                                  </w:r>
+                                  <w:r>
+                                    <w:t xml:space="preserve"> (Titanic)</w:t>
+                                  </w:r>
+                                </w:p>
+                              </w:tc>
+                              <w:tc>
+                                <w:tcPr>
+                                  <w:tcW w:w="4678" w:type="dxa"/>
                                 </w:tcPr>
                                 <w:p/>
                               </w:tc>
@@ -4943,7 +5634,7 @@
           </mc:Choice>
           <mc:Fallback>
             <w:pict>
-              <v:shape w14:anchorId="5CA36FB0" id="_x0000_s1027" type="#_x0000_t202" style="position:absolute;margin-left:.75pt;margin-top:26.5pt;width:486pt;height:215.45pt;z-index:251659264;visibility:visible;mso-wrap-style:square;mso-width-percent:0;mso-height-percent:0;mso-wrap-distance-left:9pt;mso-wrap-distance-top:3.6pt;mso-wrap-distance-right:9pt;mso-wrap-distance-bottom:3.6pt;mso-position-horizontal:absolute;mso-position-horizontal-relative:text;mso-position-vertical:absolute;mso-position-vertical-relative:text;mso-width-percent:0;mso-height-percent:0;mso-width-relative:margin;mso-height-relative:margin;v-text-anchor:top" o:gfxdata="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">
+              <v:shape w14:anchorId="5CA36FB0" id="_x0000_s1027" type="#_x0000_t202" style="position:absolute;margin-left:.55pt;margin-top:26.65pt;width:486pt;height:519.25pt;z-index:251659264;visibility:visible;mso-wrap-style:square;mso-width-percent:0;mso-height-percent:0;mso-wrap-distance-left:9pt;mso-wrap-distance-top:3.6pt;mso-wrap-distance-right:9pt;mso-wrap-distance-bottom:3.6pt;mso-position-horizontal:absolute;mso-position-horizontal-relative:text;mso-position-vertical:absolute;mso-position-vertical-relative:text;mso-width-percent:0;mso-height-percent:0;mso-width-relative:margin;mso-height-relative:margin;v-text-anchor:top" o:gfxdata="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">
                 <v:textbox>
                   <w:txbxContent>
                     <w:p>
@@ -5020,7 +5711,7 @@
                               <w:t>1</w:t>
                             </w:r>
                             <w:r>
-                              <w:t xml:space="preserve"> (Miniscule)</w:t>
+                              <w:t xml:space="preserve"> (Fine)</w:t>
                             </w:r>
                           </w:p>
                         </w:tc>
@@ -5028,7 +5719,11 @@
                           <w:tcPr>
                             <w:tcW w:w="1897" w:type="dxa"/>
                           </w:tcPr>
-                          <w:p/>
+                          <w:p>
+                            <w:r>
+                              <w:t>1/20</w:t>
+                            </w:r>
+                          </w:p>
                         </w:tc>
                         <w:tc>
                           <w:tcPr>
@@ -5054,7 +5749,10 @@
                           </w:tcPr>
                           <w:p>
                             <w:r>
-                              <w:t>2 (Diminutive)</w:t>
+                              <w:t>2</w:t>
+                            </w:r>
+                            <w:r>
+                              <w:t xml:space="preserve"> (Miniscule)</w:t>
                             </w:r>
                           </w:p>
                         </w:tc>
@@ -5062,7 +5760,14 @@
                           <w:tcPr>
                             <w:tcW w:w="1897" w:type="dxa"/>
                           </w:tcPr>
-                          <w:p/>
+                          <w:p>
+                            <w:r>
+                              <w:t>1/</w:t>
+                            </w:r>
+                            <w:r>
+                              <w:t>16</w:t>
+                            </w:r>
+                          </w:p>
                         </w:tc>
                         <w:tc>
                           <w:tcPr>
@@ -5071,6 +5776,50 @@
                           <w:p>
                             <w:r>
                               <w:t>1</w:t>
+                            </w:r>
+                          </w:p>
+                        </w:tc>
+                        <w:tc>
+                          <w:tcPr>
+                            <w:tcW w:w="2835" w:type="dxa"/>
+                          </w:tcPr>
+                          <w:p/>
+                        </w:tc>
+                      </w:tr>
+                      <w:tr>
+                        <w:tc>
+                          <w:tcPr>
+                            <w:tcW w:w="1789" w:type="dxa"/>
+                          </w:tcPr>
+                          <w:p>
+                            <w:r>
+                              <w:t>3</w:t>
+                            </w:r>
+                            <w:r>
+                              <w:t xml:space="preserve"> (Diminutive)</w:t>
+                            </w:r>
+                          </w:p>
+                        </w:tc>
+                        <w:tc>
+                          <w:tcPr>
+                            <w:tcW w:w="1897" w:type="dxa"/>
+                          </w:tcPr>
+                          <w:p>
+                            <w:r>
+                              <w:t>1/</w:t>
+                            </w:r>
+                            <w:r>
+                              <w:t>12</w:t>
+                            </w:r>
+                          </w:p>
+                        </w:tc>
+                        <w:tc>
+                          <w:tcPr>
+                            <w:tcW w:w="2835" w:type="dxa"/>
+                          </w:tcPr>
+                          <w:p>
+                            <w:r>
+                              <w:t>2</w:t>
                             </w:r>
                           </w:p>
                         </w:tc>
@@ -5089,7 +5838,10 @@
                           </w:tcPr>
                           <w:p>
                             <w:r>
-                              <w:t>3 (Tiny)</w:t>
+                              <w:t>4</w:t>
+                            </w:r>
+                            <w:r>
+                              <w:t xml:space="preserve"> (Tiny)</w:t>
                             </w:r>
                           </w:p>
                         </w:tc>
@@ -5097,7 +5849,11 @@
                           <w:tcPr>
                             <w:tcW w:w="1897" w:type="dxa"/>
                           </w:tcPr>
-                          <w:p/>
+                          <w:p>
+                            <w:r>
+                              <w:t>1/8</w:t>
+                            </w:r>
+                          </w:p>
                         </w:tc>
                         <w:tc>
                           <w:tcPr>
@@ -5105,7 +5861,7 @@
                           </w:tcPr>
                           <w:p>
                             <w:r>
-                              <w:t>2</w:t>
+                              <w:t>3</w:t>
                             </w:r>
                           </w:p>
                         </w:tc>
@@ -5123,7 +5879,10 @@
                           </w:tcPr>
                           <w:p>
                             <w:r>
-                              <w:t>4 (Very Small)</w:t>
+                              <w:t>5</w:t>
+                            </w:r>
+                            <w:r>
+                              <w:t xml:space="preserve"> (Very Small)</w:t>
                             </w:r>
                           </w:p>
                         </w:tc>
@@ -5131,7 +5890,11 @@
                           <w:tcPr>
                             <w:tcW w:w="1897" w:type="dxa"/>
                           </w:tcPr>
-                          <w:p/>
+                          <w:p>
+                            <w:r>
+                              <w:t>1/4</w:t>
+                            </w:r>
+                          </w:p>
                         </w:tc>
                         <w:tc>
                           <w:tcPr>
@@ -5139,7 +5902,7 @@
                           </w:tcPr>
                           <w:p>
                             <w:r>
-                              <w:t>3</w:t>
+                              <w:t>4</w:t>
                             </w:r>
                           </w:p>
                         </w:tc>
@@ -5157,7 +5920,10 @@
                           </w:tcPr>
                           <w:p>
                             <w:r>
-                              <w:t>5 (Small)</w:t>
+                              <w:t>6</w:t>
+                            </w:r>
+                            <w:r>
+                              <w:t xml:space="preserve"> (Small)</w:t>
                             </w:r>
                           </w:p>
                         </w:tc>
@@ -5167,7 +5933,7 @@
                           </w:tcPr>
                           <w:p>
                             <w:r>
-                              <w:t>1</w:t>
+                              <w:t>1/2</w:t>
                             </w:r>
                           </w:p>
                         </w:tc>
@@ -5177,7 +5943,7 @@
                           </w:tcPr>
                           <w:p>
                             <w:r>
-                              <w:t>4</w:t>
+                              <w:t>5</w:t>
                             </w:r>
                           </w:p>
                         </w:tc>
@@ -5195,7 +5961,10 @@
                           </w:tcPr>
                           <w:p>
                             <w:r>
-                              <w:t>6 (Medium)</w:t>
+                              <w:t>7</w:t>
+                            </w:r>
+                            <w:r>
+                              <w:t xml:space="preserve"> (Medium)</w:t>
                             </w:r>
                           </w:p>
                         </w:tc>
@@ -5233,7 +6002,10 @@
                           </w:tcPr>
                           <w:p>
                             <w:r>
-                              <w:t>7 (Large)</w:t>
+                              <w:t>8</w:t>
+                            </w:r>
+                            <w:r>
+                              <w:t xml:space="preserve"> (Large)</w:t>
                             </w:r>
                           </w:p>
                         </w:tc>
@@ -5271,7 +6043,10 @@
                           </w:tcPr>
                           <w:p>
                             <w:r>
-                              <w:t>8 (Huge)</w:t>
+                              <w:t>9</w:t>
+                            </w:r>
+                            <w:r>
+                              <w:t xml:space="preserve"> (Huge)</w:t>
                             </w:r>
                           </w:p>
                         </w:tc>
@@ -5309,7 +6084,10 @@
                           </w:tcPr>
                           <w:p>
                             <w:r>
-                              <w:t>9 (Gargantuan)</w:t>
+                              <w:t>10</w:t>
+                            </w:r>
+                            <w:r>
+                              <w:t xml:space="preserve"> (Gargantuan)</w:t>
                             </w:r>
                           </w:p>
                         </w:tc>
@@ -5347,7 +6125,13 @@
                           </w:tcPr>
                           <w:p>
                             <w:r>
-                              <w:t>10 (Colossal)</w:t>
+                              <w:t>1</w:t>
+                            </w:r>
+                            <w:r>
+                              <w:t>1</w:t>
+                            </w:r>
+                            <w:r>
+                              <w:t xml:space="preserve"> (Colossal)</w:t>
                             </w:r>
                           </w:p>
                         </w:tc>
@@ -5385,7 +6169,13 @@
                           </w:tcPr>
                           <w:p>
                             <w:r>
-                              <w:t>11 (Titanic)</w:t>
+                              <w:t>1</w:t>
+                            </w:r>
+                            <w:r>
+                              <w:t>2</w:t>
+                            </w:r>
+                            <w:r>
+                              <w:t xml:space="preserve"> (Titanic)</w:t>
                             </w:r>
                           </w:p>
                         </w:tc>
@@ -5412,6 +6202,372 @@
                         <w:tc>
                           <w:tcPr>
                             <w:tcW w:w="2835" w:type="dxa"/>
+                          </w:tcPr>
+                          <w:p/>
+                        </w:tc>
+                      </w:tr>
+                    </w:tbl>
+                    <w:p/>
+                    <w:p>
+                      <w:r>
+                        <w:t>Need a reach of at least ½ Qo to be able to threaten and attack adjacent hexes, at least one and a half to be able to threaten and attack 2 hexes away, at least 2 and a half to be able to attack 3 hexes away, and so on.</w:t>
+                      </w:r>
+                    </w:p>
+                    <w:p>
+                      <w:r>
+                        <w:t>Always able to threaten and attack own hex.</w:t>
+                      </w:r>
+                    </w:p>
+                    <w:tbl>
+                      <w:tblPr>
+                        <w:tblStyle w:val="TableGrid"/>
+                        <w:tblW w:w="6521" w:type="dxa"/>
+                        <w:tblInd w:w="108" w:type="dxa"/>
+                        <w:tblLook w:val="04A0" w:firstRow="1" w:lastRow="0" w:firstColumn="1" w:lastColumn="0" w:noHBand="0" w:noVBand="1"/>
+                      </w:tblPr>
+                      <w:tblGrid>
+                        <w:gridCol w:w="1843"/>
+                        <w:gridCol w:w="4678"/>
+                      </w:tblGrid>
+                      <w:tr>
+                        <w:tc>
+                          <w:tcPr>
+                            <w:tcW w:w="1843" w:type="dxa"/>
+                          </w:tcPr>
+                          <w:p>
+                            <w:r>
+                              <w:rPr>
+                                <w:b/>
+                                <w:bCs/>
+                              </w:rPr>
+                              <w:t>Size Category</w:t>
+                            </w:r>
+                          </w:p>
+                        </w:tc>
+                        <w:tc>
+                          <w:tcPr>
+                            <w:tcW w:w="4678" w:type="dxa"/>
+                          </w:tcPr>
+                          <w:p>
+                            <w:pPr>
+                              <w:rPr>
+                                <w:b/>
+                                <w:bCs/>
+                              </w:rPr>
+                            </w:pPr>
+                            <w:r>
+                              <w:rPr>
+                                <w:b/>
+                                <w:bCs/>
+                              </w:rPr>
+                              <w:t>Hex occupancy</w:t>
+                            </w:r>
+                          </w:p>
+                        </w:tc>
+                      </w:tr>
+                      <w:tr>
+                        <w:tc>
+                          <w:tcPr>
+                            <w:tcW w:w="1843" w:type="dxa"/>
+                          </w:tcPr>
+                          <w:p>
+                            <w:r>
+                              <w:t>1</w:t>
+                            </w:r>
+                            <w:r>
+                              <w:t xml:space="preserve"> (Fine)</w:t>
+                            </w:r>
+                          </w:p>
+                        </w:tc>
+                        <w:tc>
+                          <w:tcPr>
+                            <w:tcW w:w="4678" w:type="dxa"/>
+                          </w:tcPr>
+                          <w:p>
+                            <w:r>
+                              <w:t>50</w:t>
+                            </w:r>
+                            <w:r>
+                              <w:t xml:space="preserve"> per hex</w:t>
+                            </w:r>
+                          </w:p>
+                        </w:tc>
+                      </w:tr>
+                      <w:tr>
+                        <w:tc>
+                          <w:tcPr>
+                            <w:tcW w:w="1843" w:type="dxa"/>
+                          </w:tcPr>
+                          <w:p>
+                            <w:r>
+                              <w:t>2</w:t>
+                            </w:r>
+                            <w:r>
+                              <w:t xml:space="preserve"> (Miniscule)</w:t>
+                            </w:r>
+                          </w:p>
+                        </w:tc>
+                        <w:tc>
+                          <w:tcPr>
+                            <w:tcW w:w="4678" w:type="dxa"/>
+                          </w:tcPr>
+                          <w:p>
+                            <w:r>
+                              <w:t>25 per hex</w:t>
+                            </w:r>
+                          </w:p>
+                        </w:tc>
+                      </w:tr>
+                      <w:tr>
+                        <w:tc>
+                          <w:tcPr>
+                            <w:tcW w:w="1843" w:type="dxa"/>
+                          </w:tcPr>
+                          <w:p>
+                            <w:r>
+                              <w:t>3</w:t>
+                            </w:r>
+                            <w:r>
+                              <w:t xml:space="preserve"> (Diminutive)</w:t>
+                            </w:r>
+                          </w:p>
+                        </w:tc>
+                        <w:tc>
+                          <w:tcPr>
+                            <w:tcW w:w="4678" w:type="dxa"/>
+                          </w:tcPr>
+                          <w:p>
+                            <w:r>
+                              <w:t>12 per hex</w:t>
+                            </w:r>
+                          </w:p>
+                        </w:tc>
+                      </w:tr>
+                      <w:tr>
+                        <w:tc>
+                          <w:tcPr>
+                            <w:tcW w:w="1843" w:type="dxa"/>
+                            <w:vAlign w:val="center"/>
+                          </w:tcPr>
+                          <w:p>
+                            <w:r>
+                              <w:t>4</w:t>
+                            </w:r>
+                            <w:r>
+                              <w:t xml:space="preserve"> (Tiny)</w:t>
+                            </w:r>
+                          </w:p>
+                        </w:tc>
+                        <w:tc>
+                          <w:tcPr>
+                            <w:tcW w:w="4678" w:type="dxa"/>
+                          </w:tcPr>
+                          <w:p>
+                            <w:r>
+                              <w:t>6 per hex</w:t>
+                            </w:r>
+                          </w:p>
+                        </w:tc>
+                      </w:tr>
+                      <w:tr>
+                        <w:tc>
+                          <w:tcPr>
+                            <w:tcW w:w="1843" w:type="dxa"/>
+                          </w:tcPr>
+                          <w:p>
+                            <w:r>
+                              <w:t>5</w:t>
+                            </w:r>
+                            <w:r>
+                              <w:t xml:space="preserve"> (Very Small)</w:t>
+                            </w:r>
+                          </w:p>
+                        </w:tc>
+                        <w:tc>
+                          <w:tcPr>
+                            <w:tcW w:w="4678" w:type="dxa"/>
+                          </w:tcPr>
+                          <w:p>
+                            <w:r>
+                              <w:t>3 per hex</w:t>
+                            </w:r>
+                          </w:p>
+                        </w:tc>
+                      </w:tr>
+                      <w:tr>
+                        <w:tc>
+                          <w:tcPr>
+                            <w:tcW w:w="1843" w:type="dxa"/>
+                          </w:tcPr>
+                          <w:p>
+                            <w:r>
+                              <w:t>6</w:t>
+                            </w:r>
+                            <w:r>
+                              <w:t xml:space="preserve"> (Small)</w:t>
+                            </w:r>
+                          </w:p>
+                        </w:tc>
+                        <w:tc>
+                          <w:tcPr>
+                            <w:tcW w:w="4678" w:type="dxa"/>
+                          </w:tcPr>
+                          <w:p>
+                            <w:r>
+                              <w:t>2 per hex</w:t>
+                            </w:r>
+                          </w:p>
+                        </w:tc>
+                      </w:tr>
+                      <w:tr>
+                        <w:tc>
+                          <w:tcPr>
+                            <w:tcW w:w="1843" w:type="dxa"/>
+                          </w:tcPr>
+                          <w:p>
+                            <w:r>
+                              <w:t>7</w:t>
+                            </w:r>
+                            <w:r>
+                              <w:t xml:space="preserve"> (Medium)</w:t>
+                            </w:r>
+                          </w:p>
+                        </w:tc>
+                        <w:tc>
+                          <w:tcPr>
+                            <w:tcW w:w="4678" w:type="dxa"/>
+                          </w:tcPr>
+                          <w:p>
+                            <w:r>
+                              <w:t>1 per hex</w:t>
+                            </w:r>
+                          </w:p>
+                        </w:tc>
+                      </w:tr>
+                      <w:tr>
+                        <w:tc>
+                          <w:tcPr>
+                            <w:tcW w:w="1843" w:type="dxa"/>
+                          </w:tcPr>
+                          <w:p>
+                            <w:r>
+                              <w:t>8</w:t>
+                            </w:r>
+                            <w:r>
+                              <w:t xml:space="preserve"> (Large)</w:t>
+                            </w:r>
+                          </w:p>
+                        </w:tc>
+                        <w:tc>
+                          <w:tcPr>
+                            <w:tcW w:w="4678" w:type="dxa"/>
+                          </w:tcPr>
+                          <w:p>
+                            <w:r>
+                              <w:t xml:space="preserve">2 </w:t>
+                            </w:r>
+                            <w:r>
+                              <w:t>to</w:t>
+                            </w:r>
+                            <w:r>
+                              <w:t xml:space="preserve"> 3</w:t>
+                            </w:r>
+                            <w:r>
+                              <w:t xml:space="preserve"> hexes</w:t>
+                            </w:r>
+                          </w:p>
+                        </w:tc>
+                      </w:tr>
+                      <w:tr>
+                        <w:tc>
+                          <w:tcPr>
+                            <w:tcW w:w="1843" w:type="dxa"/>
+                          </w:tcPr>
+                          <w:p>
+                            <w:r>
+                              <w:t>9</w:t>
+                            </w:r>
+                            <w:r>
+                              <w:t xml:space="preserve"> (Huge)</w:t>
+                            </w:r>
+                          </w:p>
+                        </w:tc>
+                        <w:tc>
+                          <w:tcPr>
+                            <w:tcW w:w="4678" w:type="dxa"/>
+                          </w:tcPr>
+                          <w:p>
+                            <w:r>
+                              <w:t>3 to 5 hexes</w:t>
+                            </w:r>
+                          </w:p>
+                        </w:tc>
+                      </w:tr>
+                      <w:tr>
+                        <w:tc>
+                          <w:tcPr>
+                            <w:tcW w:w="1843" w:type="dxa"/>
+                          </w:tcPr>
+                          <w:p>
+                            <w:r>
+                              <w:t>10</w:t>
+                            </w:r>
+                            <w:r>
+                              <w:t xml:space="preserve"> (Gargantuan)</w:t>
+                            </w:r>
+                          </w:p>
+                        </w:tc>
+                        <w:tc>
+                          <w:tcPr>
+                            <w:tcW w:w="4678" w:type="dxa"/>
+                          </w:tcPr>
+                          <w:p/>
+                        </w:tc>
+                      </w:tr>
+                      <w:tr>
+                        <w:tc>
+                          <w:tcPr>
+                            <w:tcW w:w="1843" w:type="dxa"/>
+                          </w:tcPr>
+                          <w:p>
+                            <w:r>
+                              <w:t>1</w:t>
+                            </w:r>
+                            <w:r>
+                              <w:t>1</w:t>
+                            </w:r>
+                            <w:r>
+                              <w:t xml:space="preserve"> (Colossal)</w:t>
+                            </w:r>
+                          </w:p>
+                        </w:tc>
+                        <w:tc>
+                          <w:tcPr>
+                            <w:tcW w:w="4678" w:type="dxa"/>
+                          </w:tcPr>
+                          <w:p/>
+                        </w:tc>
+                      </w:tr>
+                      <w:tr>
+                        <w:tc>
+                          <w:tcPr>
+                            <w:tcW w:w="1843" w:type="dxa"/>
+                          </w:tcPr>
+                          <w:p>
+                            <w:r>
+                              <w:t>1</w:t>
+                            </w:r>
+                            <w:r>
+                              <w:t>2</w:t>
+                            </w:r>
+                            <w:r>
+                              <w:t xml:space="preserve"> (Titanic)</w:t>
+                            </w:r>
+                          </w:p>
+                        </w:tc>
+                        <w:tc>
+                          <w:tcPr>
+                            <w:tcW w:w="4678" w:type="dxa"/>
                           </w:tcPr>
                           <w:p/>
                         </w:tc>
@@ -5429,9 +6585,11 @@
       <w:r>
         <w:br w:type="column"/>
       </w:r>
+      <w:proofErr w:type="spellStart"/>
       <w:r>
         <w:t>Asdf</w:t>
       </w:r>
+      <w:proofErr w:type="spellEnd"/>
       <w:r>
         <w:br w:type="column"/>
       </w:r>
@@ -5491,15 +6649,36 @@
           <w:color w:val="FF0000"/>
           <w:lang w:val="en"/>
         </w:rPr>
-        <w:t>, Meta stuff (Circles, Preparedness etc), Level</w:t>
+        <w:t xml:space="preserve">, Meta stuff (Circles, Preparedness </w:t>
+      </w:r>
+      <w:proofErr w:type="spellStart"/>
+      <w:r>
+        <w:rPr>
+          <w:color w:val="FF0000"/>
+          <w:lang w:val="en"/>
+        </w:rPr>
+        <w:t>etc</w:t>
+      </w:r>
+      <w:proofErr w:type="spellEnd"/>
+      <w:r>
+        <w:rPr>
+          <w:color w:val="FF0000"/>
+          <w:lang w:val="en"/>
+        </w:rPr>
+        <w:t>), Level</w:t>
       </w:r>
     </w:p>
     <w:p>
       <w:pPr>
         <w:pStyle w:val="Title"/>
       </w:pPr>
-      <w:r>
-        <w:t>Asdf…</w:t>
+      <w:proofErr w:type="spellStart"/>
+      <w:r>
+        <w:t>Asdf</w:t>
+      </w:r>
+      <w:proofErr w:type="spellEnd"/>
+      <w:r>
+        <w:t>…</w:t>
       </w:r>
     </w:p>
     <w:p>

</xml_diff>

<commit_message>
Physical characteristics and the hex grid.
</commit_message>
<xml_diff>
--- a/1 SRD - System Reference Document/C-AA Elements of Character.docx
+++ b/1 SRD - System Reference Document/C-AA Elements of Character.docx
@@ -523,21 +523,117 @@
         <w:rPr>
           <w:lang w:val="en"/>
         </w:rPr>
-        <w:t xml:space="preserve">In game terms, there’s a </w:t>
-      </w:r>
-      <w:proofErr w:type="spellStart"/>
-      <w:r>
+        <w:t>In game terms, there’s a wade array of Perks to choose from, with each belonging to a distinct character archetype, and they are a large factor in differentiating one character from the rest.</w:t>
+      </w:r>
+    </w:p>
+    <w:p>
+      <w:pPr>
+        <w:pStyle w:val="Subtitle"/>
         <w:rPr>
           <w:lang w:val="en"/>
         </w:rPr>
-        <w:t>wade</w:t>
-      </w:r>
-      <w:proofErr w:type="spellEnd"/>
+      </w:pPr>
       <w:r>
         <w:rPr>
           <w:lang w:val="en"/>
         </w:rPr>
-        <w:t xml:space="preserve"> array of Perks to choose from, with each belonging to a distinct character archetype, and they are a large factor in differentiating one character from the rest.</w:t>
+        <w:t xml:space="preserve">7. </w:t>
+      </w:r>
+      <w:r>
+        <w:rPr>
+          <w:lang w:val="en"/>
+        </w:rPr>
+        <w:t>Traits</w:t>
+      </w:r>
+      <w:r>
+        <w:rPr>
+          <w:lang w:val="en"/>
+        </w:rPr>
+        <w:t>:</w:t>
+      </w:r>
+    </w:p>
+    <w:p>
+      <w:pPr>
+        <w:jc w:val="both"/>
+        <w:rPr>
+          <w:lang w:val="en"/>
+        </w:rPr>
+      </w:pPr>
+      <w:r>
+        <w:rPr>
+          <w:lang w:val="en"/>
+        </w:rPr>
+        <w:t xml:space="preserve">Traits are like </w:t>
+      </w:r>
+      <w:proofErr w:type="gramStart"/>
+      <w:r>
+        <w:rPr>
+          <w:lang w:val="en"/>
+        </w:rPr>
+        <w:t>Perks, but</w:t>
+      </w:r>
+      <w:proofErr w:type="gramEnd"/>
+      <w:r>
+        <w:rPr>
+          <w:lang w:val="en"/>
+        </w:rPr>
+        <w:t xml:space="preserve">  exaggerated. Traits are not something you just learn or train towards. Traits are qualities with which you </w:t>
+      </w:r>
+      <w:proofErr w:type="gramStart"/>
+      <w:r>
+        <w:rPr>
+          <w:lang w:val="en"/>
+        </w:rPr>
+        <w:t>have to</w:t>
+      </w:r>
+      <w:proofErr w:type="gramEnd"/>
+      <w:r>
+        <w:rPr>
+          <w:lang w:val="en"/>
+        </w:rPr>
+        <w:t xml:space="preserve"> be born, or which are bestowed upon one only in extraordinary circumstances.</w:t>
+      </w:r>
+    </w:p>
+    <w:p>
+      <w:pPr>
+        <w:jc w:val="both"/>
+        <w:rPr>
+          <w:lang w:val="en"/>
+        </w:rPr>
+      </w:pPr>
+      <w:r>
+        <w:rPr>
+          <w:lang w:val="en"/>
+        </w:rPr>
+        <w:t>They range from “this character is exceptionally greedy/lucky/tough” to “this character is a zombie” or “this character can cast magic spells”.</w:t>
+      </w:r>
+    </w:p>
+    <w:p>
+      <w:pPr>
+        <w:jc w:val="both"/>
+        <w:rPr>
+          <w:lang w:val="en"/>
+        </w:rPr>
+      </w:pPr>
+      <w:r>
+        <w:rPr>
+          <w:lang w:val="en"/>
+        </w:rPr>
+        <w:t>Traits aren’t always 100% positive – sometimes they present a character with some tradeoffs, and sometimes they are strictly negative.</w:t>
+      </w:r>
+    </w:p>
+    <w:p>
+      <w:pPr>
+        <w:jc w:val="both"/>
+        <w:rPr>
+          <w:lang w:val="en"/>
+        </w:rPr>
+      </w:pPr>
+      <w:r>
+        <w:rPr>
+          <w:lang w:val="en"/>
+        </w:rPr>
+        <w:t>While Perks work purely on the mechanical level, Traits also imply a behaviour; They shape a character in terms of who they are and what they are like.</w:t>
       </w:r>
     </w:p>
     <w:p>
@@ -551,19 +647,19 @@
         <w:rPr>
           <w:lang w:val="en"/>
         </w:rPr>
-        <w:t xml:space="preserve">7. </w:t>
+        <w:t xml:space="preserve">8. </w:t>
       </w:r>
       <w:r>
         <w:rPr>
           <w:lang w:val="en"/>
         </w:rPr>
-        <w:t>Traits</w:t>
+        <w:t>Beliefs</w:t>
       </w:r>
       <w:r>
         <w:rPr>
           <w:lang w:val="en"/>
         </w:rPr>
-        <w:t>:</w:t>
+        <w:t xml:space="preserve"> &amp; Instincts:</w:t>
       </w:r>
     </w:p>
     <w:p>
@@ -577,145 +673,7 @@
         <w:rPr>
           <w:lang w:val="en"/>
         </w:rPr>
-        <w:t xml:space="preserve">Traits are like Perks, </w:t>
-      </w:r>
-      <w:proofErr w:type="gramStart"/>
-      <w:r>
-        <w:rPr>
-          <w:lang w:val="en"/>
-        </w:rPr>
-        <w:t>but  exaggerated</w:t>
-      </w:r>
-      <w:proofErr w:type="gramEnd"/>
-      <w:r>
-        <w:rPr>
-          <w:lang w:val="en"/>
-        </w:rPr>
-        <w:t xml:space="preserve">. Traits are not something you just learn or train towards. Traits are qualities with which you </w:t>
-      </w:r>
-      <w:proofErr w:type="gramStart"/>
-      <w:r>
-        <w:rPr>
-          <w:lang w:val="en"/>
-        </w:rPr>
-        <w:t>have to</w:t>
-      </w:r>
-      <w:proofErr w:type="gramEnd"/>
-      <w:r>
-        <w:rPr>
-          <w:lang w:val="en"/>
-        </w:rPr>
-        <w:t xml:space="preserve"> be born, or which are bestowed upon one only in extraordinary circumstances.</w:t>
-      </w:r>
-    </w:p>
-    <w:p>
-      <w:pPr>
-        <w:jc w:val="both"/>
-        <w:rPr>
-          <w:lang w:val="en"/>
-        </w:rPr>
-      </w:pPr>
-      <w:r>
-        <w:rPr>
-          <w:lang w:val="en"/>
-        </w:rPr>
-        <w:t>They range from “this character is exceptionally greedy/lucky/tough” to “this character is a zombie” or “this character can cast magic spells”.</w:t>
-      </w:r>
-    </w:p>
-    <w:p>
-      <w:pPr>
-        <w:jc w:val="both"/>
-        <w:rPr>
-          <w:lang w:val="en"/>
-        </w:rPr>
-      </w:pPr>
-      <w:r>
-        <w:rPr>
-          <w:lang w:val="en"/>
-        </w:rPr>
-        <w:t>Traits aren’t always 100% positive – sometimes they present a character with some tradeoffs, and sometimes they are strictly negative.</w:t>
-      </w:r>
-    </w:p>
-    <w:p>
-      <w:pPr>
-        <w:jc w:val="both"/>
-        <w:rPr>
-          <w:lang w:val="en"/>
-        </w:rPr>
-      </w:pPr>
-      <w:r>
-        <w:rPr>
-          <w:lang w:val="en"/>
-        </w:rPr>
-        <w:t xml:space="preserve">While Perks work purely on the mechanical level, Traits also imply a </w:t>
-      </w:r>
-      <w:proofErr w:type="spellStart"/>
-      <w:r>
-        <w:rPr>
-          <w:lang w:val="en"/>
-        </w:rPr>
-        <w:t>behaviour</w:t>
-      </w:r>
-      <w:proofErr w:type="spellEnd"/>
-      <w:r>
-        <w:rPr>
-          <w:lang w:val="en"/>
-        </w:rPr>
-        <w:t>; They shape a character in terms of who they are and what they are like.</w:t>
-      </w:r>
-    </w:p>
-    <w:p>
-      <w:pPr>
-        <w:pStyle w:val="Subtitle"/>
-        <w:rPr>
-          <w:lang w:val="en"/>
-        </w:rPr>
-      </w:pPr>
-      <w:r>
-        <w:rPr>
-          <w:lang w:val="en"/>
-        </w:rPr>
-        <w:t xml:space="preserve">8. </w:t>
-      </w:r>
-      <w:r>
-        <w:rPr>
-          <w:lang w:val="en"/>
-        </w:rPr>
-        <w:t>Beliefs</w:t>
-      </w:r>
-      <w:r>
-        <w:rPr>
-          <w:lang w:val="en"/>
-        </w:rPr>
-        <w:t xml:space="preserve"> &amp; Instincts:</w:t>
-      </w:r>
-    </w:p>
-    <w:p>
-      <w:pPr>
-        <w:jc w:val="both"/>
-        <w:rPr>
-          <w:lang w:val="en"/>
-        </w:rPr>
-      </w:pPr>
-      <w:r>
-        <w:rPr>
-          <w:lang w:val="en"/>
-        </w:rPr>
-        <w:t xml:space="preserve">These also share something with Traits, but they are basically the opposite of Perks; While Perks are all about mechanics, Beliefs and Instincts are all about personality and </w:t>
-      </w:r>
-      <w:proofErr w:type="spellStart"/>
-      <w:r>
-        <w:rPr>
-          <w:lang w:val="en"/>
-        </w:rPr>
-        <w:t>behaviour</w:t>
-      </w:r>
-      <w:proofErr w:type="spellEnd"/>
-      <w:r>
-        <w:rPr>
-          <w:lang w:val="en"/>
-        </w:rPr>
-        <w:t>. They tell us what a character lives and fights for, and how they react to the world around them.</w:t>
+        <w:t>These also share something with Traits, but they are basically the opposite of Perks; While Perks are all about mechanics, Beliefs and Instincts are all about personality and behaviour. They tell us what a character lives and fights for, and how they react to the world around them.</w:t>
       </w:r>
     </w:p>
     <w:p>
@@ -878,23 +836,7 @@
           <w:color w:val="FF0000"/>
           <w:lang w:val="en"/>
         </w:rPr>
-        <w:t xml:space="preserve">&lt;It’s backstory and stuff, </w:t>
-      </w:r>
-      <w:proofErr w:type="spellStart"/>
-      <w:r>
-        <w:rPr>
-          <w:color w:val="FF0000"/>
-          <w:lang w:val="en"/>
-        </w:rPr>
-        <w:t>yo</w:t>
-      </w:r>
-      <w:proofErr w:type="spellEnd"/>
-      <w:r>
-        <w:rPr>
-          <w:color w:val="FF0000"/>
-          <w:lang w:val="en"/>
-        </w:rPr>
-        <w:t>!&gt;</w:t>
+        <w:t>&lt;It’s backstory and stuff, yo!&gt;</w:t>
       </w:r>
     </w:p>
     <w:p>
@@ -2308,15 +2250,7 @@
         <w:t xml:space="preserve"> it can move, and similar. </w:t>
       </w:r>
       <w:r>
-        <w:t xml:space="preserve">These stats and rules are there primarily to facilitate physical confrontation – most commonly just plain </w:t>
-      </w:r>
-      <w:proofErr w:type="spellStart"/>
-      <w:r>
-        <w:t>ol</w:t>
-      </w:r>
-      <w:proofErr w:type="spellEnd"/>
-      <w:r>
-        <w:t>’ combat</w:t>
+        <w:t>These stats and rules are there primarily to facilitate physical confrontation – most commonly just plain ol’ combat</w:t>
       </w:r>
       <w:r>
         <w:t>,</w:t>
@@ -4404,15 +4338,15 @@
         <w:jc w:val="both"/>
       </w:pPr>
       <w:r>
-        <w:t xml:space="preserve">The baseline Constitution score is 5, but it is relative to a specific size category. What this means is that while a chicken and a giant may both have Constitution 5, it’s </w:t>
+        <w:t xml:space="preserve">The baseline Constitution score is 5, but it is relative to a specific size category. What this means is that while a chicken and a giant may both have Constitution 5, </w:t>
       </w:r>
       <w:proofErr w:type="gramStart"/>
       <w:r>
-        <w:t>definitely much</w:t>
+        <w:t>it’s</w:t>
       </w:r>
       <w:proofErr w:type="gramEnd"/>
       <w:r>
-        <w:t xml:space="preserve"> harder to hurt the latter than the former.</w:t>
+        <w:t xml:space="preserve"> definitely much harder to hurt the latter than the former.</w:t>
       </w:r>
     </w:p>
     <w:p>
@@ -4420,7 +4354,16 @@
         <w:jc w:val="both"/>
       </w:pPr>
       <w:r>
-        <w:t>As a rule of thumb, you can think of it like this: A creature’s overall survivability is a product of its Size and its Constitution score.</w:t>
+        <w:t>As a rule of thumb, you can think of it like this: A creature’s overall survivability is a product of its Size</w:t>
+      </w:r>
+      <w:r>
+        <w:t>,</w:t>
+      </w:r>
+      <w:r>
+        <w:t xml:space="preserve"> its Constitution score</w:t>
+      </w:r>
+      <w:r>
+        <w:t>, and the number of Wound Slots it has (see below).</w:t>
       </w:r>
     </w:p>
     <w:p>
@@ -4428,132 +4371,7 @@
         <w:pStyle w:val="Title"/>
       </w:pPr>
       <w:r>
-        <w:t>Movement speed:</w:t>
-      </w:r>
-    </w:p>
-    <w:p>
-      <w:pPr>
-        <w:rPr>
-          <w:color w:val="FF0000"/>
-        </w:rPr>
-      </w:pPr>
-      <w:r>
-        <w:rPr>
-          <w:color w:val="FF0000"/>
-        </w:rPr>
-        <w:t>Land speed, Swim speed, Fly speed…</w:t>
-      </w:r>
-    </w:p>
-    <w:p>
-      <w:pPr>
-        <w:pStyle w:val="Subtitle"/>
-      </w:pPr>
-      <w:r>
-        <w:t xml:space="preserve">Shift </w:t>
-      </w:r>
-      <w:r>
-        <w:t>Speed:</w:t>
-      </w:r>
-    </w:p>
-    <w:p>
-      <w:pPr>
-        <w:jc w:val="both"/>
-      </w:pPr>
-      <w:r>
-        <w:t>A creature’s Shift Speed must always be strictly lower than their (current) Movement Speed.</w:t>
-      </w:r>
-    </w:p>
-    <w:p/>
-    <w:p>
-      <w:pPr>
-        <w:pStyle w:val="Title"/>
-      </w:pPr>
-      <w:r>
-        <w:t>Reach:</w:t>
-      </w:r>
-    </w:p>
-    <w:p>
-      <w:pPr>
-        <w:jc w:val="both"/>
-      </w:pPr>
-      <w:r>
-        <w:t>Reach is the range at which a creature may attack or grab objects and other creatures.</w:t>
-      </w:r>
-    </w:p>
-    <w:p>
-      <w:pPr>
-        <w:rPr>
-          <w:color w:val="FF0000"/>
-        </w:rPr>
-      </w:pPr>
-    </w:p>
-    <w:p>
-      <w:pPr>
-        <w:pStyle w:val="Title"/>
-      </w:pPr>
-      <w:r>
-        <w:br w:type="column"/>
-      </w:r>
-      <w:r>
-        <w:t>Grid Representation:</w:t>
-      </w:r>
-    </w:p>
-    <w:p>
-      <w:pPr>
-        <w:rPr>
-          <w:color w:val="FF0000"/>
-        </w:rPr>
-      </w:pPr>
-      <w:r>
-        <w:rPr>
-          <w:color w:val="FF0000"/>
-        </w:rPr>
-        <w:t>&lt;</w:t>
-      </w:r>
-      <w:r>
-        <w:rPr>
-          <w:color w:val="FF0000"/>
-        </w:rPr>
-        <w:t>D&amp;D&gt;</w:t>
-      </w:r>
-    </w:p>
-    <w:p>
-      <w:pPr>
-        <w:jc w:val="both"/>
-        <w:rPr>
-          <w:color w:val="FF0000"/>
-        </w:rPr>
-      </w:pPr>
-      <w:r>
-        <w:rPr>
-          <w:color w:val="FF0000"/>
-        </w:rPr>
-        <w:t>Tiny, Diminutive, and Fine Creatures: Very small creatures take up less than 1 square of space. This means that more than one such creature can fit into a single square. For example, a Tiny creature (such as a cat) typically occupies a space only 2-1/2 feet across, so four can fit into a single square. Twenty-five Diminutive creatures or 100 Fine creatures can fit into a single square. Creatures that take up less than 1 square of space typically have a natural reach of 0 feet, meaning they can’t reach into adjacent squares. They must enter an opponent’s square to attack in melee. This provokes an attack of opportunity from the opponent. You can attack into your own square if you need to, so you can attack such creatures normally. Since they have no natural reach, they do not threaten the squares around them. You can move past them without provoking attacks of opportunity. They also can’t flank an enemy.</w:t>
-      </w:r>
-    </w:p>
-    <w:p>
-      <w:pPr>
-        <w:jc w:val="both"/>
-        <w:rPr>
-          <w:color w:val="FF0000"/>
-        </w:rPr>
-      </w:pPr>
-      <w:r>
-        <w:rPr>
-          <w:color w:val="FF0000"/>
-        </w:rPr>
-        <w:t>&lt;/D&amp;D&gt;</w:t>
-      </w:r>
-    </w:p>
-    <w:p>
-      <w:pPr>
-        <w:pStyle w:val="Title"/>
-      </w:pPr>
-      <w:r>
-        <w:t>Wound Slots</w:t>
-      </w:r>
-      <w:r>
-        <w:t xml:space="preserve"> &amp; Healing Speed:</w:t>
+        <w:t>Wound Slots &amp; Healing Speed:</w:t>
       </w:r>
     </w:p>
     <w:p>
@@ -4571,58 +4389,26 @@
         <w:t>TURBO #pragmaticus</w:t>
       </w:r>
       <w:r>
-        <w:t xml:space="preserve">, injuries are tracked individually with </w:t>
-      </w:r>
-      <w:r>
-        <w:t>W</w:t>
-      </w:r>
-      <w:r>
-        <w:t>ounds of different severities</w:t>
-      </w:r>
-      <w:r>
-        <w:t xml:space="preserve"> (</w:t>
-      </w:r>
-      <w:r>
-        <w:t>or levels</w:t>
-      </w:r>
-      <w:r>
-        <w:t>)</w:t>
+        <w:t xml:space="preserve">, injuries are tracked individually with Wounds of different severities (or levels). What you need to know for now is that the ability to sustain a Wound of a certain level is called a Wound Slot (of that level), and that each character has a limited number of Would Slots. All of this is described in more detail in chapter </w:t>
+      </w:r>
+      <w:r>
+        <w:rPr>
+          <w:color w:val="FF0000"/>
+        </w:rPr>
+        <w:t xml:space="preserve">XX </w:t>
+      </w:r>
+      <w:r>
+        <w:t xml:space="preserve">on page </w:t>
+      </w:r>
+      <w:r>
+        <w:rPr>
+          <w:color w:val="FF0000"/>
+        </w:rPr>
+        <w:t>YY</w:t>
       </w:r>
       <w:r>
         <w:t>.</w:t>
       </w:r>
-      <w:r>
-        <w:t xml:space="preserve"> What you need to know for now is that the ability to sustain a Wound of a certain level is called a Wound Slot (of that level), and that each character has a limited number of Would Slots. All of this is described in more detail in chapter </w:t>
-      </w:r>
-      <w:r>
-        <w:rPr>
-          <w:color w:val="FF0000"/>
-        </w:rPr>
-        <w:t xml:space="preserve">XX </w:t>
-      </w:r>
-      <w:r>
-        <w:t xml:space="preserve">on page </w:t>
-      </w:r>
-      <w:r>
-        <w:rPr>
-          <w:color w:val="FF0000"/>
-        </w:rPr>
-        <w:t>YY</w:t>
-      </w:r>
-      <w:r>
-        <w:t>.</w:t>
-      </w:r>
-    </w:p>
-    <w:p>
-      <w:r>
-        <w:br w:type="column"/>
-      </w:r>
-      <w:proofErr w:type="spellStart"/>
-      <w:r>
-        <w:lastRenderedPageBreak/>
-        <w:t>Asdf</w:t>
-      </w:r>
-      <w:proofErr w:type="spellEnd"/>
     </w:p>
     <w:p>
       <w:pPr>
@@ -4635,18 +4421,18 @@
         <mc:AlternateContent>
           <mc:Choice Requires="wps">
             <w:drawing>
-              <wp:anchor distT="45720" distB="45720" distL="114300" distR="114300" simplePos="0" relativeHeight="251659264" behindDoc="0" locked="0" layoutInCell="1" allowOverlap="1" wp14:anchorId="5CA36FB0" wp14:editId="65F37357">
+              <wp:anchor distT="45720" distB="45720" distL="114300" distR="114300" simplePos="0" relativeHeight="251662848" behindDoc="1" locked="0" layoutInCell="1" allowOverlap="1" wp14:anchorId="17C2183B" wp14:editId="7EEF23D3">
                 <wp:simplePos x="0" y="0"/>
                 <wp:positionH relativeFrom="column">
-                  <wp:posOffset>6985</wp:posOffset>
+                  <wp:posOffset>-3175</wp:posOffset>
                 </wp:positionH>
-                <wp:positionV relativeFrom="paragraph">
-                  <wp:posOffset>338455</wp:posOffset>
+                <wp:positionV relativeFrom="page">
+                  <wp:posOffset>5741361</wp:posOffset>
                 </wp:positionV>
-                <wp:extent cx="6172200" cy="6594475"/>
-                <wp:effectExtent l="0" t="0" r="19050" b="15875"/>
-                <wp:wrapSquare wrapText="bothSides"/>
-                <wp:docPr id="1" name="Text Box 2"/>
+                <wp:extent cx="6172200" cy="2923883"/>
+                <wp:effectExtent l="0" t="0" r="19050" b="10160"/>
+                <wp:wrapNone/>
+                <wp:docPr id="2" name="Text Box 2"/>
                 <wp:cNvGraphicFramePr>
                   <a:graphicFrameLocks xmlns:a="http://schemas.openxmlformats.org/drawingml/2006/main"/>
                 </wp:cNvGraphicFramePr>
@@ -4659,7 +4445,7 @@
                       <wps:spPr bwMode="auto">
                         <a:xfrm>
                           <a:off x="0" y="0"/>
-                          <a:ext cx="6172200" cy="6594475"/>
+                          <a:ext cx="6172200" cy="2923883"/>
                         </a:xfrm>
                         <a:prstGeom prst="rect">
                           <a:avLst/>
@@ -4679,22 +4465,29 @@
                       <wps:txbx>
                         <w:txbxContent>
                           <w:p>
-                            <w:r>
-                              <w:t>Usual values</w:t>
+                            <w:pPr>
+                              <w:pStyle w:val="Subtitle"/>
+                              <w:spacing w:after="80"/>
+                            </w:pPr>
+                            <w:r>
+                              <w:t>Default</w:t>
+                            </w:r>
+                            <w:r>
+                              <w:t xml:space="preserve"> Reach, Movement Speed and Shift Speed per Size Category:</w:t>
                             </w:r>
                           </w:p>
                           <w:tbl>
                             <w:tblPr>
                               <w:tblStyle w:val="TableGrid"/>
-                              <w:tblW w:w="9356" w:type="dxa"/>
+                              <w:tblW w:w="7655" w:type="dxa"/>
                               <w:tblInd w:w="108" w:type="dxa"/>
                               <w:tblLook w:val="04A0" w:firstRow="1" w:lastRow="0" w:firstColumn="1" w:lastColumn="0" w:noHBand="0" w:noVBand="1"/>
                             </w:tblPr>
                             <w:tblGrid>
                               <w:gridCol w:w="1789"/>
-                              <w:gridCol w:w="1897"/>
-                              <w:gridCol w:w="2835"/>
-                              <w:gridCol w:w="2835"/>
+                              <w:gridCol w:w="1472"/>
+                              <w:gridCol w:w="2409"/>
+                              <w:gridCol w:w="1985"/>
                             </w:tblGrid>
                             <w:tr>
                               <w:tc>
@@ -4713,31 +4506,61 @@
                               </w:tc>
                               <w:tc>
                                 <w:tcPr>
-                                  <w:tcW w:w="1897" w:type="dxa"/>
+                                  <w:tcW w:w="1472" w:type="dxa"/>
                                 </w:tcPr>
                                 <w:p>
+                                  <w:pPr>
+                                    <w:rPr>
+                                      <w:b/>
+                                      <w:bCs/>
+                                    </w:rPr>
+                                  </w:pPr>
                                   <w:r>
-                                    <w:t>Usual Reach [Qo]</w:t>
+                                    <w:rPr>
+                                      <w:b/>
+                                      <w:bCs/>
+                                    </w:rPr>
+                                    <w:t>Reach [Qo]</w:t>
                                   </w:r>
                                 </w:p>
                               </w:tc>
                               <w:tc>
                                 <w:tcPr>
-                                  <w:tcW w:w="2835" w:type="dxa"/>
+                                  <w:tcW w:w="2409" w:type="dxa"/>
                                 </w:tcPr>
                                 <w:p>
+                                  <w:pPr>
+                                    <w:rPr>
+                                      <w:b/>
+                                      <w:bCs/>
+                                    </w:rPr>
+                                  </w:pPr>
                                   <w:r>
-                                    <w:t>Usual Movement Speed [Qo]</w:t>
+                                    <w:rPr>
+                                      <w:b/>
+                                      <w:bCs/>
+                                    </w:rPr>
+                                    <w:t>Movement Speed [Qo]</w:t>
                                   </w:r>
                                 </w:p>
                               </w:tc>
                               <w:tc>
                                 <w:tcPr>
-                                  <w:tcW w:w="2835" w:type="dxa"/>
+                                  <w:tcW w:w="1985" w:type="dxa"/>
                                 </w:tcPr>
                                 <w:p>
+                                  <w:pPr>
+                                    <w:rPr>
+                                      <w:b/>
+                                      <w:bCs/>
+                                    </w:rPr>
+                                  </w:pPr>
                                   <w:r>
-                                    <w:t>Usual Shift Speed [Qo]</w:t>
+                                    <w:rPr>
+                                      <w:b/>
+                                      <w:bCs/>
+                                    </w:rPr>
+                                    <w:t>Shift Speed [Qo]</w:t>
                                   </w:r>
                                 </w:p>
                               </w:tc>
@@ -4758,7 +4581,7 @@
                               </w:tc>
                               <w:tc>
                                 <w:tcPr>
-                                  <w:tcW w:w="1897" w:type="dxa"/>
+                                  <w:tcW w:w="1472" w:type="dxa"/>
                                 </w:tcPr>
                                 <w:p>
                                   <w:r>
@@ -4768,19 +4591,23 @@
                               </w:tc>
                               <w:tc>
                                 <w:tcPr>
-                                  <w:tcW w:w="2835" w:type="dxa"/>
+                                  <w:tcW w:w="2409" w:type="dxa"/>
+                                </w:tcPr>
+                                <w:p>
+                                  <w:r>
+                                    <w:t>2</w:t>
+                                  </w:r>
+                                </w:p>
+                              </w:tc>
+                              <w:tc>
+                                <w:tcPr>
+                                  <w:tcW w:w="1985" w:type="dxa"/>
                                 </w:tcPr>
                                 <w:p>
                                   <w:r>
                                     <w:t>1</w:t>
                                   </w:r>
                                 </w:p>
-                              </w:tc>
-                              <w:tc>
-                                <w:tcPr>
-                                  <w:tcW w:w="2835" w:type="dxa"/>
-                                </w:tcPr>
-                                <w:p/>
                               </w:tc>
                             </w:tr>
                             <w:tr>
@@ -4799,32 +4626,33 @@
                               </w:tc>
                               <w:tc>
                                 <w:tcPr>
-                                  <w:tcW w:w="1897" w:type="dxa"/>
+                                  <w:tcW w:w="1472" w:type="dxa"/>
                                 </w:tcPr>
                                 <w:p>
                                   <w:r>
-                                    <w:t>1/</w:t>
-                                  </w:r>
-                                  <w:r>
-                                    <w:t>16</w:t>
+                                    <w:t>1/16</w:t>
                                   </w:r>
                                 </w:p>
                               </w:tc>
                               <w:tc>
                                 <w:tcPr>
-                                  <w:tcW w:w="2835" w:type="dxa"/>
+                                  <w:tcW w:w="2409" w:type="dxa"/>
+                                </w:tcPr>
+                                <w:p>
+                                  <w:r>
+                                    <w:t>2</w:t>
+                                  </w:r>
+                                </w:p>
+                              </w:tc>
+                              <w:tc>
+                                <w:tcPr>
+                                  <w:tcW w:w="1985" w:type="dxa"/>
                                 </w:tcPr>
                                 <w:p>
                                   <w:r>
                                     <w:t>1</w:t>
                                   </w:r>
                                 </w:p>
-                              </w:tc>
-                              <w:tc>
-                                <w:tcPr>
-                                  <w:tcW w:w="2835" w:type="dxa"/>
-                                </w:tcPr>
-                                <w:p/>
                               </w:tc>
                             </w:tr>
                             <w:tr>
@@ -4834,41 +4662,39 @@
                                 </w:tcPr>
                                 <w:p>
                                   <w:r>
-                                    <w:t>3</w:t>
-                                  </w:r>
-                                  <w:r>
-                                    <w:t xml:space="preserve"> (Diminutive)</w:t>
+                                    <w:t>3 (Diminutive)</w:t>
                                   </w:r>
                                 </w:p>
                               </w:tc>
                               <w:tc>
                                 <w:tcPr>
-                                  <w:tcW w:w="1897" w:type="dxa"/>
+                                  <w:tcW w:w="1472" w:type="dxa"/>
                                 </w:tcPr>
                                 <w:p>
                                   <w:r>
-                                    <w:t>1/</w:t>
-                                  </w:r>
-                                  <w:r>
-                                    <w:t>12</w:t>
+                                    <w:t>1/12</w:t>
                                   </w:r>
                                 </w:p>
                               </w:tc>
                               <w:tc>
                                 <w:tcPr>
-                                  <w:tcW w:w="2835" w:type="dxa"/>
+                                  <w:tcW w:w="2409" w:type="dxa"/>
                                 </w:tcPr>
                                 <w:p>
                                   <w:r>
-                                    <w:t>2</w:t>
+                                    <w:t>3</w:t>
                                   </w:r>
                                 </w:p>
                               </w:tc>
                               <w:tc>
                                 <w:tcPr>
-                                  <w:tcW w:w="2835" w:type="dxa"/>
+                                  <w:tcW w:w="1985" w:type="dxa"/>
                                 </w:tcPr>
-                                <w:p/>
+                                <w:p>
+                                  <w:r>
+                                    <w:t>1</w:t>
+                                  </w:r>
+                                </w:p>
                               </w:tc>
                             </w:tr>
                             <w:tr>
@@ -4879,16 +4705,13 @@
                                 </w:tcPr>
                                 <w:p>
                                   <w:r>
-                                    <w:t>4</w:t>
-                                  </w:r>
-                                  <w:r>
-                                    <w:t xml:space="preserve"> (Tiny)</w:t>
+                                    <w:t>4 (Tiny)</w:t>
                                   </w:r>
                                 </w:p>
                               </w:tc>
                               <w:tc>
                                 <w:tcPr>
-                                  <w:tcW w:w="1897" w:type="dxa"/>
+                                  <w:tcW w:w="1472" w:type="dxa"/>
                                 </w:tcPr>
                                 <w:p>
                                   <w:r>
@@ -4898,7 +4721,7 @@
                               </w:tc>
                               <w:tc>
                                 <w:tcPr>
-                                  <w:tcW w:w="2835" w:type="dxa"/>
+                                  <w:tcW w:w="2409" w:type="dxa"/>
                                 </w:tcPr>
                                 <w:p>
                                   <w:r>
@@ -4908,9 +4731,13 @@
                               </w:tc>
                               <w:tc>
                                 <w:tcPr>
-                                  <w:tcW w:w="2835" w:type="dxa"/>
+                                  <w:tcW w:w="1985" w:type="dxa"/>
                                 </w:tcPr>
-                                <w:p/>
+                                <w:p>
+                                  <w:r>
+                                    <w:t>1</w:t>
+                                  </w:r>
+                                </w:p>
                               </w:tc>
                             </w:tr>
                             <w:tr>
@@ -4920,16 +4747,13 @@
                                 </w:tcPr>
                                 <w:p>
                                   <w:r>
-                                    <w:t>5</w:t>
-                                  </w:r>
-                                  <w:r>
-                                    <w:t xml:space="preserve"> (Very Small)</w:t>
+                                    <w:t>5 (Very Small)</w:t>
                                   </w:r>
                                 </w:p>
                               </w:tc>
                               <w:tc>
                                 <w:tcPr>
-                                  <w:tcW w:w="1897" w:type="dxa"/>
+                                  <w:tcW w:w="1472" w:type="dxa"/>
                                 </w:tcPr>
                                 <w:p>
                                   <w:r>
@@ -4939,7 +4763,7 @@
                               </w:tc>
                               <w:tc>
                                 <w:tcPr>
-                                  <w:tcW w:w="2835" w:type="dxa"/>
+                                  <w:tcW w:w="2409" w:type="dxa"/>
                                 </w:tcPr>
                                 <w:p>
                                   <w:r>
@@ -4949,9 +4773,13 @@
                               </w:tc>
                               <w:tc>
                                 <w:tcPr>
-                                  <w:tcW w:w="2835" w:type="dxa"/>
+                                  <w:tcW w:w="1985" w:type="dxa"/>
                                 </w:tcPr>
-                                <w:p/>
+                                <w:p>
+                                  <w:r>
+                                    <w:t>1</w:t>
+                                  </w:r>
+                                </w:p>
                               </w:tc>
                             </w:tr>
                             <w:tr>
@@ -4961,16 +4789,13 @@
                                 </w:tcPr>
                                 <w:p>
                                   <w:r>
-                                    <w:t>6</w:t>
-                                  </w:r>
-                                  <w:r>
-                                    <w:t xml:space="preserve"> (Small)</w:t>
+                                    <w:t>6 (Small)</w:t>
                                   </w:r>
                                 </w:p>
                               </w:tc>
                               <w:tc>
                                 <w:tcPr>
-                                  <w:tcW w:w="1897" w:type="dxa"/>
+                                  <w:tcW w:w="1472" w:type="dxa"/>
                                 </w:tcPr>
                                 <w:p>
                                   <w:r>
@@ -4980,7 +4805,7 @@
                               </w:tc>
                               <w:tc>
                                 <w:tcPr>
-                                  <w:tcW w:w="2835" w:type="dxa"/>
+                                  <w:tcW w:w="2409" w:type="dxa"/>
                                 </w:tcPr>
                                 <w:p>
                                   <w:r>
@@ -4990,9 +4815,13 @@
                               </w:tc>
                               <w:tc>
                                 <w:tcPr>
-                                  <w:tcW w:w="2835" w:type="dxa"/>
+                                  <w:tcW w:w="1985" w:type="dxa"/>
                                 </w:tcPr>
-                                <w:p/>
+                                <w:p>
+                                  <w:r>
+                                    <w:t>1</w:t>
+                                  </w:r>
+                                </w:p>
                               </w:tc>
                             </w:tr>
                             <w:tr>
@@ -5002,16 +4831,13 @@
                                 </w:tcPr>
                                 <w:p>
                                   <w:r>
-                                    <w:t>7</w:t>
-                                  </w:r>
-                                  <w:r>
-                                    <w:t xml:space="preserve"> (Medium)</w:t>
+                                    <w:t>7 (Medium)</w:t>
                                   </w:r>
                                 </w:p>
                               </w:tc>
                               <w:tc>
                                 <w:tcPr>
-                                  <w:tcW w:w="1897" w:type="dxa"/>
+                                  <w:tcW w:w="1472" w:type="dxa"/>
                                 </w:tcPr>
                                 <w:p>
                                   <w:r>
@@ -5021,7 +4847,7 @@
                               </w:tc>
                               <w:tc>
                                 <w:tcPr>
-                                  <w:tcW w:w="2835" w:type="dxa"/>
+                                  <w:tcW w:w="2409" w:type="dxa"/>
                                 </w:tcPr>
                                 <w:p>
                                   <w:r>
@@ -5031,9 +4857,13 @@
                               </w:tc>
                               <w:tc>
                                 <w:tcPr>
-                                  <w:tcW w:w="2835" w:type="dxa"/>
+                                  <w:tcW w:w="1985" w:type="dxa"/>
                                 </w:tcPr>
-                                <w:p/>
+                                <w:p>
+                                  <w:r>
+                                    <w:t>1</w:t>
+                                  </w:r>
+                                </w:p>
                               </w:tc>
                             </w:tr>
                             <w:tr>
@@ -5043,16 +4873,13 @@
                                 </w:tcPr>
                                 <w:p>
                                   <w:r>
-                                    <w:t>8</w:t>
-                                  </w:r>
-                                  <w:r>
-                                    <w:t xml:space="preserve"> (Large)</w:t>
+                                    <w:t>8 (Large)</w:t>
                                   </w:r>
                                 </w:p>
                               </w:tc>
                               <w:tc>
                                 <w:tcPr>
-                                  <w:tcW w:w="1897" w:type="dxa"/>
+                                  <w:tcW w:w="1472" w:type="dxa"/>
                                 </w:tcPr>
                                 <w:p>
                                   <w:r>
@@ -5062,7 +4889,7 @@
                               </w:tc>
                               <w:tc>
                                 <w:tcPr>
-                                  <w:tcW w:w="2835" w:type="dxa"/>
+                                  <w:tcW w:w="2409" w:type="dxa"/>
                                 </w:tcPr>
                                 <w:p>
                                   <w:r>
@@ -5072,9 +4899,13 @@
                               </w:tc>
                               <w:tc>
                                 <w:tcPr>
-                                  <w:tcW w:w="2835" w:type="dxa"/>
+                                  <w:tcW w:w="1985" w:type="dxa"/>
                                 </w:tcPr>
-                                <w:p/>
+                                <w:p>
+                                  <w:r>
+                                    <w:t>2</w:t>
+                                  </w:r>
+                                </w:p>
                               </w:tc>
                             </w:tr>
                             <w:tr>
@@ -5084,16 +4915,13 @@
                                 </w:tcPr>
                                 <w:p>
                                   <w:r>
-                                    <w:t>9</w:t>
-                                  </w:r>
-                                  <w:r>
-                                    <w:t xml:space="preserve"> (Huge)</w:t>
+                                    <w:t>9 (Huge)</w:t>
                                   </w:r>
                                 </w:p>
                               </w:tc>
                               <w:tc>
                                 <w:tcPr>
-                                  <w:tcW w:w="1897" w:type="dxa"/>
+                                  <w:tcW w:w="1472" w:type="dxa"/>
                                 </w:tcPr>
                                 <w:p>
                                   <w:r>
@@ -5103,7 +4931,7 @@
                               </w:tc>
                               <w:tc>
                                 <w:tcPr>
-                                  <w:tcW w:w="2835" w:type="dxa"/>
+                                  <w:tcW w:w="2409" w:type="dxa"/>
                                 </w:tcPr>
                                 <w:p>
                                   <w:r>
@@ -5113,9 +4941,13 @@
                               </w:tc>
                               <w:tc>
                                 <w:tcPr>
-                                  <w:tcW w:w="2835" w:type="dxa"/>
+                                  <w:tcW w:w="1985" w:type="dxa"/>
                                 </w:tcPr>
-                                <w:p/>
+                                <w:p>
+                                  <w:r>
+                                    <w:t>3</w:t>
+                                  </w:r>
+                                </w:p>
                               </w:tc>
                             </w:tr>
                             <w:tr>
@@ -5125,16 +4957,13 @@
                                 </w:tcPr>
                                 <w:p>
                                   <w:r>
-                                    <w:t>10</w:t>
-                                  </w:r>
-                                  <w:r>
-                                    <w:t xml:space="preserve"> (Gargantuan)</w:t>
+                                    <w:t>10 (Gargantuan)</w:t>
                                   </w:r>
                                 </w:p>
                               </w:tc>
                               <w:tc>
                                 <w:tcPr>
-                                  <w:tcW w:w="1897" w:type="dxa"/>
+                                  <w:tcW w:w="1472" w:type="dxa"/>
                                 </w:tcPr>
                                 <w:p>
                                   <w:r>
@@ -5144,7 +4973,7 @@
                               </w:tc>
                               <w:tc>
                                 <w:tcPr>
-                                  <w:tcW w:w="2835" w:type="dxa"/>
+                                  <w:tcW w:w="2409" w:type="dxa"/>
                                 </w:tcPr>
                                 <w:p>
                                   <w:r>
@@ -5154,9 +4983,13 @@
                               </w:tc>
                               <w:tc>
                                 <w:tcPr>
-                                  <w:tcW w:w="2835" w:type="dxa"/>
+                                  <w:tcW w:w="1985" w:type="dxa"/>
                                 </w:tcPr>
-                                <w:p/>
+                                <w:p>
+                                  <w:r>
+                                    <w:t>4</w:t>
+                                  </w:r>
+                                </w:p>
                               </w:tc>
                             </w:tr>
                             <w:tr>
@@ -5166,19 +4999,13 @@
                                 </w:tcPr>
                                 <w:p>
                                   <w:r>
-                                    <w:t>1</w:t>
-                                  </w:r>
-                                  <w:r>
-                                    <w:t>1</w:t>
-                                  </w:r>
-                                  <w:r>
-                                    <w:t xml:space="preserve"> (Colossal)</w:t>
+                                    <w:t>11 (Colossal)</w:t>
                                   </w:r>
                                 </w:p>
                               </w:tc>
                               <w:tc>
                                 <w:tcPr>
-                                  <w:tcW w:w="1897" w:type="dxa"/>
+                                  <w:tcW w:w="1472" w:type="dxa"/>
                                 </w:tcPr>
                                 <w:p>
                                   <w:r>
@@ -5188,7 +5015,7 @@
                               </w:tc>
                               <w:tc>
                                 <w:tcPr>
-                                  <w:tcW w:w="2835" w:type="dxa"/>
+                                  <w:tcW w:w="2409" w:type="dxa"/>
                                 </w:tcPr>
                                 <w:p>
                                   <w:r>
@@ -5198,9 +5025,13 @@
                               </w:tc>
                               <w:tc>
                                 <w:tcPr>
-                                  <w:tcW w:w="2835" w:type="dxa"/>
+                                  <w:tcW w:w="1985" w:type="dxa"/>
                                 </w:tcPr>
-                                <w:p/>
+                                <w:p>
+                                  <w:r>
+                                    <w:t>5</w:t>
+                                  </w:r>
+                                </w:p>
                               </w:tc>
                             </w:tr>
                             <w:tr>
@@ -5210,19 +5041,13 @@
                                 </w:tcPr>
                                 <w:p>
                                   <w:r>
-                                    <w:t>1</w:t>
-                                  </w:r>
-                                  <w:r>
-                                    <w:t>2</w:t>
-                                  </w:r>
-                                  <w:r>
-                                    <w:t xml:space="preserve"> (Titanic)</w:t>
+                                    <w:t>12 (Titanic)</w:t>
                                   </w:r>
                                 </w:p>
                               </w:tc>
                               <w:tc>
                                 <w:tcPr>
-                                  <w:tcW w:w="1897" w:type="dxa"/>
+                                  <w:tcW w:w="1472" w:type="dxa"/>
                                 </w:tcPr>
                                 <w:p>
                                   <w:r>
@@ -5232,7 +5057,7 @@
                               </w:tc>
                               <w:tc>
                                 <w:tcPr>
-                                  <w:tcW w:w="2835" w:type="dxa"/>
+                                  <w:tcW w:w="2409" w:type="dxa"/>
                                 </w:tcPr>
                                 <w:p>
                                   <w:r>
@@ -5242,378 +5067,51 @@
                               </w:tc>
                               <w:tc>
                                 <w:tcPr>
-                                  <w:tcW w:w="2835" w:type="dxa"/>
-                                </w:tcPr>
-                                <w:p/>
-                              </w:tc>
-                            </w:tr>
-                          </w:tbl>
-                          <w:p/>
-                          <w:p>
-                            <w:r>
-                              <w:t>Need a reach of at least ½ Qo to be able to threaten and attack adjacent hexes, at least one and a half to be able to threaten and attack 2 hexes away, at least 2 and a half to be able to attack 3 hexes away, and so on.</w:t>
-                            </w:r>
-                          </w:p>
-                          <w:p>
-                            <w:r>
-                              <w:t>Always able to threaten and attack own hex.</w:t>
-                            </w:r>
-                          </w:p>
-                          <w:tbl>
-                            <w:tblPr>
-                              <w:tblStyle w:val="TableGrid"/>
-                              <w:tblW w:w="6521" w:type="dxa"/>
-                              <w:tblInd w:w="108" w:type="dxa"/>
-                              <w:tblLook w:val="04A0" w:firstRow="1" w:lastRow="0" w:firstColumn="1" w:lastColumn="0" w:noHBand="0" w:noVBand="1"/>
-                            </w:tblPr>
-                            <w:tblGrid>
-                              <w:gridCol w:w="1843"/>
-                              <w:gridCol w:w="4678"/>
-                            </w:tblGrid>
-                            <w:tr>
-                              <w:tc>
-                                <w:tcPr>
-                                  <w:tcW w:w="1843" w:type="dxa"/>
-                                </w:tcPr>
-                                <w:p>
-                                  <w:r>
-                                    <w:rPr>
-                                      <w:b/>
-                                      <w:bCs/>
-                                    </w:rPr>
-                                    <w:t>Size Category</w:t>
-                                  </w:r>
-                                </w:p>
-                              </w:tc>
-                              <w:tc>
-                                <w:tcPr>
-                                  <w:tcW w:w="4678" w:type="dxa"/>
-                                </w:tcPr>
-                                <w:p>
-                                  <w:pPr>
-                                    <w:rPr>
-                                      <w:b/>
-                                      <w:bCs/>
-                                    </w:rPr>
-                                  </w:pPr>
-                                  <w:r>
-                                    <w:rPr>
-                                      <w:b/>
-                                      <w:bCs/>
-                                    </w:rPr>
-                                    <w:t>Hex occupancy</w:t>
-                                  </w:r>
-                                </w:p>
-                              </w:tc>
-                            </w:tr>
-                            <w:tr>
-                              <w:tc>
-                                <w:tcPr>
-                                  <w:tcW w:w="1843" w:type="dxa"/>
-                                </w:tcPr>
-                                <w:p>
-                                  <w:r>
-                                    <w:t>1</w:t>
-                                  </w:r>
-                                  <w:r>
-                                    <w:t xml:space="preserve"> (Fine)</w:t>
-                                  </w:r>
-                                </w:p>
-                              </w:tc>
-                              <w:tc>
-                                <w:tcPr>
-                                  <w:tcW w:w="4678" w:type="dxa"/>
-                                </w:tcPr>
-                                <w:p>
-                                  <w:r>
-                                    <w:t>50</w:t>
-                                  </w:r>
-                                  <w:r>
-                                    <w:t xml:space="preserve"> per hex</w:t>
-                                  </w:r>
-                                </w:p>
-                              </w:tc>
-                            </w:tr>
-                            <w:tr>
-                              <w:tc>
-                                <w:tcPr>
-                                  <w:tcW w:w="1843" w:type="dxa"/>
-                                </w:tcPr>
-                                <w:p>
-                                  <w:r>
-                                    <w:t>2</w:t>
-                                  </w:r>
-                                  <w:r>
-                                    <w:t xml:space="preserve"> (Miniscule)</w:t>
-                                  </w:r>
-                                </w:p>
-                              </w:tc>
-                              <w:tc>
-                                <w:tcPr>
-                                  <w:tcW w:w="4678" w:type="dxa"/>
-                                </w:tcPr>
-                                <w:p>
-                                  <w:r>
-                                    <w:t>25 per hex</w:t>
-                                  </w:r>
-                                </w:p>
-                              </w:tc>
-                            </w:tr>
-                            <w:tr>
-                              <w:tc>
-                                <w:tcPr>
-                                  <w:tcW w:w="1843" w:type="dxa"/>
-                                </w:tcPr>
-                                <w:p>
-                                  <w:r>
-                                    <w:t>3</w:t>
-                                  </w:r>
-                                  <w:r>
-                                    <w:t xml:space="preserve"> (Diminutive)</w:t>
-                                  </w:r>
-                                </w:p>
-                              </w:tc>
-                              <w:tc>
-                                <w:tcPr>
-                                  <w:tcW w:w="4678" w:type="dxa"/>
-                                </w:tcPr>
-                                <w:p>
-                                  <w:r>
-                                    <w:t>12 per hex</w:t>
-                                  </w:r>
-                                </w:p>
-                              </w:tc>
-                            </w:tr>
-                            <w:tr>
-                              <w:tc>
-                                <w:tcPr>
-                                  <w:tcW w:w="1843" w:type="dxa"/>
-                                  <w:vAlign w:val="center"/>
-                                </w:tcPr>
-                                <w:p>
-                                  <w:r>
-                                    <w:t>4</w:t>
-                                  </w:r>
-                                  <w:r>
-                                    <w:t xml:space="preserve"> (Tiny)</w:t>
-                                  </w:r>
-                                </w:p>
-                              </w:tc>
-                              <w:tc>
-                                <w:tcPr>
-                                  <w:tcW w:w="4678" w:type="dxa"/>
-                                </w:tcPr>
-                                <w:p>
-                                  <w:r>
-                                    <w:t>6 per hex</w:t>
-                                  </w:r>
-                                </w:p>
-                              </w:tc>
-                            </w:tr>
-                            <w:tr>
-                              <w:tc>
-                                <w:tcPr>
-                                  <w:tcW w:w="1843" w:type="dxa"/>
-                                </w:tcPr>
-                                <w:p>
-                                  <w:r>
-                                    <w:t>5</w:t>
-                                  </w:r>
-                                  <w:r>
-                                    <w:t xml:space="preserve"> (Very Small)</w:t>
-                                  </w:r>
-                                </w:p>
-                              </w:tc>
-                              <w:tc>
-                                <w:tcPr>
-                                  <w:tcW w:w="4678" w:type="dxa"/>
-                                </w:tcPr>
-                                <w:p>
-                                  <w:r>
-                                    <w:t>3 per hex</w:t>
-                                  </w:r>
-                                </w:p>
-                              </w:tc>
-                            </w:tr>
-                            <w:tr>
-                              <w:tc>
-                                <w:tcPr>
-                                  <w:tcW w:w="1843" w:type="dxa"/>
+                                  <w:tcW w:w="1985" w:type="dxa"/>
                                 </w:tcPr>
                                 <w:p>
                                   <w:r>
                                     <w:t>6</w:t>
                                   </w:r>
-                                  <w:r>
-                                    <w:t xml:space="preserve"> (Small)</w:t>
-                                  </w:r>
-                                </w:p>
-                              </w:tc>
-                              <w:tc>
-                                <w:tcPr>
-                                  <w:tcW w:w="4678" w:type="dxa"/>
-                                </w:tcPr>
-                                <w:p>
-                                  <w:r>
-                                    <w:t>2 per hex</w:t>
-                                  </w:r>
                                 </w:p>
                               </w:tc>
                             </w:tr>
-                            <w:tr>
-                              <w:tc>
-                                <w:tcPr>
-                                  <w:tcW w:w="1843" w:type="dxa"/>
-                                </w:tcPr>
-                                <w:p>
-                                  <w:r>
-                                    <w:t>7</w:t>
-                                  </w:r>
-                                  <w:r>
-                                    <w:t xml:space="preserve"> (Medium)</w:t>
-                                  </w:r>
-                                </w:p>
-                              </w:tc>
-                              <w:tc>
-                                <w:tcPr>
-                                  <w:tcW w:w="4678" w:type="dxa"/>
-                                </w:tcPr>
-                                <w:p>
-                                  <w:r>
-                                    <w:t>1 per hex</w:t>
-                                  </w:r>
-                                </w:p>
-                              </w:tc>
-                            </w:tr>
-                            <w:tr>
-                              <w:tc>
-                                <w:tcPr>
-                                  <w:tcW w:w="1843" w:type="dxa"/>
-                                </w:tcPr>
-                                <w:p>
-                                  <w:r>
-                                    <w:t>8</w:t>
-                                  </w:r>
-                                  <w:r>
-                                    <w:t xml:space="preserve"> (Large)</w:t>
-                                  </w:r>
-                                </w:p>
-                              </w:tc>
-                              <w:tc>
-                                <w:tcPr>
-                                  <w:tcW w:w="4678" w:type="dxa"/>
-                                </w:tcPr>
-                                <w:p>
-                                  <w:r>
-                                    <w:t xml:space="preserve">2 </w:t>
-                                  </w:r>
-                                  <w:r>
-                                    <w:t>to</w:t>
-                                  </w:r>
-                                  <w:r>
-                                    <w:t xml:space="preserve"> 3</w:t>
-                                  </w:r>
-                                  <w:r>
-                                    <w:t xml:space="preserve"> hexes</w:t>
-                                  </w:r>
-                                </w:p>
-                              </w:tc>
-                            </w:tr>
-                            <w:tr>
-                              <w:tc>
-                                <w:tcPr>
-                                  <w:tcW w:w="1843" w:type="dxa"/>
-                                </w:tcPr>
-                                <w:p>
-                                  <w:r>
-                                    <w:t>9</w:t>
-                                  </w:r>
-                                  <w:r>
-                                    <w:t xml:space="preserve"> (Huge)</w:t>
-                                  </w:r>
-                                </w:p>
-                              </w:tc>
-                              <w:tc>
-                                <w:tcPr>
-                                  <w:tcW w:w="4678" w:type="dxa"/>
-                                </w:tcPr>
-                                <w:p>
-                                  <w:r>
-                                    <w:t>3 to 5 hexes</w:t>
-                                  </w:r>
-                                </w:p>
-                              </w:tc>
-                            </w:tr>
-                            <w:tr>
-                              <w:tc>
-                                <w:tcPr>
-                                  <w:tcW w:w="1843" w:type="dxa"/>
-                                </w:tcPr>
-                                <w:p>
-                                  <w:r>
-                                    <w:t>10</w:t>
-                                  </w:r>
-                                  <w:r>
-                                    <w:t xml:space="preserve"> (Gargantuan)</w:t>
-                                  </w:r>
-                                </w:p>
-                              </w:tc>
-                              <w:tc>
-                                <w:tcPr>
-                                  <w:tcW w:w="4678" w:type="dxa"/>
-                                </w:tcPr>
-                                <w:p/>
-                              </w:tc>
-                            </w:tr>
-                            <w:tr>
-                              <w:tc>
-                                <w:tcPr>
-                                  <w:tcW w:w="1843" w:type="dxa"/>
-                                </w:tcPr>
-                                <w:p>
-                                  <w:r>
-                                    <w:t>1</w:t>
-                                  </w:r>
-                                  <w:r>
-                                    <w:t>1</w:t>
-                                  </w:r>
-                                  <w:r>
-                                    <w:t xml:space="preserve"> (Colossal)</w:t>
-                                  </w:r>
-                                </w:p>
-                              </w:tc>
-                              <w:tc>
-                                <w:tcPr>
-                                  <w:tcW w:w="4678" w:type="dxa"/>
-                                </w:tcPr>
-                                <w:p/>
-                              </w:tc>
-                            </w:tr>
-                            <w:tr>
-                              <w:tc>
-                                <w:tcPr>
-                                  <w:tcW w:w="1843" w:type="dxa"/>
-                                </w:tcPr>
-                                <w:p>
-                                  <w:r>
-                                    <w:t>1</w:t>
-                                  </w:r>
-                                  <w:r>
-                                    <w:t>2</w:t>
-                                  </w:r>
-                                  <w:r>
-                                    <w:t xml:space="preserve"> (Titanic)</w:t>
-                                  </w:r>
-                                </w:p>
-                              </w:tc>
-                              <w:tc>
-                                <w:tcPr>
-                                  <w:tcW w:w="4678" w:type="dxa"/>
-                                </w:tcPr>
-                                <w:p/>
-                              </w:tc>
-                            </w:tr>
                           </w:tbl>
+                          <w:p>
+                            <w:pPr>
+                              <w:spacing w:before="200"/>
+                              <w:jc w:val="both"/>
+                            </w:pPr>
+                            <w:r>
+                              <w:rPr>
+                                <w:b/>
+                                <w:bCs/>
+                              </w:rPr>
+                              <w:t>Note:</w:t>
+                            </w:r>
+                            <w:r>
+                              <w:t xml:space="preserve"> This table only gives some sensible defaults for these values, with no </w:t>
+                            </w:r>
+                            <w:proofErr w:type="gramStart"/>
+                            <w:r>
+                              <w:t>particular creature</w:t>
+                            </w:r>
+                            <w:proofErr w:type="gramEnd"/>
+                            <w:r>
+                              <w:t xml:space="preserve"> shape and type in mind.</w:t>
+                            </w:r>
+                            <w:r>
+                              <w:t xml:space="preserve"> Thus, many creatures will have smaller or larger deviations from </w:t>
+                            </w:r>
+                            <w:proofErr w:type="gramStart"/>
+                            <w:r>
+                              <w:t>what’s</w:t>
+                            </w:r>
+                            <w:proofErr w:type="gramEnd"/>
+                            <w:r>
+                              <w:t xml:space="preserve"> shown in the table.</w:t>
+                            </w:r>
+                          </w:p>
                           <w:p/>
                         </w:txbxContent>
                       </wps:txbx>
@@ -5634,26 +5132,33 @@
           </mc:Choice>
           <mc:Fallback>
             <w:pict>
-              <v:shape w14:anchorId="5CA36FB0" id="_x0000_s1027" type="#_x0000_t202" style="position:absolute;margin-left:.55pt;margin-top:26.65pt;width:486pt;height:519.25pt;z-index:251659264;visibility:visible;mso-wrap-style:square;mso-width-percent:0;mso-height-percent:0;mso-wrap-distance-left:9pt;mso-wrap-distance-top:3.6pt;mso-wrap-distance-right:9pt;mso-wrap-distance-bottom:3.6pt;mso-position-horizontal:absolute;mso-position-horizontal-relative:text;mso-position-vertical:absolute;mso-position-vertical-relative:text;mso-width-percent:0;mso-height-percent:0;mso-width-relative:margin;mso-height-relative:margin;v-text-anchor:top" o:gfxdata="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">
+              <v:shape w14:anchorId="17C2183B" id="_x0000_s1027" type="#_x0000_t202" style="position:absolute;margin-left:-.25pt;margin-top:452.1pt;width:486pt;height:230.25pt;z-index:-251653632;visibility:visible;mso-wrap-style:square;mso-width-percent:0;mso-height-percent:0;mso-wrap-distance-left:9pt;mso-wrap-distance-top:3.6pt;mso-wrap-distance-right:9pt;mso-wrap-distance-bottom:3.6pt;mso-position-horizontal:absolute;mso-position-horizontal-relative:text;mso-position-vertical:absolute;mso-position-vertical-relative:page;mso-width-percent:0;mso-height-percent:0;mso-width-relative:margin;mso-height-relative:margin;v-text-anchor:top" o:gfxdata="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">
                 <v:textbox>
                   <w:txbxContent>
                     <w:p>
+                      <w:pPr>
+                        <w:pStyle w:val="Subtitle"/>
+                        <w:spacing w:after="80"/>
+                      </w:pPr>
                       <w:r>
-                        <w:t>Usual values</w:t>
+                        <w:t>Default</w:t>
+                      </w:r>
+                      <w:r>
+                        <w:t xml:space="preserve"> Reach, Movement Speed and Shift Speed per Size Category:</w:t>
                       </w:r>
                     </w:p>
                     <w:tbl>
                       <w:tblPr>
                         <w:tblStyle w:val="TableGrid"/>
-                        <w:tblW w:w="9356" w:type="dxa"/>
+                        <w:tblW w:w="7655" w:type="dxa"/>
                         <w:tblInd w:w="108" w:type="dxa"/>
                         <w:tblLook w:val="04A0" w:firstRow="1" w:lastRow="0" w:firstColumn="1" w:lastColumn="0" w:noHBand="0" w:noVBand="1"/>
                       </w:tblPr>
                       <w:tblGrid>
                         <w:gridCol w:w="1789"/>
-                        <w:gridCol w:w="1897"/>
-                        <w:gridCol w:w="2835"/>
-                        <w:gridCol w:w="2835"/>
+                        <w:gridCol w:w="1472"/>
+                        <w:gridCol w:w="2409"/>
+                        <w:gridCol w:w="1985"/>
                       </w:tblGrid>
                       <w:tr>
                         <w:tc>
@@ -5672,31 +5177,61 @@
                         </w:tc>
                         <w:tc>
                           <w:tcPr>
-                            <w:tcW w:w="1897" w:type="dxa"/>
+                            <w:tcW w:w="1472" w:type="dxa"/>
                           </w:tcPr>
                           <w:p>
-                            <w:r>
-                              <w:t>Usual Reach [Qo]</w:t>
+                            <w:pPr>
+                              <w:rPr>
+                                <w:b/>
+                                <w:bCs/>
+                              </w:rPr>
+                            </w:pPr>
+                            <w:r>
+                              <w:rPr>
+                                <w:b/>
+                                <w:bCs/>
+                              </w:rPr>
+                              <w:t>Reach [Qo]</w:t>
                             </w:r>
                           </w:p>
                         </w:tc>
                         <w:tc>
                           <w:tcPr>
-                            <w:tcW w:w="2835" w:type="dxa"/>
+                            <w:tcW w:w="2409" w:type="dxa"/>
                           </w:tcPr>
                           <w:p>
-                            <w:r>
-                              <w:t>Usual Movement Speed [Qo]</w:t>
+                            <w:pPr>
+                              <w:rPr>
+                                <w:b/>
+                                <w:bCs/>
+                              </w:rPr>
+                            </w:pPr>
+                            <w:r>
+                              <w:rPr>
+                                <w:b/>
+                                <w:bCs/>
+                              </w:rPr>
+                              <w:t>Movement Speed [Qo]</w:t>
                             </w:r>
                           </w:p>
                         </w:tc>
                         <w:tc>
                           <w:tcPr>
-                            <w:tcW w:w="2835" w:type="dxa"/>
+                            <w:tcW w:w="1985" w:type="dxa"/>
                           </w:tcPr>
                           <w:p>
-                            <w:r>
-                              <w:t>Usual Shift Speed [Qo]</w:t>
+                            <w:pPr>
+                              <w:rPr>
+                                <w:b/>
+                                <w:bCs/>
+                              </w:rPr>
+                            </w:pPr>
+                            <w:r>
+                              <w:rPr>
+                                <w:b/>
+                                <w:bCs/>
+                              </w:rPr>
+                              <w:t>Shift Speed [Qo]</w:t>
                             </w:r>
                           </w:p>
                         </w:tc>
@@ -5717,7 +5252,7 @@
                         </w:tc>
                         <w:tc>
                           <w:tcPr>
-                            <w:tcW w:w="1897" w:type="dxa"/>
+                            <w:tcW w:w="1472" w:type="dxa"/>
                           </w:tcPr>
                           <w:p>
                             <w:r>
@@ -5727,19 +5262,23 @@
                         </w:tc>
                         <w:tc>
                           <w:tcPr>
-                            <w:tcW w:w="2835" w:type="dxa"/>
+                            <w:tcW w:w="2409" w:type="dxa"/>
                           </w:tcPr>
                           <w:p>
                             <w:r>
-                              <w:t>1</w:t>
+                              <w:t>2</w:t>
                             </w:r>
                           </w:p>
                         </w:tc>
                         <w:tc>
                           <w:tcPr>
-                            <w:tcW w:w="2835" w:type="dxa"/>
+                            <w:tcW w:w="1985" w:type="dxa"/>
                           </w:tcPr>
-                          <w:p/>
+                          <w:p>
+                            <w:r>
+                              <w:t>1</w:t>
+                            </w:r>
+                          </w:p>
                         </w:tc>
                       </w:tr>
                       <w:tr>
@@ -5758,32 +5297,33 @@
                         </w:tc>
                         <w:tc>
                           <w:tcPr>
-                            <w:tcW w:w="1897" w:type="dxa"/>
+                            <w:tcW w:w="1472" w:type="dxa"/>
                           </w:tcPr>
                           <w:p>
                             <w:r>
-                              <w:t>1/</w:t>
-                            </w:r>
-                            <w:r>
-                              <w:t>16</w:t>
+                              <w:t>1/16</w:t>
                             </w:r>
                           </w:p>
                         </w:tc>
                         <w:tc>
                           <w:tcPr>
-                            <w:tcW w:w="2835" w:type="dxa"/>
+                            <w:tcW w:w="2409" w:type="dxa"/>
                           </w:tcPr>
                           <w:p>
                             <w:r>
-                              <w:t>1</w:t>
+                              <w:t>2</w:t>
                             </w:r>
                           </w:p>
                         </w:tc>
                         <w:tc>
                           <w:tcPr>
-                            <w:tcW w:w="2835" w:type="dxa"/>
+                            <w:tcW w:w="1985" w:type="dxa"/>
                           </w:tcPr>
-                          <w:p/>
+                          <w:p>
+                            <w:r>
+                              <w:t>1</w:t>
+                            </w:r>
+                          </w:p>
                         </w:tc>
                       </w:tr>
                       <w:tr>
@@ -5793,41 +5333,39 @@
                           </w:tcPr>
                           <w:p>
                             <w:r>
-                              <w:t>3</w:t>
-                            </w:r>
-                            <w:r>
-                              <w:t xml:space="preserve"> (Diminutive)</w:t>
+                              <w:t>3 (Diminutive)</w:t>
                             </w:r>
                           </w:p>
                         </w:tc>
                         <w:tc>
                           <w:tcPr>
-                            <w:tcW w:w="1897" w:type="dxa"/>
+                            <w:tcW w:w="1472" w:type="dxa"/>
                           </w:tcPr>
                           <w:p>
                             <w:r>
-                              <w:t>1/</w:t>
-                            </w:r>
-                            <w:r>
-                              <w:t>12</w:t>
+                              <w:t>1/12</w:t>
                             </w:r>
                           </w:p>
                         </w:tc>
                         <w:tc>
                           <w:tcPr>
-                            <w:tcW w:w="2835" w:type="dxa"/>
+                            <w:tcW w:w="2409" w:type="dxa"/>
                           </w:tcPr>
                           <w:p>
                             <w:r>
-                              <w:t>2</w:t>
+                              <w:t>3</w:t>
                             </w:r>
                           </w:p>
                         </w:tc>
                         <w:tc>
                           <w:tcPr>
-                            <w:tcW w:w="2835" w:type="dxa"/>
+                            <w:tcW w:w="1985" w:type="dxa"/>
                           </w:tcPr>
-                          <w:p/>
+                          <w:p>
+                            <w:r>
+                              <w:t>1</w:t>
+                            </w:r>
+                          </w:p>
                         </w:tc>
                       </w:tr>
                       <w:tr>
@@ -5838,16 +5376,13 @@
                           </w:tcPr>
                           <w:p>
                             <w:r>
-                              <w:t>4</w:t>
-                            </w:r>
-                            <w:r>
-                              <w:t xml:space="preserve"> (Tiny)</w:t>
+                              <w:t>4 (Tiny)</w:t>
                             </w:r>
                           </w:p>
                         </w:tc>
                         <w:tc>
                           <w:tcPr>
-                            <w:tcW w:w="1897" w:type="dxa"/>
+                            <w:tcW w:w="1472" w:type="dxa"/>
                           </w:tcPr>
                           <w:p>
                             <w:r>
@@ -5857,7 +5392,7 @@
                         </w:tc>
                         <w:tc>
                           <w:tcPr>
-                            <w:tcW w:w="2835" w:type="dxa"/>
+                            <w:tcW w:w="2409" w:type="dxa"/>
                           </w:tcPr>
                           <w:p>
                             <w:r>
@@ -5867,9 +5402,13 @@
                         </w:tc>
                         <w:tc>
                           <w:tcPr>
-                            <w:tcW w:w="2835" w:type="dxa"/>
+                            <w:tcW w:w="1985" w:type="dxa"/>
                           </w:tcPr>
-                          <w:p/>
+                          <w:p>
+                            <w:r>
+                              <w:t>1</w:t>
+                            </w:r>
+                          </w:p>
                         </w:tc>
                       </w:tr>
                       <w:tr>
@@ -5879,16 +5418,13 @@
                           </w:tcPr>
                           <w:p>
                             <w:r>
-                              <w:t>5</w:t>
-                            </w:r>
-                            <w:r>
-                              <w:t xml:space="preserve"> (Very Small)</w:t>
+                              <w:t>5 (Very Small)</w:t>
                             </w:r>
                           </w:p>
                         </w:tc>
                         <w:tc>
                           <w:tcPr>
-                            <w:tcW w:w="1897" w:type="dxa"/>
+                            <w:tcW w:w="1472" w:type="dxa"/>
                           </w:tcPr>
                           <w:p>
                             <w:r>
@@ -5898,7 +5434,7 @@
                         </w:tc>
                         <w:tc>
                           <w:tcPr>
-                            <w:tcW w:w="2835" w:type="dxa"/>
+                            <w:tcW w:w="2409" w:type="dxa"/>
                           </w:tcPr>
                           <w:p>
                             <w:r>
@@ -5908,9 +5444,13 @@
                         </w:tc>
                         <w:tc>
                           <w:tcPr>
-                            <w:tcW w:w="2835" w:type="dxa"/>
+                            <w:tcW w:w="1985" w:type="dxa"/>
                           </w:tcPr>
-                          <w:p/>
+                          <w:p>
+                            <w:r>
+                              <w:t>1</w:t>
+                            </w:r>
+                          </w:p>
                         </w:tc>
                       </w:tr>
                       <w:tr>
@@ -5920,16 +5460,13 @@
                           </w:tcPr>
                           <w:p>
                             <w:r>
-                              <w:t>6</w:t>
-                            </w:r>
-                            <w:r>
-                              <w:t xml:space="preserve"> (Small)</w:t>
+                              <w:t>6 (Small)</w:t>
                             </w:r>
                           </w:p>
                         </w:tc>
                         <w:tc>
                           <w:tcPr>
-                            <w:tcW w:w="1897" w:type="dxa"/>
+                            <w:tcW w:w="1472" w:type="dxa"/>
                           </w:tcPr>
                           <w:p>
                             <w:r>
@@ -5939,7 +5476,7 @@
                         </w:tc>
                         <w:tc>
                           <w:tcPr>
-                            <w:tcW w:w="2835" w:type="dxa"/>
+                            <w:tcW w:w="2409" w:type="dxa"/>
                           </w:tcPr>
                           <w:p>
                             <w:r>
@@ -5949,9 +5486,13 @@
                         </w:tc>
                         <w:tc>
                           <w:tcPr>
-                            <w:tcW w:w="2835" w:type="dxa"/>
+                            <w:tcW w:w="1985" w:type="dxa"/>
                           </w:tcPr>
-                          <w:p/>
+                          <w:p>
+                            <w:r>
+                              <w:t>1</w:t>
+                            </w:r>
+                          </w:p>
                         </w:tc>
                       </w:tr>
                       <w:tr>
@@ -5961,16 +5502,13 @@
                           </w:tcPr>
                           <w:p>
                             <w:r>
-                              <w:t>7</w:t>
-                            </w:r>
-                            <w:r>
-                              <w:t xml:space="preserve"> (Medium)</w:t>
+                              <w:t>7 (Medium)</w:t>
                             </w:r>
                           </w:p>
                         </w:tc>
                         <w:tc>
                           <w:tcPr>
-                            <w:tcW w:w="1897" w:type="dxa"/>
+                            <w:tcW w:w="1472" w:type="dxa"/>
                           </w:tcPr>
                           <w:p>
                             <w:r>
@@ -5980,7 +5518,7 @@
                         </w:tc>
                         <w:tc>
                           <w:tcPr>
-                            <w:tcW w:w="2835" w:type="dxa"/>
+                            <w:tcW w:w="2409" w:type="dxa"/>
                           </w:tcPr>
                           <w:p>
                             <w:r>
@@ -5990,9 +5528,13 @@
                         </w:tc>
                         <w:tc>
                           <w:tcPr>
-                            <w:tcW w:w="2835" w:type="dxa"/>
+                            <w:tcW w:w="1985" w:type="dxa"/>
                           </w:tcPr>
-                          <w:p/>
+                          <w:p>
+                            <w:r>
+                              <w:t>1</w:t>
+                            </w:r>
+                          </w:p>
                         </w:tc>
                       </w:tr>
                       <w:tr>
@@ -6002,16 +5544,13 @@
                           </w:tcPr>
                           <w:p>
                             <w:r>
-                              <w:t>8</w:t>
-                            </w:r>
-                            <w:r>
-                              <w:t xml:space="preserve"> (Large)</w:t>
+                              <w:t>8 (Large)</w:t>
                             </w:r>
                           </w:p>
                         </w:tc>
                         <w:tc>
                           <w:tcPr>
-                            <w:tcW w:w="1897" w:type="dxa"/>
+                            <w:tcW w:w="1472" w:type="dxa"/>
                           </w:tcPr>
                           <w:p>
                             <w:r>
@@ -6021,7 +5560,7 @@
                         </w:tc>
                         <w:tc>
                           <w:tcPr>
-                            <w:tcW w:w="2835" w:type="dxa"/>
+                            <w:tcW w:w="2409" w:type="dxa"/>
                           </w:tcPr>
                           <w:p>
                             <w:r>
@@ -6031,9 +5570,13 @@
                         </w:tc>
                         <w:tc>
                           <w:tcPr>
-                            <w:tcW w:w="2835" w:type="dxa"/>
+                            <w:tcW w:w="1985" w:type="dxa"/>
                           </w:tcPr>
-                          <w:p/>
+                          <w:p>
+                            <w:r>
+                              <w:t>2</w:t>
+                            </w:r>
+                          </w:p>
                         </w:tc>
                       </w:tr>
                       <w:tr>
@@ -6043,16 +5586,13 @@
                           </w:tcPr>
                           <w:p>
                             <w:r>
-                              <w:t>9</w:t>
-                            </w:r>
-                            <w:r>
-                              <w:t xml:space="preserve"> (Huge)</w:t>
+                              <w:t>9 (Huge)</w:t>
                             </w:r>
                           </w:p>
                         </w:tc>
                         <w:tc>
                           <w:tcPr>
-                            <w:tcW w:w="1897" w:type="dxa"/>
+                            <w:tcW w:w="1472" w:type="dxa"/>
                           </w:tcPr>
                           <w:p>
                             <w:r>
@@ -6062,7 +5602,7 @@
                         </w:tc>
                         <w:tc>
                           <w:tcPr>
-                            <w:tcW w:w="2835" w:type="dxa"/>
+                            <w:tcW w:w="2409" w:type="dxa"/>
                           </w:tcPr>
                           <w:p>
                             <w:r>
@@ -6072,9 +5612,13 @@
                         </w:tc>
                         <w:tc>
                           <w:tcPr>
-                            <w:tcW w:w="2835" w:type="dxa"/>
+                            <w:tcW w:w="1985" w:type="dxa"/>
                           </w:tcPr>
-                          <w:p/>
+                          <w:p>
+                            <w:r>
+                              <w:t>3</w:t>
+                            </w:r>
+                          </w:p>
                         </w:tc>
                       </w:tr>
                       <w:tr>
@@ -6084,16 +5628,13 @@
                           </w:tcPr>
                           <w:p>
                             <w:r>
-                              <w:t>10</w:t>
-                            </w:r>
-                            <w:r>
-                              <w:t xml:space="preserve"> (Gargantuan)</w:t>
+                              <w:t>10 (Gargantuan)</w:t>
                             </w:r>
                           </w:p>
                         </w:tc>
                         <w:tc>
                           <w:tcPr>
-                            <w:tcW w:w="1897" w:type="dxa"/>
+                            <w:tcW w:w="1472" w:type="dxa"/>
                           </w:tcPr>
                           <w:p>
                             <w:r>
@@ -6103,7 +5644,7 @@
                         </w:tc>
                         <w:tc>
                           <w:tcPr>
-                            <w:tcW w:w="2835" w:type="dxa"/>
+                            <w:tcW w:w="2409" w:type="dxa"/>
                           </w:tcPr>
                           <w:p>
                             <w:r>
@@ -6113,9 +5654,13 @@
                         </w:tc>
                         <w:tc>
                           <w:tcPr>
-                            <w:tcW w:w="2835" w:type="dxa"/>
+                            <w:tcW w:w="1985" w:type="dxa"/>
                           </w:tcPr>
-                          <w:p/>
+                          <w:p>
+                            <w:r>
+                              <w:t>4</w:t>
+                            </w:r>
+                          </w:p>
                         </w:tc>
                       </w:tr>
                       <w:tr>
@@ -6125,19 +5670,13 @@
                           </w:tcPr>
                           <w:p>
                             <w:r>
-                              <w:t>1</w:t>
-                            </w:r>
-                            <w:r>
-                              <w:t>1</w:t>
-                            </w:r>
-                            <w:r>
-                              <w:t xml:space="preserve"> (Colossal)</w:t>
+                              <w:t>11 (Colossal)</w:t>
                             </w:r>
                           </w:p>
                         </w:tc>
                         <w:tc>
                           <w:tcPr>
-                            <w:tcW w:w="1897" w:type="dxa"/>
+                            <w:tcW w:w="1472" w:type="dxa"/>
                           </w:tcPr>
                           <w:p>
                             <w:r>
@@ -6147,7 +5686,7 @@
                         </w:tc>
                         <w:tc>
                           <w:tcPr>
-                            <w:tcW w:w="2835" w:type="dxa"/>
+                            <w:tcW w:w="2409" w:type="dxa"/>
                           </w:tcPr>
                           <w:p>
                             <w:r>
@@ -6157,9 +5696,13 @@
                         </w:tc>
                         <w:tc>
                           <w:tcPr>
-                            <w:tcW w:w="2835" w:type="dxa"/>
+                            <w:tcW w:w="1985" w:type="dxa"/>
                           </w:tcPr>
-                          <w:p/>
+                          <w:p>
+                            <w:r>
+                              <w:t>5</w:t>
+                            </w:r>
+                          </w:p>
                         </w:tc>
                       </w:tr>
                       <w:tr>
@@ -6169,19 +5712,13 @@
                           </w:tcPr>
                           <w:p>
                             <w:r>
-                              <w:t>1</w:t>
-                            </w:r>
-                            <w:r>
-                              <w:t>2</w:t>
-                            </w:r>
-                            <w:r>
-                              <w:t xml:space="preserve"> (Titanic)</w:t>
+                              <w:t>12 (Titanic)</w:t>
                             </w:r>
                           </w:p>
                         </w:tc>
                         <w:tc>
                           <w:tcPr>
-                            <w:tcW w:w="1897" w:type="dxa"/>
+                            <w:tcW w:w="1472" w:type="dxa"/>
                           </w:tcPr>
                           <w:p>
                             <w:r>
@@ -6191,7 +5728,7 @@
                         </w:tc>
                         <w:tc>
                           <w:tcPr>
-                            <w:tcW w:w="2835" w:type="dxa"/>
+                            <w:tcW w:w="2409" w:type="dxa"/>
                           </w:tcPr>
                           <w:p>
                             <w:r>
@@ -6201,382 +5738,55 @@
                         </w:tc>
                         <w:tc>
                           <w:tcPr>
-                            <w:tcW w:w="2835" w:type="dxa"/>
+                            <w:tcW w:w="1985" w:type="dxa"/>
                           </w:tcPr>
-                          <w:p/>
+                          <w:p>
+                            <w:r>
+                              <w:t>6</w:t>
+                            </w:r>
+                          </w:p>
                         </w:tc>
                       </w:tr>
                     </w:tbl>
-                    <w:p/>
                     <w:p>
+                      <w:pPr>
+                        <w:spacing w:before="200"/>
+                        <w:jc w:val="both"/>
+                      </w:pPr>
                       <w:r>
-                        <w:t>Need a reach of at least ½ Qo to be able to threaten and attack adjacent hexes, at least one and a half to be able to threaten and attack 2 hexes away, at least 2 and a half to be able to attack 3 hexes away, and so on.</w:t>
+                        <w:rPr>
+                          <w:b/>
+                          <w:bCs/>
+                        </w:rPr>
+                        <w:t>Note:</w:t>
+                      </w:r>
+                      <w:r>
+                        <w:t xml:space="preserve"> This table only gives some sensible defaults for these values, with no </w:t>
+                      </w:r>
+                      <w:proofErr w:type="gramStart"/>
+                      <w:r>
+                        <w:t>particular creature</w:t>
+                      </w:r>
+                      <w:proofErr w:type="gramEnd"/>
+                      <w:r>
+                        <w:t xml:space="preserve"> shape and type in mind.</w:t>
+                      </w:r>
+                      <w:r>
+                        <w:t xml:space="preserve"> Thus, many creatures will have smaller or larger deviations from </w:t>
+                      </w:r>
+                      <w:proofErr w:type="gramStart"/>
+                      <w:r>
+                        <w:t>what’s</w:t>
+                      </w:r>
+                      <w:proofErr w:type="gramEnd"/>
+                      <w:r>
+                        <w:t xml:space="preserve"> shown in the table.</w:t>
                       </w:r>
                     </w:p>
-                    <w:p>
-                      <w:r>
-                        <w:t>Always able to threaten and attack own hex.</w:t>
-                      </w:r>
-                    </w:p>
-                    <w:tbl>
-                      <w:tblPr>
-                        <w:tblStyle w:val="TableGrid"/>
-                        <w:tblW w:w="6521" w:type="dxa"/>
-                        <w:tblInd w:w="108" w:type="dxa"/>
-                        <w:tblLook w:val="04A0" w:firstRow="1" w:lastRow="0" w:firstColumn="1" w:lastColumn="0" w:noHBand="0" w:noVBand="1"/>
-                      </w:tblPr>
-                      <w:tblGrid>
-                        <w:gridCol w:w="1843"/>
-                        <w:gridCol w:w="4678"/>
-                      </w:tblGrid>
-                      <w:tr>
-                        <w:tc>
-                          <w:tcPr>
-                            <w:tcW w:w="1843" w:type="dxa"/>
-                          </w:tcPr>
-                          <w:p>
-                            <w:r>
-                              <w:rPr>
-                                <w:b/>
-                                <w:bCs/>
-                              </w:rPr>
-                              <w:t>Size Category</w:t>
-                            </w:r>
-                          </w:p>
-                        </w:tc>
-                        <w:tc>
-                          <w:tcPr>
-                            <w:tcW w:w="4678" w:type="dxa"/>
-                          </w:tcPr>
-                          <w:p>
-                            <w:pPr>
-                              <w:rPr>
-                                <w:b/>
-                                <w:bCs/>
-                              </w:rPr>
-                            </w:pPr>
-                            <w:r>
-                              <w:rPr>
-                                <w:b/>
-                                <w:bCs/>
-                              </w:rPr>
-                              <w:t>Hex occupancy</w:t>
-                            </w:r>
-                          </w:p>
-                        </w:tc>
-                      </w:tr>
-                      <w:tr>
-                        <w:tc>
-                          <w:tcPr>
-                            <w:tcW w:w="1843" w:type="dxa"/>
-                          </w:tcPr>
-                          <w:p>
-                            <w:r>
-                              <w:t>1</w:t>
-                            </w:r>
-                            <w:r>
-                              <w:t xml:space="preserve"> (Fine)</w:t>
-                            </w:r>
-                          </w:p>
-                        </w:tc>
-                        <w:tc>
-                          <w:tcPr>
-                            <w:tcW w:w="4678" w:type="dxa"/>
-                          </w:tcPr>
-                          <w:p>
-                            <w:r>
-                              <w:t>50</w:t>
-                            </w:r>
-                            <w:r>
-                              <w:t xml:space="preserve"> per hex</w:t>
-                            </w:r>
-                          </w:p>
-                        </w:tc>
-                      </w:tr>
-                      <w:tr>
-                        <w:tc>
-                          <w:tcPr>
-                            <w:tcW w:w="1843" w:type="dxa"/>
-                          </w:tcPr>
-                          <w:p>
-                            <w:r>
-                              <w:t>2</w:t>
-                            </w:r>
-                            <w:r>
-                              <w:t xml:space="preserve"> (Miniscule)</w:t>
-                            </w:r>
-                          </w:p>
-                        </w:tc>
-                        <w:tc>
-                          <w:tcPr>
-                            <w:tcW w:w="4678" w:type="dxa"/>
-                          </w:tcPr>
-                          <w:p>
-                            <w:r>
-                              <w:t>25 per hex</w:t>
-                            </w:r>
-                          </w:p>
-                        </w:tc>
-                      </w:tr>
-                      <w:tr>
-                        <w:tc>
-                          <w:tcPr>
-                            <w:tcW w:w="1843" w:type="dxa"/>
-                          </w:tcPr>
-                          <w:p>
-                            <w:r>
-                              <w:t>3</w:t>
-                            </w:r>
-                            <w:r>
-                              <w:t xml:space="preserve"> (Diminutive)</w:t>
-                            </w:r>
-                          </w:p>
-                        </w:tc>
-                        <w:tc>
-                          <w:tcPr>
-                            <w:tcW w:w="4678" w:type="dxa"/>
-                          </w:tcPr>
-                          <w:p>
-                            <w:r>
-                              <w:t>12 per hex</w:t>
-                            </w:r>
-                          </w:p>
-                        </w:tc>
-                      </w:tr>
-                      <w:tr>
-                        <w:tc>
-                          <w:tcPr>
-                            <w:tcW w:w="1843" w:type="dxa"/>
-                            <w:vAlign w:val="center"/>
-                          </w:tcPr>
-                          <w:p>
-                            <w:r>
-                              <w:t>4</w:t>
-                            </w:r>
-                            <w:r>
-                              <w:t xml:space="preserve"> (Tiny)</w:t>
-                            </w:r>
-                          </w:p>
-                        </w:tc>
-                        <w:tc>
-                          <w:tcPr>
-                            <w:tcW w:w="4678" w:type="dxa"/>
-                          </w:tcPr>
-                          <w:p>
-                            <w:r>
-                              <w:t>6 per hex</w:t>
-                            </w:r>
-                          </w:p>
-                        </w:tc>
-                      </w:tr>
-                      <w:tr>
-                        <w:tc>
-                          <w:tcPr>
-                            <w:tcW w:w="1843" w:type="dxa"/>
-                          </w:tcPr>
-                          <w:p>
-                            <w:r>
-                              <w:t>5</w:t>
-                            </w:r>
-                            <w:r>
-                              <w:t xml:space="preserve"> (Very Small)</w:t>
-                            </w:r>
-                          </w:p>
-                        </w:tc>
-                        <w:tc>
-                          <w:tcPr>
-                            <w:tcW w:w="4678" w:type="dxa"/>
-                          </w:tcPr>
-                          <w:p>
-                            <w:r>
-                              <w:t>3 per hex</w:t>
-                            </w:r>
-                          </w:p>
-                        </w:tc>
-                      </w:tr>
-                      <w:tr>
-                        <w:tc>
-                          <w:tcPr>
-                            <w:tcW w:w="1843" w:type="dxa"/>
-                          </w:tcPr>
-                          <w:p>
-                            <w:r>
-                              <w:t>6</w:t>
-                            </w:r>
-                            <w:r>
-                              <w:t xml:space="preserve"> (Small)</w:t>
-                            </w:r>
-                          </w:p>
-                        </w:tc>
-                        <w:tc>
-                          <w:tcPr>
-                            <w:tcW w:w="4678" w:type="dxa"/>
-                          </w:tcPr>
-                          <w:p>
-                            <w:r>
-                              <w:t>2 per hex</w:t>
-                            </w:r>
-                          </w:p>
-                        </w:tc>
-                      </w:tr>
-                      <w:tr>
-                        <w:tc>
-                          <w:tcPr>
-                            <w:tcW w:w="1843" w:type="dxa"/>
-                          </w:tcPr>
-                          <w:p>
-                            <w:r>
-                              <w:t>7</w:t>
-                            </w:r>
-                            <w:r>
-                              <w:t xml:space="preserve"> (Medium)</w:t>
-                            </w:r>
-                          </w:p>
-                        </w:tc>
-                        <w:tc>
-                          <w:tcPr>
-                            <w:tcW w:w="4678" w:type="dxa"/>
-                          </w:tcPr>
-                          <w:p>
-                            <w:r>
-                              <w:t>1 per hex</w:t>
-                            </w:r>
-                          </w:p>
-                        </w:tc>
-                      </w:tr>
-                      <w:tr>
-                        <w:tc>
-                          <w:tcPr>
-                            <w:tcW w:w="1843" w:type="dxa"/>
-                          </w:tcPr>
-                          <w:p>
-                            <w:r>
-                              <w:t>8</w:t>
-                            </w:r>
-                            <w:r>
-                              <w:t xml:space="preserve"> (Large)</w:t>
-                            </w:r>
-                          </w:p>
-                        </w:tc>
-                        <w:tc>
-                          <w:tcPr>
-                            <w:tcW w:w="4678" w:type="dxa"/>
-                          </w:tcPr>
-                          <w:p>
-                            <w:r>
-                              <w:t xml:space="preserve">2 </w:t>
-                            </w:r>
-                            <w:r>
-                              <w:t>to</w:t>
-                            </w:r>
-                            <w:r>
-                              <w:t xml:space="preserve"> 3</w:t>
-                            </w:r>
-                            <w:r>
-                              <w:t xml:space="preserve"> hexes</w:t>
-                            </w:r>
-                          </w:p>
-                        </w:tc>
-                      </w:tr>
-                      <w:tr>
-                        <w:tc>
-                          <w:tcPr>
-                            <w:tcW w:w="1843" w:type="dxa"/>
-                          </w:tcPr>
-                          <w:p>
-                            <w:r>
-                              <w:t>9</w:t>
-                            </w:r>
-                            <w:r>
-                              <w:t xml:space="preserve"> (Huge)</w:t>
-                            </w:r>
-                          </w:p>
-                        </w:tc>
-                        <w:tc>
-                          <w:tcPr>
-                            <w:tcW w:w="4678" w:type="dxa"/>
-                          </w:tcPr>
-                          <w:p>
-                            <w:r>
-                              <w:t>3 to 5 hexes</w:t>
-                            </w:r>
-                          </w:p>
-                        </w:tc>
-                      </w:tr>
-                      <w:tr>
-                        <w:tc>
-                          <w:tcPr>
-                            <w:tcW w:w="1843" w:type="dxa"/>
-                          </w:tcPr>
-                          <w:p>
-                            <w:r>
-                              <w:t>10</w:t>
-                            </w:r>
-                            <w:r>
-                              <w:t xml:space="preserve"> (Gargantuan)</w:t>
-                            </w:r>
-                          </w:p>
-                        </w:tc>
-                        <w:tc>
-                          <w:tcPr>
-                            <w:tcW w:w="4678" w:type="dxa"/>
-                          </w:tcPr>
-                          <w:p/>
-                        </w:tc>
-                      </w:tr>
-                      <w:tr>
-                        <w:tc>
-                          <w:tcPr>
-                            <w:tcW w:w="1843" w:type="dxa"/>
-                          </w:tcPr>
-                          <w:p>
-                            <w:r>
-                              <w:t>1</w:t>
-                            </w:r>
-                            <w:r>
-                              <w:t>1</w:t>
-                            </w:r>
-                            <w:r>
-                              <w:t xml:space="preserve"> (Colossal)</w:t>
-                            </w:r>
-                          </w:p>
-                        </w:tc>
-                        <w:tc>
-                          <w:tcPr>
-                            <w:tcW w:w="4678" w:type="dxa"/>
-                          </w:tcPr>
-                          <w:p/>
-                        </w:tc>
-                      </w:tr>
-                      <w:tr>
-                        <w:tc>
-                          <w:tcPr>
-                            <w:tcW w:w="1843" w:type="dxa"/>
-                          </w:tcPr>
-                          <w:p>
-                            <w:r>
-                              <w:t>1</w:t>
-                            </w:r>
-                            <w:r>
-                              <w:t>2</w:t>
-                            </w:r>
-                            <w:r>
-                              <w:t xml:space="preserve"> (Titanic)</w:t>
-                            </w:r>
-                          </w:p>
-                        </w:tc>
-                        <w:tc>
-                          <w:tcPr>
-                            <w:tcW w:w="4678" w:type="dxa"/>
-                          </w:tcPr>
-                          <w:p/>
-                        </w:tc>
-                      </w:tr>
-                    </w:tbl>
                     <w:p/>
                   </w:txbxContent>
                 </v:textbox>
-                <w10:wrap type="square"/>
+                <w10:wrap anchory="page"/>
               </v:shape>
             </w:pict>
           </mc:Fallback>
@@ -6585,14 +5795,670 @@
       <w:r>
         <w:br w:type="column"/>
       </w:r>
-      <w:proofErr w:type="spellStart"/>
-      <w:r>
-        <w:t>Asdf</w:t>
-      </w:r>
-      <w:proofErr w:type="spellEnd"/>
+      <w:r>
+        <w:t>Reach:</w:t>
+      </w:r>
+    </w:p>
+    <w:p>
+      <w:pPr>
+        <w:jc w:val="both"/>
+      </w:pPr>
+      <w:r>
+        <w:t>Reach is the range at which a creature may attack or grab objects and other creatures.</w:t>
+      </w:r>
+    </w:p>
+    <w:p>
+      <w:pPr>
+        <w:pStyle w:val="Title"/>
+      </w:pPr>
+      <w:r>
+        <w:t>Movement speed:</w:t>
+      </w:r>
+    </w:p>
+    <w:p>
+      <w:pPr>
+        <w:jc w:val="both"/>
+      </w:pPr>
+      <w:r>
+        <w:t xml:space="preserve">When we </w:t>
+      </w:r>
+      <w:proofErr w:type="gramStart"/>
+      <w:r>
+        <w:t>say</w:t>
+      </w:r>
+      <w:proofErr w:type="gramEnd"/>
+      <w:r>
+        <w:t xml:space="preserve"> “Movement speed”, we’re referring to</w:t>
+      </w:r>
+      <w:r>
+        <w:t xml:space="preserve"> a creature’s speed in combat (pg. </w:t>
+      </w:r>
+      <w:r>
+        <w:rPr>
+          <w:color w:val="FF0000"/>
+        </w:rPr>
+        <w:t>XX</w:t>
+      </w:r>
+      <w:r>
+        <w:t xml:space="preserve">), or generally any other type of Sequence (pg. </w:t>
+      </w:r>
+      <w:r>
+        <w:rPr>
+          <w:color w:val="FF0000"/>
+        </w:rPr>
+        <w:t>XX</w:t>
+      </w:r>
+      <w:r>
+        <w:t>). More specifically, it is the number of Quasioggs that the creature can cover with a single Standard Action (pg. XX).</w:t>
+      </w:r>
+    </w:p>
+    <w:p>
+      <w:pPr>
+        <w:jc w:val="both"/>
+      </w:pPr>
+      <w:r>
+        <w:t xml:space="preserve">As such, Movement speed is only valid for energetic movement in short bursts, and it assumes walking or running on solid ground. For more detail about swimming, climbing, flying, burrowing, or long-distance overland or oversea travel, see chapter </w:t>
+      </w:r>
+      <w:r>
+        <w:rPr>
+          <w:color w:val="FF0000"/>
+        </w:rPr>
+        <w:t xml:space="preserve">YY </w:t>
+      </w:r>
+      <w:r>
+        <w:t xml:space="preserve">on page </w:t>
+      </w:r>
+      <w:r>
+        <w:rPr>
+          <w:color w:val="FF0000"/>
+        </w:rPr>
+        <w:t>XX</w:t>
+      </w:r>
+      <w:r>
+        <w:t>.</w:t>
+      </w:r>
+    </w:p>
+    <w:p>
+      <w:pPr>
+        <w:pStyle w:val="Subtitle"/>
+      </w:pPr>
+      <w:r>
+        <w:t xml:space="preserve">Shift </w:t>
+      </w:r>
+      <w:r>
+        <w:t>Speed:</w:t>
+      </w:r>
+    </w:p>
+    <w:p>
+      <w:pPr>
+        <w:jc w:val="both"/>
+      </w:pPr>
+      <w:r>
+        <w:t xml:space="preserve">A “Shift” is a special kind of move employed in perilous situations (typically combat). </w:t>
+      </w:r>
+      <w:proofErr w:type="gramStart"/>
+      <w:r>
+        <w:t>It’s</w:t>
+      </w:r>
+      <w:proofErr w:type="gramEnd"/>
+      <w:r>
+        <w:t xml:space="preserve"> a careful move, often a single step, which covers only a short distance, but avoids danger.</w:t>
+      </w:r>
+    </w:p>
+    <w:p>
+      <w:pPr>
+        <w:jc w:val="both"/>
+      </w:pPr>
+      <w:r>
+        <w:t>A creature’s Shift Speed must always be strictly lower than their (current) Movement Speed</w:t>
+      </w:r>
+      <w:r>
+        <w:t>.</w:t>
+      </w:r>
+    </w:p>
+    <w:p>
+      <w:r>
+        <w:br w:type="page"/>
+      </w:r>
+    </w:p>
+    <w:p>
+      <w:pPr>
+        <w:pStyle w:val="Title"/>
+      </w:pPr>
+      <w:r>
+        <w:lastRenderedPageBreak/>
+        <w:t>Utilizing the</w:t>
+      </w:r>
+      <w:r>
+        <w:t xml:space="preserve"> Hex</w:t>
+      </w:r>
+      <w:r>
+        <w:t xml:space="preserve"> Grid:</w:t>
+      </w:r>
+    </w:p>
+    <w:p>
+      <w:pPr>
+        <w:jc w:val="both"/>
+      </w:pPr>
+      <w:r>
+        <w:t xml:space="preserve">In this section </w:t>
+      </w:r>
+      <w:proofErr w:type="gramStart"/>
+      <w:r>
+        <w:t>we’ll</w:t>
+      </w:r>
+      <w:proofErr w:type="gramEnd"/>
+      <w:r>
+        <w:t xml:space="preserve"> go over </w:t>
+      </w:r>
+      <w:r>
+        <w:t>the topic of how various creatures are represented on a hexagonal grid, and how they maneuver around it.</w:t>
+      </w:r>
+    </w:p>
+    <w:p>
+      <w:pPr>
+        <w:jc w:val="both"/>
+      </w:pPr>
+      <w:r>
+        <w:t xml:space="preserve">Most probably </w:t>
+      </w:r>
+      <w:proofErr w:type="gramStart"/>
+      <w:r>
+        <w:t>you’ll</w:t>
+      </w:r>
+      <w:proofErr w:type="gramEnd"/>
+      <w:r>
+        <w:t xml:space="preserve"> be using the grid only for combat. Even there </w:t>
+      </w:r>
+      <w:proofErr w:type="gramStart"/>
+      <w:r>
+        <w:t>it’s</w:t>
+      </w:r>
+      <w:proofErr w:type="gramEnd"/>
+      <w:r>
+        <w:t xml:space="preserve"> not mandatory, but highly recommended and it will make a lot of things easier.</w:t>
+      </w:r>
+    </w:p>
+    <w:p>
+      <w:pPr>
+        <w:pStyle w:val="Subtitle"/>
+      </w:pPr>
+      <w:r>
+        <w:t>Grid Dimensions:</w:t>
+      </w:r>
+    </w:p>
+    <w:p>
+      <w:pPr>
+        <w:rPr>
+          <w:color w:val="FF0000"/>
+        </w:rPr>
+      </w:pPr>
+      <w:r>
+        <w:rPr>
+          <w:color w:val="FF0000"/>
+        </w:rPr>
+        <w:t>1 hex = 1Qo across</w:t>
+      </w:r>
+    </w:p>
+    <w:p>
+      <w:r>
+        <w:rPr>
+          <w:color w:val="FF0000"/>
+        </w:rPr>
+        <w:t xml:space="preserve">Can rescale everything if </w:t>
+      </w:r>
+      <w:proofErr w:type="gramStart"/>
+      <w:r>
+        <w:rPr>
+          <w:color w:val="FF0000"/>
+        </w:rPr>
+        <w:t>necessary</w:t>
+      </w:r>
+      <w:proofErr w:type="gramEnd"/>
+      <w:r>
+        <w:t xml:space="preserve"> </w:t>
+      </w:r>
+    </w:p>
+    <w:p>
+      <w:pPr>
+        <w:pStyle w:val="Subtitle"/>
+      </w:pPr>
+      <w:r>
+        <w:t>Hex Occupancy:</w:t>
+      </w:r>
+    </w:p>
+    <w:p>
+      <w:pPr>
+        <w:jc w:val="both"/>
+      </w:pPr>
+      <w:r>
+        <w:t>Hex Occupancy refers to how many hexes a creature occupies (or, in case of smaller creatures, how many of them can occupy a single hex).</w:t>
+      </w:r>
+    </w:p>
+    <w:tbl>
+      <w:tblPr>
+        <w:tblStyle w:val="TableGrid"/>
+        <w:tblW w:w="3686" w:type="dxa"/>
+        <w:tblInd w:w="108" w:type="dxa"/>
+        <w:tblLook w:val="04A0" w:firstRow="1" w:lastRow="0" w:firstColumn="1" w:lastColumn="0" w:noHBand="0" w:noVBand="1"/>
+      </w:tblPr>
+      <w:tblGrid>
+        <w:gridCol w:w="1843"/>
+        <w:gridCol w:w="1843"/>
+      </w:tblGrid>
+      <w:tr>
+        <w:tc>
+          <w:tcPr>
+            <w:tcW w:w="1843" w:type="dxa"/>
+          </w:tcPr>
+          <w:p>
+            <w:r>
+              <w:rPr>
+                <w:b/>
+                <w:bCs/>
+              </w:rPr>
+              <w:t>Size Category</w:t>
+            </w:r>
+          </w:p>
+        </w:tc>
+        <w:tc>
+          <w:tcPr>
+            <w:tcW w:w="1843" w:type="dxa"/>
+          </w:tcPr>
+          <w:p>
+            <w:pPr>
+              <w:rPr>
+                <w:b/>
+                <w:bCs/>
+              </w:rPr>
+            </w:pPr>
+            <w:r>
+              <w:rPr>
+                <w:b/>
+                <w:bCs/>
+              </w:rPr>
+              <w:t>Hex occupancy</w:t>
+            </w:r>
+          </w:p>
+        </w:tc>
+      </w:tr>
+      <w:tr>
+        <w:tc>
+          <w:tcPr>
+            <w:tcW w:w="1843" w:type="dxa"/>
+          </w:tcPr>
+          <w:p>
+            <w:r>
+              <w:t>1</w:t>
+            </w:r>
+            <w:r>
+              <w:t xml:space="preserve"> (Fine)</w:t>
+            </w:r>
+          </w:p>
+        </w:tc>
+        <w:tc>
+          <w:tcPr>
+            <w:tcW w:w="1843" w:type="dxa"/>
+          </w:tcPr>
+          <w:p>
+            <w:r>
+              <w:t>50 per hex</w:t>
+            </w:r>
+          </w:p>
+        </w:tc>
+      </w:tr>
+      <w:tr>
+        <w:tc>
+          <w:tcPr>
+            <w:tcW w:w="1843" w:type="dxa"/>
+          </w:tcPr>
+          <w:p>
+            <w:r>
+              <w:t>2</w:t>
+            </w:r>
+            <w:r>
+              <w:t xml:space="preserve"> (Miniscule)</w:t>
+            </w:r>
+          </w:p>
+        </w:tc>
+        <w:tc>
+          <w:tcPr>
+            <w:tcW w:w="1843" w:type="dxa"/>
+          </w:tcPr>
+          <w:p>
+            <w:r>
+              <w:t>25 per hex</w:t>
+            </w:r>
+          </w:p>
+        </w:tc>
+      </w:tr>
+      <w:tr>
+        <w:tc>
+          <w:tcPr>
+            <w:tcW w:w="1843" w:type="dxa"/>
+          </w:tcPr>
+          <w:p>
+            <w:r>
+              <w:t>3 (Diminutive)</w:t>
+            </w:r>
+          </w:p>
+        </w:tc>
+        <w:tc>
+          <w:tcPr>
+            <w:tcW w:w="1843" w:type="dxa"/>
+          </w:tcPr>
+          <w:p>
+            <w:r>
+              <w:t>12 per hex</w:t>
+            </w:r>
+          </w:p>
+        </w:tc>
+      </w:tr>
+      <w:tr>
+        <w:tc>
+          <w:tcPr>
+            <w:tcW w:w="1843" w:type="dxa"/>
+            <w:vAlign w:val="center"/>
+          </w:tcPr>
+          <w:p>
+            <w:r>
+              <w:t>4 (Tiny)</w:t>
+            </w:r>
+          </w:p>
+        </w:tc>
+        <w:tc>
+          <w:tcPr>
+            <w:tcW w:w="1843" w:type="dxa"/>
+          </w:tcPr>
+          <w:p>
+            <w:r>
+              <w:t>6 per hex</w:t>
+            </w:r>
+          </w:p>
+        </w:tc>
+      </w:tr>
+      <w:tr>
+        <w:tc>
+          <w:tcPr>
+            <w:tcW w:w="1843" w:type="dxa"/>
+          </w:tcPr>
+          <w:p>
+            <w:r>
+              <w:t>5 (Very Small)</w:t>
+            </w:r>
+          </w:p>
+        </w:tc>
+        <w:tc>
+          <w:tcPr>
+            <w:tcW w:w="1843" w:type="dxa"/>
+          </w:tcPr>
+          <w:p>
+            <w:r>
+              <w:t>3 per hex</w:t>
+            </w:r>
+          </w:p>
+        </w:tc>
+      </w:tr>
+      <w:tr>
+        <w:tc>
+          <w:tcPr>
+            <w:tcW w:w="1843" w:type="dxa"/>
+          </w:tcPr>
+          <w:p>
+            <w:r>
+              <w:t>6 (Small)</w:t>
+            </w:r>
+          </w:p>
+        </w:tc>
+        <w:tc>
+          <w:tcPr>
+            <w:tcW w:w="1843" w:type="dxa"/>
+          </w:tcPr>
+          <w:p>
+            <w:r>
+              <w:t>2 per hex</w:t>
+            </w:r>
+          </w:p>
+        </w:tc>
+      </w:tr>
+      <w:tr>
+        <w:tc>
+          <w:tcPr>
+            <w:tcW w:w="1843" w:type="dxa"/>
+          </w:tcPr>
+          <w:p>
+            <w:r>
+              <w:t>7 (Medium)</w:t>
+            </w:r>
+          </w:p>
+        </w:tc>
+        <w:tc>
+          <w:tcPr>
+            <w:tcW w:w="1843" w:type="dxa"/>
+          </w:tcPr>
+          <w:p>
+            <w:r>
+              <w:t>1 per hex</w:t>
+            </w:r>
+          </w:p>
+        </w:tc>
+      </w:tr>
+      <w:tr>
+        <w:tc>
+          <w:tcPr>
+            <w:tcW w:w="1843" w:type="dxa"/>
+          </w:tcPr>
+          <w:p>
+            <w:r>
+              <w:t>8 (Large)</w:t>
+            </w:r>
+          </w:p>
+        </w:tc>
+        <w:tc>
+          <w:tcPr>
+            <w:tcW w:w="1843" w:type="dxa"/>
+          </w:tcPr>
+          <w:p>
+            <w:r>
+              <w:t>2 or 3 hexes</w:t>
+            </w:r>
+          </w:p>
+        </w:tc>
+      </w:tr>
+      <w:tr>
+        <w:tc>
+          <w:tcPr>
+            <w:tcW w:w="1843" w:type="dxa"/>
+          </w:tcPr>
+          <w:p>
+            <w:r>
+              <w:t>9 (Huge)</w:t>
+            </w:r>
+          </w:p>
+        </w:tc>
+        <w:tc>
+          <w:tcPr>
+            <w:tcW w:w="1843" w:type="dxa"/>
+          </w:tcPr>
+          <w:p>
+            <w:r>
+              <w:t>3 to 5 hexes</w:t>
+            </w:r>
+          </w:p>
+        </w:tc>
+      </w:tr>
+      <w:tr>
+        <w:tc>
+          <w:tcPr>
+            <w:tcW w:w="1843" w:type="dxa"/>
+          </w:tcPr>
+          <w:p>
+            <w:r>
+              <w:t>10 (Gargantuan)</w:t>
+            </w:r>
+          </w:p>
+        </w:tc>
+        <w:tc>
+          <w:tcPr>
+            <w:tcW w:w="1843" w:type="dxa"/>
+          </w:tcPr>
+          <w:p>
+            <w:r>
+              <w:t>5 to 9 hexes</w:t>
+            </w:r>
+          </w:p>
+        </w:tc>
+      </w:tr>
+      <w:tr>
+        <w:tc>
+          <w:tcPr>
+            <w:tcW w:w="1843" w:type="dxa"/>
+          </w:tcPr>
+          <w:p>
+            <w:r>
+              <w:t>11 (Colossal)</w:t>
+            </w:r>
+          </w:p>
+        </w:tc>
+        <w:tc>
+          <w:tcPr>
+            <w:tcW w:w="1843" w:type="dxa"/>
+          </w:tcPr>
+          <w:p>
+            <w:r>
+              <w:t>9 to 19 hexes</w:t>
+            </w:r>
+          </w:p>
+        </w:tc>
+      </w:tr>
+      <w:tr>
+        <w:tc>
+          <w:tcPr>
+            <w:tcW w:w="1843" w:type="dxa"/>
+          </w:tcPr>
+          <w:p>
+            <w:r>
+              <w:t>12 (Titanic)</w:t>
+            </w:r>
+          </w:p>
+        </w:tc>
+        <w:tc>
+          <w:tcPr>
+            <w:tcW w:w="1843" w:type="dxa"/>
+          </w:tcPr>
+          <w:p>
+            <w:r>
+              <w:t>19 hexes or more</w:t>
+            </w:r>
+          </w:p>
+        </w:tc>
+      </w:tr>
+    </w:tbl>
+    <w:p>
+      <w:pPr>
+        <w:spacing w:before="200"/>
+        <w:jc w:val="both"/>
+      </w:pPr>
+      <w:r>
+        <w:t xml:space="preserve">Same as with previous tables, these are only rough guidelines. There are too many different types and shapes of creatures to make a hard and fast rule about this. There are also no concrete rules against multiple creatures of different sizes occupying the same hex – imagine an adventurer with a swarm of feral rats around his feet, or a </w:t>
+      </w:r>
+      <w:r>
+        <w:t>nimble warrior sliding between an ogre’s legs. The number of combinations to cover would dominate the rest of the book! Just practice common sense.</w:t>
+      </w:r>
+    </w:p>
+    <w:p>
+      <w:pPr>
+        <w:pStyle w:val="Subtitle"/>
+      </w:pPr>
       <w:r>
         <w:br w:type="column"/>
       </w:r>
+      <w:r>
+        <w:t>Reaching Into Adjacent Hexes:</w:t>
+      </w:r>
+    </w:p>
+    <w:p>
+      <w:pPr>
+        <w:jc w:val="both"/>
+      </w:pPr>
+      <w:r>
+        <w:t xml:space="preserve">We always take it a creature can reach into any hexes it occupies itself, no matter its size. </w:t>
+      </w:r>
+    </w:p>
+    <w:p>
+      <w:pPr>
+        <w:jc w:val="both"/>
+      </w:pPr>
+      <w:r>
+        <w:t xml:space="preserve">A creature that has a reach of at least ½Qo can also reach into adjacent hexes. With a reach of at least 1 and a half </w:t>
+      </w:r>
+      <w:proofErr w:type="gramStart"/>
+      <w:r>
+        <w:t>Qo,  it</w:t>
+      </w:r>
+      <w:proofErr w:type="gramEnd"/>
+      <w:r>
+        <w:t xml:space="preserve"> can reach two hexes away; with a reach of at least 2 and a half Qo, it can reach three hexes away, and so on.</w:t>
+      </w:r>
+    </w:p>
+    <w:p>
+      <w:pPr>
+        <w:pStyle w:val="Subtitle"/>
+      </w:pPr>
+      <w:r>
+        <w:t>Partial Hexes:</w:t>
+      </w:r>
+    </w:p>
+    <w:p>
+      <w:pPr>
+        <w:jc w:val="both"/>
+      </w:pPr>
+      <w:proofErr w:type="gramStart"/>
+      <w:r>
+        <w:t>You’ll</w:t>
+      </w:r>
+      <w:proofErr w:type="gramEnd"/>
+      <w:r>
+        <w:t xml:space="preserve"> notice that when trying to frame an indoors scene with a lot of rectangular rooms and hallways onto a hex grid, many hexes will be cut in half, or into even smaller pieces. </w:t>
+      </w:r>
+    </w:p>
+    <w:p>
+      <w:pPr>
+        <w:jc w:val="both"/>
+      </w:pPr>
+      <w:r>
+        <w:t>The general ruling for this is that if at least half of a hex is available, it can b used as if it were a full hex. Otherwise, it counts as completely occupied and no creatures may step into it.</w:t>
+      </w:r>
+    </w:p>
+    <w:p>
+      <w:pPr>
+        <w:jc w:val="both"/>
+      </w:pPr>
+    </w:p>
+    <w:p>
+      <w:pPr>
+        <w:jc w:val="both"/>
+      </w:pPr>
+    </w:p>
+    <w:p>
+      <w:pPr>
+        <w:jc w:val="both"/>
+        <w:rPr>
+          <w:rFonts w:eastAsiaTheme="majorEastAsia"/>
+          <w:spacing w:val="5"/>
+          <w:kern w:val="28"/>
+          <w:sz w:val="28"/>
+          <w:szCs w:val="52"/>
+        </w:rPr>
+      </w:pPr>
+      <w:r>
+        <w:br w:type="page"/>
+      </w:r>
+    </w:p>
+    <w:p>
+      <w:pPr>
+        <w:pStyle w:val="Title"/>
+      </w:pPr>
       <w:r>
         <w:lastRenderedPageBreak/>
         <w:t>2.</w:t>
@@ -6649,36 +6515,36 @@
           <w:color w:val="FF0000"/>
           <w:lang w:val="en"/>
         </w:rPr>
-        <w:t xml:space="preserve">, Meta stuff (Circles, Preparedness </w:t>
-      </w:r>
-      <w:proofErr w:type="spellStart"/>
+        <w:t>, Meta stuff (Circles, Preparedness etc), Level</w:t>
+      </w:r>
       <w:r>
         <w:rPr>
           <w:color w:val="FF0000"/>
           <w:lang w:val="en"/>
         </w:rPr>
-        <w:t>etc</w:t>
-      </w:r>
-      <w:proofErr w:type="spellEnd"/>
+        <w:t xml:space="preserve">, Passive </w:t>
+      </w:r>
       <w:r>
         <w:rPr>
           <w:color w:val="FF0000"/>
           <w:lang w:val="en"/>
         </w:rPr>
-        <w:t>), Level</w:t>
+        <w:t>I</w:t>
+      </w:r>
+      <w:r>
+        <w:rPr>
+          <w:color w:val="FF0000"/>
+          <w:lang w:val="en"/>
+        </w:rPr>
+        <w:t>nsight</w:t>
       </w:r>
     </w:p>
     <w:p>
       <w:pPr>
         <w:pStyle w:val="Title"/>
       </w:pPr>
-      <w:proofErr w:type="spellStart"/>
-      <w:r>
-        <w:t>Asdf</w:t>
-      </w:r>
-      <w:proofErr w:type="spellEnd"/>
-      <w:r>
-        <w:t>…</w:t>
+      <w:r>
+        <w:t>Asdf…</w:t>
       </w:r>
     </w:p>
     <w:p>

</xml_diff>